<commit_message>
Serial output supports M4S and Thanos format
</commit_message>
<xml_diff>
--- a/Manual/YAME Manual - draft.docx
+++ b/Manual/YAME Manual - draft.docx
@@ -5,16 +5,51 @@
     <w:p>
       <w:pPr>
         <w:pStyle w:val="Title"/>
-        <w:rPr>
-          <w:lang w:val="en-US"/>
-        </w:rPr>
-      </w:pPr>
-      <w:r>
-        <w:rPr>
-          <w:lang w:val="en-US"/>
-        </w:rPr>
-        <w:t xml:space="preserve">YAME – </w:t>
-      </w:r>
+        <w:jc w:val="center"/>
+        <w:rPr>
+          <w:lang w:val="en-US"/>
+        </w:rPr>
+      </w:pPr>
+    </w:p>
+    <w:p>
+      <w:pPr>
+        <w:pStyle w:val="Title"/>
+        <w:jc w:val="center"/>
+        <w:rPr>
+          <w:lang w:val="en-US"/>
+        </w:rPr>
+      </w:pPr>
+    </w:p>
+    <w:p>
+      <w:pPr>
+        <w:pStyle w:val="Title"/>
+        <w:jc w:val="center"/>
+        <w:rPr>
+          <w:lang w:val="en-US"/>
+        </w:rPr>
+      </w:pPr>
+      <w:r>
+        <w:rPr>
+          <w:lang w:val="en-US"/>
+        </w:rPr>
+        <w:t>YAME</w:t>
+      </w:r>
+    </w:p>
+    <w:p>
+      <w:pPr>
+        <w:rPr>
+          <w:lang w:val="en-US"/>
+        </w:rPr>
+      </w:pPr>
+    </w:p>
+    <w:p>
+      <w:pPr>
+        <w:pStyle w:val="Title"/>
+        <w:jc w:val="center"/>
+        <w:rPr>
+          <w:lang w:val="en-US"/>
+        </w:rPr>
+      </w:pPr>
       <w:r>
         <w:rPr>
           <w:b/>
@@ -72,6 +107,733 @@
         <w:t>ngine</w:t>
       </w:r>
     </w:p>
+    <w:sdt>
+      <w:sdtPr>
+        <w:id w:val="436645673"/>
+        <w:docPartObj>
+          <w:docPartGallery w:val="Table of Contents"/>
+          <w:docPartUnique/>
+        </w:docPartObj>
+      </w:sdtPr>
+      <w:sdtEndPr>
+        <w:rPr>
+          <w:rFonts w:asciiTheme="minorHAnsi" w:eastAsiaTheme="minorHAnsi" w:hAnsiTheme="minorHAnsi" w:cstheme="minorBidi"/>
+          <w:b/>
+          <w:bCs/>
+          <w:noProof/>
+          <w:color w:val="auto"/>
+          <w:sz w:val="24"/>
+          <w:szCs w:val="24"/>
+          <w:lang w:val="en-DE"/>
+        </w:rPr>
+      </w:sdtEndPr>
+      <w:sdtContent>
+        <w:p>
+          <w:pPr>
+            <w:pStyle w:val="TOCHeading"/>
+          </w:pPr>
+          <w:r>
+            <w:rPr>
+              <w:noProof/>
+            </w:rPr>
+            <w:drawing>
+              <wp:anchor distT="0" distB="0" distL="114300" distR="114300" simplePos="0" relativeHeight="251659264" behindDoc="1" locked="0" layoutInCell="1" allowOverlap="1" wp14:anchorId="05D7C2F3" wp14:editId="18A75457">
+                <wp:simplePos x="0" y="0"/>
+                <wp:positionH relativeFrom="margin">
+                  <wp:align>center</wp:align>
+                </wp:positionH>
+                <wp:positionV relativeFrom="paragraph">
+                  <wp:posOffset>6318870</wp:posOffset>
+                </wp:positionV>
+                <wp:extent cx="5597525" cy="786765"/>
+                <wp:effectExtent l="0" t="0" r="3175" b="0"/>
+                <wp:wrapNone/>
+                <wp:docPr id="5" name="Picture 5"/>
+                <wp:cNvGraphicFramePr>
+                  <a:graphicFrameLocks xmlns:a="http://schemas.openxmlformats.org/drawingml/2006/main" noChangeAspect="1"/>
+                </wp:cNvGraphicFramePr>
+                <a:graphic xmlns:a="http://schemas.openxmlformats.org/drawingml/2006/main">
+                  <a:graphicData uri="http://schemas.openxmlformats.org/drawingml/2006/picture">
+                    <pic:pic xmlns:pic="http://schemas.openxmlformats.org/drawingml/2006/picture">
+                      <pic:nvPicPr>
+                        <pic:cNvPr id="0" name="Picture 4"/>
+                        <pic:cNvPicPr>
+                          <a:picLocks noChangeAspect="1" noChangeArrowheads="1"/>
+                        </pic:cNvPicPr>
+                      </pic:nvPicPr>
+                      <pic:blipFill>
+                        <a:blip r:embed="rId6" cstate="print">
+                          <a:extLst>
+                            <a:ext uri="{28A0092B-C50C-407E-A947-70E740481C1C}">
+                              <a14:useLocalDpi xmlns:a14="http://schemas.microsoft.com/office/drawing/2010/main" val="0"/>
+                            </a:ext>
+                          </a:extLst>
+                        </a:blip>
+                        <a:srcRect/>
+                        <a:stretch>
+                          <a:fillRect/>
+                        </a:stretch>
+                      </pic:blipFill>
+                      <pic:spPr bwMode="auto">
+                        <a:xfrm>
+                          <a:off x="0" y="0"/>
+                          <a:ext cx="5597525" cy="786765"/>
+                        </a:xfrm>
+                        <a:prstGeom prst="rect">
+                          <a:avLst/>
+                        </a:prstGeom>
+                        <a:noFill/>
+                        <a:ln>
+                          <a:noFill/>
+                        </a:ln>
+                      </pic:spPr>
+                    </pic:pic>
+                  </a:graphicData>
+                </a:graphic>
+                <wp14:sizeRelH relativeFrom="page">
+                  <wp14:pctWidth>0</wp14:pctWidth>
+                </wp14:sizeRelH>
+                <wp14:sizeRelV relativeFrom="page">
+                  <wp14:pctHeight>0</wp14:pctHeight>
+                </wp14:sizeRelV>
+              </wp:anchor>
+            </w:drawing>
+          </w:r>
+          <w:r>
+            <w:br w:type="page"/>
+          </w:r>
+        </w:p>
+        <w:p>
+          <w:pPr>
+            <w:pStyle w:val="TOCHeading"/>
+          </w:pPr>
+          <w:r>
+            <w:lastRenderedPageBreak/>
+            <w:t>Contents</w:t>
+          </w:r>
+        </w:p>
+        <w:p>
+          <w:pPr>
+            <w:pStyle w:val="TOC1"/>
+            <w:tabs>
+              <w:tab w:val="right" w:leader="dot" w:pos="9016"/>
+            </w:tabs>
+            <w:rPr>
+              <w:rFonts w:eastAsiaTheme="minorEastAsia"/>
+              <w:noProof/>
+              <w:sz w:val="22"/>
+              <w:szCs w:val="22"/>
+              <w:lang w:val="de-DE" w:eastAsia="de-DE"/>
+            </w:rPr>
+          </w:pPr>
+          <w:r>
+            <w:fldChar w:fldCharType="begin"/>
+          </w:r>
+          <w:r>
+            <w:instrText xml:space="preserve"> TOC \o "1-3" \h \z \u </w:instrText>
+          </w:r>
+          <w:r>
+            <w:fldChar w:fldCharType="separate"/>
+          </w:r>
+          <w:hyperlink w:anchor="_Toc92296433" w:history="1">
+            <w:r>
+              <w:rPr>
+                <w:rStyle w:val="Hyperlink"/>
+                <w:noProof/>
+                <w:lang w:val="en-US"/>
+              </w:rPr>
+              <w:t>Installation</w:t>
+            </w:r>
+            <w:r>
+              <w:rPr>
+                <w:noProof/>
+                <w:webHidden/>
+              </w:rPr>
+              <w:tab/>
+            </w:r>
+            <w:r>
+              <w:rPr>
+                <w:noProof/>
+                <w:webHidden/>
+              </w:rPr>
+              <w:fldChar w:fldCharType="begin"/>
+            </w:r>
+            <w:r>
+              <w:rPr>
+                <w:noProof/>
+                <w:webHidden/>
+              </w:rPr>
+              <w:instrText xml:space="preserve"> PAGEREF _Toc92296433 \h </w:instrText>
+            </w:r>
+            <w:r>
+              <w:rPr>
+                <w:noProof/>
+                <w:webHidden/>
+              </w:rPr>
+            </w:r>
+            <w:r>
+              <w:rPr>
+                <w:noProof/>
+                <w:webHidden/>
+              </w:rPr>
+              <w:fldChar w:fldCharType="separate"/>
+            </w:r>
+            <w:r>
+              <w:rPr>
+                <w:noProof/>
+                <w:webHidden/>
+              </w:rPr>
+              <w:t>3</w:t>
+            </w:r>
+            <w:r>
+              <w:rPr>
+                <w:noProof/>
+                <w:webHidden/>
+              </w:rPr>
+              <w:fldChar w:fldCharType="end"/>
+            </w:r>
+          </w:hyperlink>
+        </w:p>
+        <w:p>
+          <w:pPr>
+            <w:pStyle w:val="TOC1"/>
+            <w:tabs>
+              <w:tab w:val="right" w:leader="dot" w:pos="9016"/>
+            </w:tabs>
+            <w:rPr>
+              <w:rFonts w:eastAsiaTheme="minorEastAsia"/>
+              <w:noProof/>
+              <w:sz w:val="22"/>
+              <w:szCs w:val="22"/>
+              <w:lang w:val="de-DE" w:eastAsia="de-DE"/>
+            </w:rPr>
+          </w:pPr>
+          <w:hyperlink w:anchor="_Toc92296434" w:history="1">
+            <w:r>
+              <w:rPr>
+                <w:rStyle w:val="Hyperlink"/>
+                <w:noProof/>
+                <w:lang w:val="en-US"/>
+              </w:rPr>
+              <w:t>Coordinate System</w:t>
+            </w:r>
+            <w:r>
+              <w:rPr>
+                <w:noProof/>
+                <w:webHidden/>
+              </w:rPr>
+              <w:tab/>
+            </w:r>
+            <w:r>
+              <w:rPr>
+                <w:noProof/>
+                <w:webHidden/>
+              </w:rPr>
+              <w:fldChar w:fldCharType="begin"/>
+            </w:r>
+            <w:r>
+              <w:rPr>
+                <w:noProof/>
+                <w:webHidden/>
+              </w:rPr>
+              <w:instrText xml:space="preserve"> PAGEREF _Toc92296434 \h </w:instrText>
+            </w:r>
+            <w:r>
+              <w:rPr>
+                <w:noProof/>
+                <w:webHidden/>
+              </w:rPr>
+            </w:r>
+            <w:r>
+              <w:rPr>
+                <w:noProof/>
+                <w:webHidden/>
+              </w:rPr>
+              <w:fldChar w:fldCharType="separate"/>
+            </w:r>
+            <w:r>
+              <w:rPr>
+                <w:noProof/>
+                <w:webHidden/>
+              </w:rPr>
+              <w:t>3</w:t>
+            </w:r>
+            <w:r>
+              <w:rPr>
+                <w:noProof/>
+                <w:webHidden/>
+              </w:rPr>
+              <w:fldChar w:fldCharType="end"/>
+            </w:r>
+          </w:hyperlink>
+        </w:p>
+        <w:p>
+          <w:pPr>
+            <w:pStyle w:val="TOC1"/>
+            <w:tabs>
+              <w:tab w:val="right" w:leader="dot" w:pos="9016"/>
+            </w:tabs>
+            <w:rPr>
+              <w:rFonts w:eastAsiaTheme="minorEastAsia"/>
+              <w:noProof/>
+              <w:sz w:val="22"/>
+              <w:szCs w:val="22"/>
+              <w:lang w:val="de-DE" w:eastAsia="de-DE"/>
+            </w:rPr>
+          </w:pPr>
+          <w:hyperlink w:anchor="_Toc92296435" w:history="1">
+            <w:r>
+              <w:rPr>
+                <w:rStyle w:val="Hyperlink"/>
+                <w:noProof/>
+                <w:lang w:val="en-US"/>
+              </w:rPr>
+              <w:t>Child Windows</w:t>
+            </w:r>
+            <w:r>
+              <w:rPr>
+                <w:noProof/>
+                <w:webHidden/>
+              </w:rPr>
+              <w:tab/>
+            </w:r>
+            <w:r>
+              <w:rPr>
+                <w:noProof/>
+                <w:webHidden/>
+              </w:rPr>
+              <w:fldChar w:fldCharType="begin"/>
+            </w:r>
+            <w:r>
+              <w:rPr>
+                <w:noProof/>
+                <w:webHidden/>
+              </w:rPr>
+              <w:instrText xml:space="preserve"> PAGEREF _Toc92296435 \h </w:instrText>
+            </w:r>
+            <w:r>
+              <w:rPr>
+                <w:noProof/>
+                <w:webHidden/>
+              </w:rPr>
+            </w:r>
+            <w:r>
+              <w:rPr>
+                <w:noProof/>
+                <w:webHidden/>
+              </w:rPr>
+              <w:fldChar w:fldCharType="separate"/>
+            </w:r>
+            <w:r>
+              <w:rPr>
+                <w:noProof/>
+                <w:webHidden/>
+              </w:rPr>
+              <w:t>4</w:t>
+            </w:r>
+            <w:r>
+              <w:rPr>
+                <w:noProof/>
+                <w:webHidden/>
+              </w:rPr>
+              <w:fldChar w:fldCharType="end"/>
+            </w:r>
+          </w:hyperlink>
+        </w:p>
+        <w:p>
+          <w:pPr>
+            <w:pStyle w:val="TOC2"/>
+            <w:tabs>
+              <w:tab w:val="right" w:leader="dot" w:pos="9016"/>
+            </w:tabs>
+            <w:rPr>
+              <w:rFonts w:eastAsiaTheme="minorEastAsia"/>
+              <w:noProof/>
+              <w:sz w:val="22"/>
+              <w:szCs w:val="22"/>
+              <w:lang w:val="de-DE" w:eastAsia="de-DE"/>
+            </w:rPr>
+          </w:pPr>
+          <w:hyperlink w:anchor="_Toc92296436" w:history="1">
+            <w:r>
+              <w:rPr>
+                <w:rStyle w:val="Hyperlink"/>
+                <w:noProof/>
+                <w:lang w:val="en-US"/>
+              </w:rPr>
+              <w:t>General</w:t>
+            </w:r>
+            <w:r>
+              <w:rPr>
+                <w:noProof/>
+                <w:webHidden/>
+              </w:rPr>
+              <w:tab/>
+            </w:r>
+            <w:r>
+              <w:rPr>
+                <w:noProof/>
+                <w:webHidden/>
+              </w:rPr>
+              <w:fldChar w:fldCharType="begin"/>
+            </w:r>
+            <w:r>
+              <w:rPr>
+                <w:noProof/>
+                <w:webHidden/>
+              </w:rPr>
+              <w:instrText xml:space="preserve"> PAGEREF _Toc92296436 \h </w:instrText>
+            </w:r>
+            <w:r>
+              <w:rPr>
+                <w:noProof/>
+                <w:webHidden/>
+              </w:rPr>
+            </w:r>
+            <w:r>
+              <w:rPr>
+                <w:noProof/>
+                <w:webHidden/>
+              </w:rPr>
+              <w:fldChar w:fldCharType="separate"/>
+            </w:r>
+            <w:r>
+              <w:rPr>
+                <w:noProof/>
+                <w:webHidden/>
+              </w:rPr>
+              <w:t>4</w:t>
+            </w:r>
+            <w:r>
+              <w:rPr>
+                <w:noProof/>
+                <w:webHidden/>
+              </w:rPr>
+              <w:fldChar w:fldCharType="end"/>
+            </w:r>
+          </w:hyperlink>
+        </w:p>
+        <w:p>
+          <w:pPr>
+            <w:pStyle w:val="TOC2"/>
+            <w:tabs>
+              <w:tab w:val="right" w:leader="dot" w:pos="9016"/>
+            </w:tabs>
+            <w:rPr>
+              <w:rFonts w:eastAsiaTheme="minorEastAsia"/>
+              <w:noProof/>
+              <w:sz w:val="22"/>
+              <w:szCs w:val="22"/>
+              <w:lang w:val="de-DE" w:eastAsia="de-DE"/>
+            </w:rPr>
+          </w:pPr>
+          <w:hyperlink w:anchor="_Toc92296437" w:history="1">
+            <w:r>
+              <w:rPr>
+                <w:rStyle w:val="Hyperlink"/>
+                <w:noProof/>
+                <w:lang w:val="en-US"/>
+              </w:rPr>
+              <w:t>Raw Data Window</w:t>
+            </w:r>
+            <w:r>
+              <w:rPr>
+                <w:noProof/>
+                <w:webHidden/>
+              </w:rPr>
+              <w:tab/>
+            </w:r>
+            <w:r>
+              <w:rPr>
+                <w:noProof/>
+                <w:webHidden/>
+              </w:rPr>
+              <w:fldChar w:fldCharType="begin"/>
+            </w:r>
+            <w:r>
+              <w:rPr>
+                <w:noProof/>
+                <w:webHidden/>
+              </w:rPr>
+              <w:instrText xml:space="preserve"> PAGEREF _Toc92296437 \h </w:instrText>
+            </w:r>
+            <w:r>
+              <w:rPr>
+                <w:noProof/>
+                <w:webHidden/>
+              </w:rPr>
+            </w:r>
+            <w:r>
+              <w:rPr>
+                <w:noProof/>
+                <w:webHidden/>
+              </w:rPr>
+              <w:fldChar w:fldCharType="separate"/>
+            </w:r>
+            <w:r>
+              <w:rPr>
+                <w:noProof/>
+                <w:webHidden/>
+              </w:rPr>
+              <w:t>4</w:t>
+            </w:r>
+            <w:r>
+              <w:rPr>
+                <w:noProof/>
+                <w:webHidden/>
+              </w:rPr>
+              <w:fldChar w:fldCharType="end"/>
+            </w:r>
+          </w:hyperlink>
+        </w:p>
+        <w:p>
+          <w:pPr>
+            <w:pStyle w:val="TOC2"/>
+            <w:tabs>
+              <w:tab w:val="right" w:leader="dot" w:pos="9016"/>
+            </w:tabs>
+            <w:rPr>
+              <w:rFonts w:eastAsiaTheme="minorEastAsia"/>
+              <w:noProof/>
+              <w:sz w:val="22"/>
+              <w:szCs w:val="22"/>
+              <w:lang w:val="de-DE" w:eastAsia="de-DE"/>
+            </w:rPr>
+          </w:pPr>
+          <w:hyperlink w:anchor="_Toc92296438" w:history="1">
+            <w:r>
+              <w:rPr>
+                <w:rStyle w:val="Hyperlink"/>
+                <w:noProof/>
+                <w:lang w:val="en-US"/>
+              </w:rPr>
+              <w:t>Scene View Window</w:t>
+            </w:r>
+            <w:r>
+              <w:rPr>
+                <w:noProof/>
+                <w:webHidden/>
+              </w:rPr>
+              <w:tab/>
+            </w:r>
+            <w:r>
+              <w:rPr>
+                <w:noProof/>
+                <w:webHidden/>
+              </w:rPr>
+              <w:fldChar w:fldCharType="begin"/>
+            </w:r>
+            <w:r>
+              <w:rPr>
+                <w:noProof/>
+                <w:webHidden/>
+              </w:rPr>
+              <w:instrText xml:space="preserve"> PAGEREF _Toc92296438 \h </w:instrText>
+            </w:r>
+            <w:r>
+              <w:rPr>
+                <w:noProof/>
+                <w:webHidden/>
+              </w:rPr>
+            </w:r>
+            <w:r>
+              <w:rPr>
+                <w:noProof/>
+                <w:webHidden/>
+              </w:rPr>
+              <w:fldChar w:fldCharType="separate"/>
+            </w:r>
+            <w:r>
+              <w:rPr>
+                <w:noProof/>
+                <w:webHidden/>
+              </w:rPr>
+              <w:t>4</w:t>
+            </w:r>
+            <w:r>
+              <w:rPr>
+                <w:noProof/>
+                <w:webHidden/>
+              </w:rPr>
+              <w:fldChar w:fldCharType="end"/>
+            </w:r>
+          </w:hyperlink>
+        </w:p>
+        <w:p>
+          <w:pPr>
+            <w:pStyle w:val="TOC2"/>
+            <w:tabs>
+              <w:tab w:val="right" w:leader="dot" w:pos="9016"/>
+            </w:tabs>
+            <w:rPr>
+              <w:rFonts w:eastAsiaTheme="minorEastAsia"/>
+              <w:noProof/>
+              <w:sz w:val="22"/>
+              <w:szCs w:val="22"/>
+              <w:lang w:val="de-DE" w:eastAsia="de-DE"/>
+            </w:rPr>
+          </w:pPr>
+          <w:hyperlink w:anchor="_Toc92296439" w:history="1">
+            <w:r>
+              <w:rPr>
+                <w:rStyle w:val="Hyperlink"/>
+                <w:noProof/>
+                <w:lang w:val="en-US"/>
+              </w:rPr>
+              <w:t>Serial Connection Window</w:t>
+            </w:r>
+            <w:r>
+              <w:rPr>
+                <w:noProof/>
+                <w:webHidden/>
+              </w:rPr>
+              <w:tab/>
+            </w:r>
+            <w:r>
+              <w:rPr>
+                <w:noProof/>
+                <w:webHidden/>
+              </w:rPr>
+              <w:fldChar w:fldCharType="begin"/>
+            </w:r>
+            <w:r>
+              <w:rPr>
+                <w:noProof/>
+                <w:webHidden/>
+              </w:rPr>
+              <w:instrText xml:space="preserve"> PAGEREF _Toc92296439 \h </w:instrText>
+            </w:r>
+            <w:r>
+              <w:rPr>
+                <w:noProof/>
+                <w:webHidden/>
+              </w:rPr>
+            </w:r>
+            <w:r>
+              <w:rPr>
+                <w:noProof/>
+                <w:webHidden/>
+              </w:rPr>
+              <w:fldChar w:fldCharType="separate"/>
+            </w:r>
+            <w:r>
+              <w:rPr>
+                <w:noProof/>
+                <w:webHidden/>
+              </w:rPr>
+              <w:t>4</w:t>
+            </w:r>
+            <w:r>
+              <w:rPr>
+                <w:noProof/>
+                <w:webHidden/>
+              </w:rPr>
+              <w:fldChar w:fldCharType="end"/>
+            </w:r>
+          </w:hyperlink>
+        </w:p>
+        <w:p>
+          <w:pPr>
+            <w:pStyle w:val="TOC2"/>
+            <w:tabs>
+              <w:tab w:val="right" w:leader="dot" w:pos="9016"/>
+            </w:tabs>
+            <w:rPr>
+              <w:rFonts w:eastAsiaTheme="minorEastAsia"/>
+              <w:noProof/>
+              <w:sz w:val="22"/>
+              <w:szCs w:val="22"/>
+              <w:lang w:val="de-DE" w:eastAsia="de-DE"/>
+            </w:rPr>
+          </w:pPr>
+          <w:hyperlink w:anchor="_Toc92296440" w:history="1">
+            <w:r>
+              <w:rPr>
+                <w:rStyle w:val="Hyperlink"/>
+                <w:noProof/>
+                <w:lang w:val="en-US"/>
+              </w:rPr>
+              <w:t>Crash Detection Window</w:t>
+            </w:r>
+            <w:r>
+              <w:rPr>
+                <w:noProof/>
+                <w:webHidden/>
+              </w:rPr>
+              <w:tab/>
+            </w:r>
+            <w:r>
+              <w:rPr>
+                <w:noProof/>
+                <w:webHidden/>
+              </w:rPr>
+              <w:fldChar w:fldCharType="begin"/>
+            </w:r>
+            <w:r>
+              <w:rPr>
+                <w:noProof/>
+                <w:webHidden/>
+              </w:rPr>
+              <w:instrText xml:space="preserve"> PAGEREF _Toc92296440 \h </w:instrText>
+            </w:r>
+            <w:r>
+              <w:rPr>
+                <w:noProof/>
+                <w:webHidden/>
+              </w:rPr>
+            </w:r>
+            <w:r>
+              <w:rPr>
+                <w:noProof/>
+                <w:webHidden/>
+              </w:rPr>
+              <w:fldChar w:fldCharType="separate"/>
+            </w:r>
+            <w:r>
+              <w:rPr>
+                <w:noProof/>
+                <w:webHidden/>
+              </w:rPr>
+              <w:t>4</w:t>
+            </w:r>
+            <w:r>
+              <w:rPr>
+                <w:noProof/>
+                <w:webHidden/>
+              </w:rPr>
+              <w:fldChar w:fldCharType="end"/>
+            </w:r>
+          </w:hyperlink>
+        </w:p>
+        <w:p>
+          <w:r>
+            <w:rPr>
+              <w:b/>
+              <w:bCs/>
+              <w:noProof/>
+            </w:rPr>
+            <w:fldChar w:fldCharType="end"/>
+          </w:r>
+        </w:p>
+      </w:sdtContent>
+    </w:sdt>
+    <w:p>
+      <w:pPr>
+        <w:rPr>
+          <w:rFonts w:asciiTheme="majorHAnsi" w:eastAsiaTheme="majorEastAsia" w:hAnsiTheme="majorHAnsi" w:cstheme="majorBidi"/>
+          <w:color w:val="2F5496" w:themeColor="accent1" w:themeShade="BF"/>
+          <w:sz w:val="32"/>
+          <w:szCs w:val="32"/>
+          <w:lang w:val="en-US"/>
+        </w:rPr>
+      </w:pPr>
+      <w:r>
+        <w:rPr>
+          <w:lang w:val="en-US"/>
+        </w:rPr>
+        <w:br w:type="page"/>
+      </w:r>
+    </w:p>
     <w:p>
       <w:pPr>
         <w:pStyle w:val="Heading1"/>
@@ -79,12 +841,15 @@
           <w:lang w:val="en-US"/>
         </w:rPr>
       </w:pPr>
-      <w:r>
-        <w:rPr>
-          <w:lang w:val="en-US"/>
-        </w:rPr>
+      <w:bookmarkStart w:id="0" w:name="_Toc92296433"/>
+      <w:r>
+        <w:rPr>
+          <w:lang w:val="en-US"/>
+        </w:rPr>
+        <w:lastRenderedPageBreak/>
         <w:t>Installation</w:t>
       </w:r>
+      <w:bookmarkEnd w:id="0"/>
     </w:p>
     <w:p>
       <w:pPr>
@@ -257,12 +1022,14 @@
           <w:lang w:val="en-US"/>
         </w:rPr>
       </w:pPr>
+      <w:bookmarkStart w:id="1" w:name="_Toc92296434"/>
       <w:r>
         <w:rPr>
           <w:lang w:val="en-US"/>
         </w:rPr>
         <w:t>Coordinate System</w:t>
       </w:r>
+      <w:bookmarkEnd w:id="1"/>
     </w:p>
     <w:p>
       <w:pPr>
@@ -550,7 +1317,7 @@
           <w:lang w:val="en-US"/>
         </w:rPr>
         <w:drawing>
-          <wp:inline distT="0" distB="0" distL="0" distR="0" wp14:anchorId="26077052" wp14:editId="200D783E">
+          <wp:inline distT="0" distB="0" distL="0" distR="0" wp14:anchorId="26077052" wp14:editId="3652EC0D">
             <wp:extent cx="1761483" cy="1761483"/>
             <wp:effectExtent l="0" t="0" r="156845" b="194945"/>
             <wp:docPr id="1" name="Picture 1" descr="A picture containing logo&#10;&#10;Description automatically generated"/>
@@ -565,7 +1332,7 @@
                     <pic:cNvPicPr/>
                   </pic:nvPicPr>
                   <pic:blipFill>
-                    <a:blip r:embed="rId5" cstate="print">
+                    <a:blip r:embed="rId7" cstate="print">
                       <a:extLst>
                         <a:ext uri="{28A0092B-C50C-407E-A947-70E740481C1C}">
                           <a14:useLocalDpi xmlns:a14="http://schemas.microsoft.com/office/drawing/2010/main" val="0"/>
@@ -820,6 +1587,7 @@
           <w:lang w:val="en-US"/>
         </w:rPr>
       </w:pPr>
+      <w:bookmarkStart w:id="2" w:name="_Toc92296435"/>
       <w:r>
         <w:rPr>
           <w:lang w:val="en-US"/>
@@ -833,6 +1601,7 @@
         </w:rPr>
         <w:t>Windows</w:t>
       </w:r>
+      <w:bookmarkEnd w:id="2"/>
     </w:p>
     <w:p>
       <w:pPr>
@@ -849,12 +1618,14 @@
           <w:lang w:val="en-US"/>
         </w:rPr>
       </w:pPr>
+      <w:bookmarkStart w:id="3" w:name="_Toc92296436"/>
       <w:r>
         <w:rPr>
           <w:lang w:val="en-US"/>
         </w:rPr>
         <w:t>General</w:t>
       </w:r>
+      <w:bookmarkEnd w:id="3"/>
     </w:p>
     <w:p>
       <w:pPr>
@@ -884,12 +1655,14 @@
           <w:lang w:val="en-US"/>
         </w:rPr>
       </w:pPr>
+      <w:bookmarkStart w:id="4" w:name="_Toc92296437"/>
       <w:r>
         <w:rPr>
           <w:lang w:val="en-US"/>
         </w:rPr>
         <w:t>Raw Data Window</w:t>
       </w:r>
+      <w:bookmarkEnd w:id="4"/>
     </w:p>
     <w:p>
       <w:pPr>
@@ -980,12 +1753,14 @@
           <w:lang w:val="en-US"/>
         </w:rPr>
       </w:pPr>
+      <w:bookmarkStart w:id="5" w:name="_Toc92296438"/>
       <w:r>
         <w:rPr>
           <w:lang w:val="en-US"/>
         </w:rPr>
         <w:t>Scene View Window</w:t>
       </w:r>
+      <w:bookmarkEnd w:id="5"/>
     </w:p>
     <w:p>
       <w:pPr>
@@ -1195,12 +1970,14 @@
           <w:lang w:val="en-US"/>
         </w:rPr>
       </w:pPr>
+      <w:bookmarkStart w:id="6" w:name="_Toc92296439"/>
       <w:r>
         <w:rPr>
           <w:lang w:val="en-US"/>
         </w:rPr>
         <w:t>Serial Connection Window</w:t>
       </w:r>
+      <w:bookmarkEnd w:id="6"/>
     </w:p>
     <w:p>
       <w:pPr>
@@ -1231,12 +2008,14 @@
           <w:lang w:val="en-US"/>
         </w:rPr>
       </w:pPr>
+      <w:bookmarkStart w:id="7" w:name="_Toc92296440"/>
       <w:r>
         <w:rPr>
           <w:lang w:val="en-US"/>
         </w:rPr>
         <w:t>Crash Detection Window</w:t>
       </w:r>
+      <w:bookmarkEnd w:id="7"/>
     </w:p>
     <w:p>
       <w:pPr>
@@ -1317,67 +2096,14 @@
         <w:rPr>
           <w:lang w:val="en-US"/>
         </w:rPr>
-        <w:t>A</w:t>
-      </w:r>
-      <w:r>
-        <w:rPr>
-          <w:lang w:val="en-US"/>
-        </w:rPr>
-        <w:t>z</w:t>
+        <w:t>Az</w:t>
       </w:r>
       <w:r>
         <w:rPr>
           <w:lang w:val="en-US"/>
         </w:rPr>
         <w:tab/>
-      </w:r>
-      <w:r>
-        <w:rPr>
-          <w:lang w:val="en-US"/>
-        </w:rPr>
-        <w:t>Lateral</w:t>
-      </w:r>
-      <w:r>
-        <w:rPr>
-          <w:lang w:val="en-US"/>
-        </w:rPr>
-        <w:t xml:space="preserve"> Acceleration. The acceleration along the aircraft </w:t>
-      </w:r>
-      <w:r>
-        <w:rPr>
-          <w:lang w:val="en-US"/>
-        </w:rPr>
-        <w:t>lateral</w:t>
-      </w:r>
-      <w:r>
-        <w:rPr>
-          <w:lang w:val="en-US"/>
-        </w:rPr>
-        <w:t xml:space="preserve"> axis. Positive values indicate a</w:t>
-      </w:r>
-      <w:r>
-        <w:rPr>
-          <w:lang w:val="en-US"/>
-        </w:rPr>
-        <w:t xml:space="preserve"> rightward </w:t>
-      </w:r>
-      <w:r>
-        <w:rPr>
-          <w:lang w:val="en-US"/>
-        </w:rPr>
-        <w:t xml:space="preserve">acceleration, negative values indicate a </w:t>
-      </w:r>
-      <w:r>
-        <w:rPr>
-          <w:lang w:val="en-US"/>
-        </w:rPr>
-        <w:t>leftward</w:t>
-      </w:r>
-      <w:r>
-        <w:rPr>
-          <w:lang w:val="en-US"/>
-        </w:rPr>
-        <w:t xml:space="preserve"> acceleration.</w:t>
+        <w:t>Lateral Acceleration. The acceleration along the aircraft lateral axis. Positive values indicate a rightward acceleration, negative values indicate a leftward acceleration.</w:t>
       </w:r>
       <w:r>
         <w:rPr>
@@ -1409,13 +2135,7 @@
         <w:rPr>
           <w:lang w:val="en-US"/>
         </w:rPr>
-        <w:t>Imagine you put an object on the aircraft glareshield</w:t>
-      </w:r>
-      <w:r>
-        <w:rPr>
-          <w:lang w:val="en-US"/>
-        </w:rPr>
-        <w:t>. Now as soon as you apply control inputs this object is subjected to forces that may cause it to slip around.</w:t>
+        <w:t>Imagine you put an object on the aircraft glareshield. Now as soon as you apply control inputs this object is subjected to forces that may cause it to slip around.</w:t>
       </w:r>
     </w:p>
     <w:p>
@@ -1429,43 +2149,56 @@
           <w:lang w:val="en-US"/>
         </w:rPr>
         <w:lastRenderedPageBreak/>
-        <w:t>If you apply thrust</w:t>
-      </w:r>
-      <w:r>
-        <w:rPr>
-          <w:lang w:val="en-US"/>
-        </w:rPr>
-        <w:t xml:space="preserve">, </w:t>
-      </w:r>
-      <w:r>
-        <w:rPr>
-          <w:lang w:val="en-US"/>
-        </w:rPr>
-        <w:t xml:space="preserve">the object </w:t>
-      </w:r>
-      <w:r>
-        <w:rPr>
-          <w:lang w:val="en-US"/>
-        </w:rPr>
-        <w:t xml:space="preserve">wants to </w:t>
-      </w:r>
-      <w:r>
-        <w:rPr>
-          <w:lang w:val="en-US"/>
-        </w:rPr>
-        <w:t>slip towards the rear</w:t>
-      </w:r>
-      <w:r>
-        <w:rPr>
-          <w:lang w:val="en-US"/>
-        </w:rPr>
-        <w:t>. T</w:t>
-      </w:r>
-      <w:r>
-        <w:rPr>
-          <w:lang w:val="en-US"/>
-        </w:rPr>
-        <w:t>hat was a positive (forward) acceleration</w:t>
+        <w:t>If you apply thrust, the object wants to slip towards the rear. That was a positive (forward) acceleration.</w:t>
+      </w:r>
+    </w:p>
+    <w:p>
+      <w:pPr>
+        <w:rPr>
+          <w:lang w:val="en-US"/>
+        </w:rPr>
+      </w:pPr>
+      <w:r>
+        <w:rPr>
+          <w:lang w:val="en-US"/>
+        </w:rPr>
+        <w:t>If</w:t>
+      </w:r>
+      <w:r>
+        <w:rPr>
+          <w:lang w:val="en-US"/>
+        </w:rPr>
+        <w:t xml:space="preserve"> you step on the</w:t>
+      </w:r>
+      <w:r>
+        <w:rPr>
+          <w:lang w:val="en-US"/>
+        </w:rPr>
+        <w:t xml:space="preserve"> </w:t>
+      </w:r>
+      <w:r>
+        <w:rPr>
+          <w:lang w:val="en-US"/>
+        </w:rPr>
+        <w:t xml:space="preserve">right </w:t>
+      </w:r>
+      <w:r>
+        <w:rPr>
+          <w:lang w:val="en-US"/>
+        </w:rPr>
+        <w:t>rudder</w:t>
+      </w:r>
+      <w:r>
+        <w:rPr>
+          <w:lang w:val="en-US"/>
+        </w:rPr>
+        <w:t xml:space="preserve"> and </w:t>
+      </w:r>
+      <w:r>
+        <w:rPr>
+          <w:lang w:val="en-US"/>
+        </w:rPr>
+        <w:t>the object slips to the left, that indicates a rightward acceleration</w:t>
       </w:r>
       <w:r>
         <w:rPr>
@@ -1484,43 +2217,37 @@
         <w:rPr>
           <w:lang w:val="en-US"/>
         </w:rPr>
-        <w:t>If</w:t>
-      </w:r>
-      <w:r>
-        <w:rPr>
-          <w:lang w:val="en-US"/>
-        </w:rPr>
-        <w:t xml:space="preserve"> you step on the</w:t>
-      </w:r>
-      <w:r>
-        <w:rPr>
-          <w:lang w:val="en-US"/>
-        </w:rPr>
-        <w:t xml:space="preserve"> </w:t>
-      </w:r>
-      <w:r>
-        <w:rPr>
-          <w:lang w:val="en-US"/>
-        </w:rPr>
-        <w:t xml:space="preserve">right </w:t>
-      </w:r>
-      <w:r>
-        <w:rPr>
-          <w:lang w:val="en-US"/>
-        </w:rPr>
-        <w:t>rudder</w:t>
-      </w:r>
-      <w:r>
-        <w:rPr>
-          <w:lang w:val="en-US"/>
-        </w:rPr>
-        <w:t xml:space="preserve"> and </w:t>
-      </w:r>
-      <w:r>
-        <w:rPr>
-          <w:lang w:val="en-US"/>
-        </w:rPr>
-        <w:t>the object slips to the left, that indicates a rightward acceleration</w:t>
+        <w:t>I</w:t>
+      </w:r>
+      <w:r>
+        <w:rPr>
+          <w:lang w:val="en-US"/>
+        </w:rPr>
+        <w:t xml:space="preserve">f </w:t>
+      </w:r>
+      <w:r>
+        <w:rPr>
+          <w:lang w:val="en-US"/>
+        </w:rPr>
+        <w:t xml:space="preserve">you pull Gs, </w:t>
+      </w:r>
+      <w:r>
+        <w:rPr>
+          <w:lang w:val="en-US"/>
+        </w:rPr>
+        <w:t>the object is being compressed downwards</w:t>
+      </w:r>
+      <w:r>
+        <w:rPr>
+          <w:lang w:val="en-US"/>
+        </w:rPr>
+        <w:t>. That</w:t>
+      </w:r>
+      <w:r>
+        <w:rPr>
+          <w:lang w:val="en-US"/>
+        </w:rPr>
+        <w:t xml:space="preserve"> was a positive (upwards) acceleration</w:t>
       </w:r>
       <w:r>
         <w:rPr>
@@ -1531,55 +2258,6 @@
     </w:p>
     <w:p>
       <w:pPr>
-        <w:rPr>
-          <w:lang w:val="en-US"/>
-        </w:rPr>
-      </w:pPr>
-      <w:r>
-        <w:rPr>
-          <w:lang w:val="en-US"/>
-        </w:rPr>
-        <w:t>I</w:t>
-      </w:r>
-      <w:r>
-        <w:rPr>
-          <w:lang w:val="en-US"/>
-        </w:rPr>
-        <w:t xml:space="preserve">f </w:t>
-      </w:r>
-      <w:r>
-        <w:rPr>
-          <w:lang w:val="en-US"/>
-        </w:rPr>
-        <w:t xml:space="preserve">you pull Gs, </w:t>
-      </w:r>
-      <w:r>
-        <w:rPr>
-          <w:lang w:val="en-US"/>
-        </w:rPr>
-        <w:t>the object is being compressed downwards</w:t>
-      </w:r>
-      <w:r>
-        <w:rPr>
-          <w:lang w:val="en-US"/>
-        </w:rPr>
-        <w:t>. That</w:t>
-      </w:r>
-      <w:r>
-        <w:rPr>
-          <w:lang w:val="en-US"/>
-        </w:rPr>
-        <w:t xml:space="preserve"> was a positive (upwards) acceleration</w:t>
-      </w:r>
-      <w:r>
-        <w:rPr>
-          <w:lang w:val="en-US"/>
-        </w:rPr>
-        <w:t>.</w:t>
-      </w:r>
-    </w:p>
-    <w:p>
-      <w:pPr>
         <w:ind w:left="709" w:hanging="709"/>
         <w:rPr>
           <w:lang w:val="en-US"/>
@@ -1614,6 +2292,74 @@
           <w:lang w:val="en-US"/>
         </w:rPr>
       </w:pPr>
+      <w:r>
+        <w:rPr>
+          <w:noProof/>
+          <w:lang w:val="en-US"/>
+        </w:rPr>
+        <w:drawing>
+          <wp:anchor distT="0" distB="0" distL="114300" distR="114300" simplePos="0" relativeHeight="251658240" behindDoc="1" locked="0" layoutInCell="1" allowOverlap="1" wp14:anchorId="3ECC08C1" wp14:editId="3F96C8A0">
+            <wp:simplePos x="0" y="0"/>
+            <wp:positionH relativeFrom="margin">
+              <wp:align>right</wp:align>
+            </wp:positionH>
+            <wp:positionV relativeFrom="paragraph">
+              <wp:posOffset>577850</wp:posOffset>
+            </wp:positionV>
+            <wp:extent cx="5721350" cy="3975100"/>
+            <wp:effectExtent l="0" t="0" r="0" b="6350"/>
+            <wp:wrapNone/>
+            <wp:docPr id="2" name="Picture 2"/>
+            <wp:cNvGraphicFramePr>
+              <a:graphicFrameLocks xmlns:a="http://schemas.openxmlformats.org/drawingml/2006/main" noChangeAspect="1"/>
+            </wp:cNvGraphicFramePr>
+            <a:graphic xmlns:a="http://schemas.openxmlformats.org/drawingml/2006/main">
+              <a:graphicData uri="http://schemas.openxmlformats.org/drawingml/2006/picture">
+                <pic:pic xmlns:pic="http://schemas.openxmlformats.org/drawingml/2006/picture">
+                  <pic:nvPicPr>
+                    <pic:cNvPr id="0" name="Picture 1"/>
+                    <pic:cNvPicPr>
+                      <a:picLocks noChangeAspect="1" noChangeArrowheads="1"/>
+                    </pic:cNvPicPr>
+                  </pic:nvPicPr>
+                  <pic:blipFill>
+                    <a:blip r:embed="rId8" cstate="print">
+                      <a:extLst>
+                        <a:ext uri="{28A0092B-C50C-407E-A947-70E740481C1C}">
+                          <a14:useLocalDpi xmlns:a14="http://schemas.microsoft.com/office/drawing/2010/main" val="0"/>
+                        </a:ext>
+                      </a:extLst>
+                    </a:blip>
+                    <a:srcRect/>
+                    <a:stretch>
+                      <a:fillRect/>
+                    </a:stretch>
+                  </pic:blipFill>
+                  <pic:spPr bwMode="auto">
+                    <a:xfrm>
+                      <a:off x="0" y="0"/>
+                      <a:ext cx="5721350" cy="3975100"/>
+                    </a:xfrm>
+                    <a:prstGeom prst="rect">
+                      <a:avLst/>
+                    </a:prstGeom>
+                    <a:noFill/>
+                    <a:ln>
+                      <a:noFill/>
+                    </a:ln>
+                  </pic:spPr>
+                </pic:pic>
+              </a:graphicData>
+            </a:graphic>
+            <wp14:sizeRelH relativeFrom="page">
+              <wp14:pctWidth>0</wp14:pctWidth>
+            </wp14:sizeRelH>
+            <wp14:sizeRelV relativeFrom="page">
+              <wp14:pctHeight>0</wp14:pctHeight>
+            </wp14:sizeRelV>
+          </wp:anchor>
+        </w:drawing>
+      </w:r>
     </w:p>
     <w:sectPr>
       <w:pgSz w:w="11906" w:h="16838"/>
@@ -2257,6 +3003,58 @@
       <w:szCs w:val="26"/>
     </w:rPr>
   </w:style>
+  <w:style w:type="paragraph" w:styleId="TOCHeading">
+    <w:name w:val="TOC Heading"/>
+    <w:basedOn w:val="Heading1"/>
+    <w:next w:val="Normal"/>
+    <w:uiPriority w:val="39"/>
+    <w:unhideWhenUsed/>
+    <w:qFormat/>
+    <w:rsid w:val="003B08AE"/>
+    <w:pPr>
+      <w:spacing w:line="259" w:lineRule="auto"/>
+      <w:outlineLvl w:val="9"/>
+    </w:pPr>
+    <w:rPr>
+      <w:lang w:val="en-US"/>
+    </w:rPr>
+  </w:style>
+  <w:style w:type="paragraph" w:styleId="TOC1">
+    <w:name w:val="toc 1"/>
+    <w:basedOn w:val="Normal"/>
+    <w:next w:val="Normal"/>
+    <w:autoRedefine/>
+    <w:uiPriority w:val="39"/>
+    <w:unhideWhenUsed/>
+    <w:rsid w:val="003B08AE"/>
+    <w:pPr>
+      <w:spacing w:after="100"/>
+    </w:pPr>
+  </w:style>
+  <w:style w:type="paragraph" w:styleId="TOC2">
+    <w:name w:val="toc 2"/>
+    <w:basedOn w:val="Normal"/>
+    <w:next w:val="Normal"/>
+    <w:autoRedefine/>
+    <w:uiPriority w:val="39"/>
+    <w:unhideWhenUsed/>
+    <w:rsid w:val="003B08AE"/>
+    <w:pPr>
+      <w:spacing w:after="100"/>
+      <w:ind w:left="240"/>
+    </w:pPr>
+  </w:style>
+  <w:style w:type="character" w:styleId="Hyperlink">
+    <w:name w:val="Hyperlink"/>
+    <w:basedOn w:val="DefaultParagraphFont"/>
+    <w:uiPriority w:val="99"/>
+    <w:unhideWhenUsed/>
+    <w:rsid w:val="003B08AE"/>
+    <w:rPr>
+      <w:color w:val="0563C1" w:themeColor="hyperlink"/>
+      <w:u w:val="single"/>
+    </w:rPr>
+  </w:style>
 </w:styles>
 </file>
 
@@ -2553,4 +3351,16 @@
     </a:ext>
   </a:extLst>
 </a:theme>
+</file>
+
+<file path=customXml/item1.xml><?xml version="1.0" encoding="utf-8"?>
+<b:Sources xmlns:b="http://schemas.openxmlformats.org/officeDocument/2006/bibliography" xmlns="http://schemas.openxmlformats.org/officeDocument/2006/bibliography" SelectedStyle="\APASixthEditionOfficeOnline.xsl" StyleName="APA" Version="6"/>
+</file>
+
+<file path=customXml/itemProps1.xml><?xml version="1.0" encoding="utf-8"?>
+<ds:datastoreItem xmlns:ds="http://schemas.openxmlformats.org/officeDocument/2006/customXml" ds:itemID="{1BCEBCB5-0796-4126-BBFA-1098C33F75D5}">
+  <ds:schemaRefs>
+    <ds:schemaRef ds:uri="http://schemas.openxmlformats.org/officeDocument/2006/bibliography"/>
+  </ds:schemaRefs>
+</ds:datastoreItem>
 </file>
</xml_diff>

<commit_message>
v0.05_alpha_ - Added DCS Patch routine
</commit_message>
<xml_diff>
--- a/Manual/YAME Manual - draft.docx
+++ b/Manual/YAME Manual - draft.docx
@@ -270,7 +270,7 @@
               <w:tab w:val="right" w:leader="dot" w:pos="9016"/>
             </w:tabs>
             <w:rPr>
-              <w:rFonts w:eastAsiaTheme="minorEastAsia"/>
+              <w:rFonts w:asciiTheme="minorHAnsi" w:eastAsiaTheme="minorEastAsia" w:hAnsiTheme="minorHAnsi"/>
               <w:noProof/>
               <w:sz w:val="22"/>
               <w:szCs w:val="22"/>
@@ -286,7 +286,7 @@
           <w:r>
             <w:fldChar w:fldCharType="separate"/>
           </w:r>
-          <w:hyperlink w:anchor="_Toc92296433" w:history="1">
+          <w:hyperlink w:anchor="_Toc92718350" w:history="1">
             <w:r>
               <w:rPr>
                 <w:rStyle w:val="Hyperlink"/>
@@ -314,7 +314,7 @@
                 <w:noProof/>
                 <w:webHidden/>
               </w:rPr>
-              <w:instrText xml:space="preserve"> PAGEREF _Toc92296433 \h </w:instrText>
+              <w:instrText xml:space="preserve"> PAGEREF _Toc92718350 \h </w:instrText>
             </w:r>
             <w:r>
               <w:rPr>
@@ -352,21 +352,21 @@
               <w:tab w:val="right" w:leader="dot" w:pos="9016"/>
             </w:tabs>
             <w:rPr>
-              <w:rFonts w:eastAsiaTheme="minorEastAsia"/>
+              <w:rFonts w:asciiTheme="minorHAnsi" w:eastAsiaTheme="minorEastAsia" w:hAnsiTheme="minorHAnsi"/>
               <w:noProof/>
               <w:sz w:val="22"/>
               <w:szCs w:val="22"/>
               <w:lang w:val="de-DE" w:eastAsia="de-DE"/>
             </w:rPr>
           </w:pPr>
-          <w:hyperlink w:anchor="_Toc92296434" w:history="1">
+          <w:hyperlink w:anchor="_Toc92718351" w:history="1">
             <w:r>
               <w:rPr>
                 <w:rStyle w:val="Hyperlink"/>
                 <w:noProof/>
                 <w:lang w:val="en-US"/>
               </w:rPr>
-              <w:t>Coordinate System</w:t>
+              <w:t>Uninstallation</w:t>
             </w:r>
             <w:r>
               <w:rPr>
@@ -387,7 +387,7 @@
                 <w:noProof/>
                 <w:webHidden/>
               </w:rPr>
-              <w:instrText xml:space="preserve"> PAGEREF _Toc92296434 \h </w:instrText>
+              <w:instrText xml:space="preserve"> PAGEREF _Toc92718351 \h </w:instrText>
             </w:r>
             <w:r>
               <w:rPr>
@@ -425,20 +425,93 @@
               <w:tab w:val="right" w:leader="dot" w:pos="9016"/>
             </w:tabs>
             <w:rPr>
-              <w:rFonts w:eastAsiaTheme="minorEastAsia"/>
+              <w:rFonts w:asciiTheme="minorHAnsi" w:eastAsiaTheme="minorEastAsia" w:hAnsiTheme="minorHAnsi"/>
               <w:noProof/>
               <w:sz w:val="22"/>
               <w:szCs w:val="22"/>
               <w:lang w:val="de-DE" w:eastAsia="de-DE"/>
             </w:rPr>
           </w:pPr>
-          <w:hyperlink w:anchor="_Toc92296435" w:history="1">
+          <w:hyperlink w:anchor="_Toc92718352" w:history="1">
             <w:r>
               <w:rPr>
                 <w:rStyle w:val="Hyperlink"/>
                 <w:noProof/>
                 <w:lang w:val="en-US"/>
               </w:rPr>
+              <w:t>Coordinate System</w:t>
+            </w:r>
+            <w:r>
+              <w:rPr>
+                <w:noProof/>
+                <w:webHidden/>
+              </w:rPr>
+              <w:tab/>
+            </w:r>
+            <w:r>
+              <w:rPr>
+                <w:noProof/>
+                <w:webHidden/>
+              </w:rPr>
+              <w:fldChar w:fldCharType="begin"/>
+            </w:r>
+            <w:r>
+              <w:rPr>
+                <w:noProof/>
+                <w:webHidden/>
+              </w:rPr>
+              <w:instrText xml:space="preserve"> PAGEREF _Toc92718352 \h </w:instrText>
+            </w:r>
+            <w:r>
+              <w:rPr>
+                <w:noProof/>
+                <w:webHidden/>
+              </w:rPr>
+            </w:r>
+            <w:r>
+              <w:rPr>
+                <w:noProof/>
+                <w:webHidden/>
+              </w:rPr>
+              <w:fldChar w:fldCharType="separate"/>
+            </w:r>
+            <w:r>
+              <w:rPr>
+                <w:noProof/>
+                <w:webHidden/>
+              </w:rPr>
+              <w:t>4</w:t>
+            </w:r>
+            <w:r>
+              <w:rPr>
+                <w:noProof/>
+                <w:webHidden/>
+              </w:rPr>
+              <w:fldChar w:fldCharType="end"/>
+            </w:r>
+          </w:hyperlink>
+        </w:p>
+        <w:p>
+          <w:pPr>
+            <w:pStyle w:val="TOC1"/>
+            <w:tabs>
+              <w:tab w:val="right" w:leader="dot" w:pos="9016"/>
+            </w:tabs>
+            <w:rPr>
+              <w:rFonts w:asciiTheme="minorHAnsi" w:eastAsiaTheme="minorEastAsia" w:hAnsiTheme="minorHAnsi"/>
+              <w:noProof/>
+              <w:sz w:val="22"/>
+              <w:szCs w:val="22"/>
+              <w:lang w:val="de-DE" w:eastAsia="de-DE"/>
+            </w:rPr>
+          </w:pPr>
+          <w:hyperlink w:anchor="_Toc92718353" w:history="1">
+            <w:r>
+              <w:rPr>
+                <w:rStyle w:val="Hyperlink"/>
+                <w:noProof/>
+                <w:lang w:val="en-US"/>
+              </w:rPr>
               <w:t>Child Windows</w:t>
             </w:r>
             <w:r>
@@ -460,7 +533,7 @@
                 <w:noProof/>
                 <w:webHidden/>
               </w:rPr>
-              <w:instrText xml:space="preserve"> PAGEREF _Toc92296435 \h </w:instrText>
+              <w:instrText xml:space="preserve"> PAGEREF _Toc92718353 \h </w:instrText>
             </w:r>
             <w:r>
               <w:rPr>
@@ -480,7 +553,7 @@
                 <w:noProof/>
                 <w:webHidden/>
               </w:rPr>
-              <w:t>4</w:t>
+              <w:t>6</w:t>
             </w:r>
             <w:r>
               <w:rPr>
@@ -498,14 +571,14 @@
               <w:tab w:val="right" w:leader="dot" w:pos="9016"/>
             </w:tabs>
             <w:rPr>
-              <w:rFonts w:eastAsiaTheme="minorEastAsia"/>
+              <w:rFonts w:asciiTheme="minorHAnsi" w:eastAsiaTheme="minorEastAsia" w:hAnsiTheme="minorHAnsi"/>
               <w:noProof/>
               <w:sz w:val="22"/>
               <w:szCs w:val="22"/>
               <w:lang w:val="de-DE" w:eastAsia="de-DE"/>
             </w:rPr>
           </w:pPr>
-          <w:hyperlink w:anchor="_Toc92296436" w:history="1">
+          <w:hyperlink w:anchor="_Toc92718354" w:history="1">
             <w:r>
               <w:rPr>
                 <w:rStyle w:val="Hyperlink"/>
@@ -533,7 +606,7 @@
                 <w:noProof/>
                 <w:webHidden/>
               </w:rPr>
-              <w:instrText xml:space="preserve"> PAGEREF _Toc92296436 \h </w:instrText>
+              <w:instrText xml:space="preserve"> PAGEREF _Toc92718354 \h </w:instrText>
             </w:r>
             <w:r>
               <w:rPr>
@@ -553,7 +626,7 @@
                 <w:noProof/>
                 <w:webHidden/>
               </w:rPr>
-              <w:t>4</w:t>
+              <w:t>6</w:t>
             </w:r>
             <w:r>
               <w:rPr>
@@ -571,14 +644,14 @@
               <w:tab w:val="right" w:leader="dot" w:pos="9016"/>
             </w:tabs>
             <w:rPr>
-              <w:rFonts w:eastAsiaTheme="minorEastAsia"/>
+              <w:rFonts w:asciiTheme="minorHAnsi" w:eastAsiaTheme="minorEastAsia" w:hAnsiTheme="minorHAnsi"/>
               <w:noProof/>
               <w:sz w:val="22"/>
               <w:szCs w:val="22"/>
               <w:lang w:val="de-DE" w:eastAsia="de-DE"/>
             </w:rPr>
           </w:pPr>
-          <w:hyperlink w:anchor="_Toc92296437" w:history="1">
+          <w:hyperlink w:anchor="_Toc92718355" w:history="1">
             <w:r>
               <w:rPr>
                 <w:rStyle w:val="Hyperlink"/>
@@ -606,7 +679,7 @@
                 <w:noProof/>
                 <w:webHidden/>
               </w:rPr>
-              <w:instrText xml:space="preserve"> PAGEREF _Toc92296437 \h </w:instrText>
+              <w:instrText xml:space="preserve"> PAGEREF _Toc92718355 \h </w:instrText>
             </w:r>
             <w:r>
               <w:rPr>
@@ -626,7 +699,7 @@
                 <w:noProof/>
                 <w:webHidden/>
               </w:rPr>
-              <w:t>4</w:t>
+              <w:t>6</w:t>
             </w:r>
             <w:r>
               <w:rPr>
@@ -644,14 +717,14 @@
               <w:tab w:val="right" w:leader="dot" w:pos="9016"/>
             </w:tabs>
             <w:rPr>
-              <w:rFonts w:eastAsiaTheme="minorEastAsia"/>
+              <w:rFonts w:asciiTheme="minorHAnsi" w:eastAsiaTheme="minorEastAsia" w:hAnsiTheme="minorHAnsi"/>
               <w:noProof/>
               <w:sz w:val="22"/>
               <w:szCs w:val="22"/>
               <w:lang w:val="de-DE" w:eastAsia="de-DE"/>
             </w:rPr>
           </w:pPr>
-          <w:hyperlink w:anchor="_Toc92296438" w:history="1">
+          <w:hyperlink w:anchor="_Toc92718356" w:history="1">
             <w:r>
               <w:rPr>
                 <w:rStyle w:val="Hyperlink"/>
@@ -679,7 +752,7 @@
                 <w:noProof/>
                 <w:webHidden/>
               </w:rPr>
-              <w:instrText xml:space="preserve"> PAGEREF _Toc92296438 \h </w:instrText>
+              <w:instrText xml:space="preserve"> PAGEREF _Toc92718356 \h </w:instrText>
             </w:r>
             <w:r>
               <w:rPr>
@@ -699,7 +772,7 @@
                 <w:noProof/>
                 <w:webHidden/>
               </w:rPr>
-              <w:t>4</w:t>
+              <w:t>7</w:t>
             </w:r>
             <w:r>
               <w:rPr>
@@ -717,14 +790,14 @@
               <w:tab w:val="right" w:leader="dot" w:pos="9016"/>
             </w:tabs>
             <w:rPr>
-              <w:rFonts w:eastAsiaTheme="minorEastAsia"/>
+              <w:rFonts w:asciiTheme="minorHAnsi" w:eastAsiaTheme="minorEastAsia" w:hAnsiTheme="minorHAnsi"/>
               <w:noProof/>
               <w:sz w:val="22"/>
               <w:szCs w:val="22"/>
               <w:lang w:val="de-DE" w:eastAsia="de-DE"/>
             </w:rPr>
           </w:pPr>
-          <w:hyperlink w:anchor="_Toc92296439" w:history="1">
+          <w:hyperlink w:anchor="_Toc92718357" w:history="1">
             <w:r>
               <w:rPr>
                 <w:rStyle w:val="Hyperlink"/>
@@ -752,7 +825,7 @@
                 <w:noProof/>
                 <w:webHidden/>
               </w:rPr>
-              <w:instrText xml:space="preserve"> PAGEREF _Toc92296439 \h </w:instrText>
+              <w:instrText xml:space="preserve"> PAGEREF _Toc92718357 \h </w:instrText>
             </w:r>
             <w:r>
               <w:rPr>
@@ -772,7 +845,7 @@
                 <w:noProof/>
                 <w:webHidden/>
               </w:rPr>
-              <w:t>4</w:t>
+              <w:t>8</w:t>
             </w:r>
             <w:r>
               <w:rPr>
@@ -790,14 +863,14 @@
               <w:tab w:val="right" w:leader="dot" w:pos="9016"/>
             </w:tabs>
             <w:rPr>
-              <w:rFonts w:eastAsiaTheme="minorEastAsia"/>
+              <w:rFonts w:asciiTheme="minorHAnsi" w:eastAsiaTheme="minorEastAsia" w:hAnsiTheme="minorHAnsi"/>
               <w:noProof/>
               <w:sz w:val="22"/>
               <w:szCs w:val="22"/>
               <w:lang w:val="de-DE" w:eastAsia="de-DE"/>
             </w:rPr>
           </w:pPr>
-          <w:hyperlink w:anchor="_Toc92296440" w:history="1">
+          <w:hyperlink w:anchor="_Toc92718358" w:history="1">
             <w:r>
               <w:rPr>
                 <w:rStyle w:val="Hyperlink"/>
@@ -825,7 +898,7 @@
                 <w:noProof/>
                 <w:webHidden/>
               </w:rPr>
-              <w:instrText xml:space="preserve"> PAGEREF _Toc92296440 \h </w:instrText>
+              <w:instrText xml:space="preserve"> PAGEREF _Toc92718358 \h </w:instrText>
             </w:r>
             <w:r>
               <w:rPr>
@@ -845,7 +918,80 @@
                 <w:noProof/>
                 <w:webHidden/>
               </w:rPr>
-              <w:t>4</w:t>
+              <w:t>9</w:t>
+            </w:r>
+            <w:r>
+              <w:rPr>
+                <w:noProof/>
+                <w:webHidden/>
+              </w:rPr>
+              <w:fldChar w:fldCharType="end"/>
+            </w:r>
+          </w:hyperlink>
+        </w:p>
+        <w:p>
+          <w:pPr>
+            <w:pStyle w:val="TOC3"/>
+            <w:tabs>
+              <w:tab w:val="right" w:leader="dot" w:pos="9016"/>
+            </w:tabs>
+            <w:rPr>
+              <w:rFonts w:asciiTheme="minorHAnsi" w:eastAsiaTheme="minorEastAsia" w:hAnsiTheme="minorHAnsi"/>
+              <w:noProof/>
+              <w:sz w:val="22"/>
+              <w:szCs w:val="22"/>
+              <w:lang w:val="de-DE" w:eastAsia="de-DE"/>
+            </w:rPr>
+          </w:pPr>
+          <w:hyperlink w:anchor="_Toc92718359" w:history="1">
+            <w:r>
+              <w:rPr>
+                <w:rStyle w:val="Hyperlink"/>
+                <w:noProof/>
+                <w:lang w:val="en-US"/>
+              </w:rPr>
+              <w:t>When a crash is detected</w:t>
+            </w:r>
+            <w:r>
+              <w:rPr>
+                <w:noProof/>
+                <w:webHidden/>
+              </w:rPr>
+              <w:tab/>
+            </w:r>
+            <w:r>
+              <w:rPr>
+                <w:noProof/>
+                <w:webHidden/>
+              </w:rPr>
+              <w:fldChar w:fldCharType="begin"/>
+            </w:r>
+            <w:r>
+              <w:rPr>
+                <w:noProof/>
+                <w:webHidden/>
+              </w:rPr>
+              <w:instrText xml:space="preserve"> PAGEREF _Toc92718359 \h </w:instrText>
+            </w:r>
+            <w:r>
+              <w:rPr>
+                <w:noProof/>
+                <w:webHidden/>
+              </w:rPr>
+            </w:r>
+            <w:r>
+              <w:rPr>
+                <w:noProof/>
+                <w:webHidden/>
+              </w:rPr>
+              <w:fldChar w:fldCharType="separate"/>
+            </w:r>
+            <w:r>
+              <w:rPr>
+                <w:noProof/>
+                <w:webHidden/>
+              </w:rPr>
+              <w:t>10</w:t>
             </w:r>
             <w:r>
               <w:rPr>
@@ -900,7 +1046,7 @@
           <w:lang w:val="en-US"/>
         </w:rPr>
       </w:pPr>
-      <w:bookmarkStart w:id="0" w:name="_Toc92296433"/>
+      <w:bookmarkStart w:id="0" w:name="_Toc92718350"/>
       <w:r>
         <w:rPr>
           <w:lang w:val="en-US"/>
@@ -1027,12 +1173,14 @@
           <w:lang w:val="en-US"/>
         </w:rPr>
       </w:pPr>
+      <w:bookmarkStart w:id="1" w:name="_Toc92718351"/>
       <w:r>
         <w:rPr>
           <w:lang w:val="en-US"/>
         </w:rPr>
         <w:t>Uninstallation</w:t>
       </w:r>
+      <w:bookmarkEnd w:id="1"/>
     </w:p>
     <w:p>
       <w:pPr>
@@ -1124,6 +1272,32 @@
           <w:lang w:val="en-US"/>
         </w:rPr>
       </w:pPr>
+    </w:p>
+    <w:p>
+      <w:pPr>
+        <w:jc w:val="center"/>
+        <w:rPr>
+          <w:b/>
+          <w:bCs/>
+          <w:color w:val="F7CAAC" w:themeColor="accent2" w:themeTint="66"/>
+          <w:sz w:val="72"/>
+          <w:szCs w:val="72"/>
+          <w:lang w:val="en-US"/>
+          <w14:textOutline w14:w="11112" w14:cap="flat" w14:cmpd="sng" w14:algn="ctr">
+            <w14:solidFill>
+              <w14:schemeClr w14:val="accent2"/>
+            </w14:solidFill>
+            <w14:prstDash w14:val="solid"/>
+            <w14:round/>
+          </w14:textOutline>
+        </w:rPr>
+      </w:pPr>
+      <w:r>
+        <w:rPr>
+          <w:lang w:val="en-US"/>
+        </w:rPr>
+        <w:br w:type="page"/>
+      </w:r>
     </w:p>
     <w:p>
       <w:pPr>
@@ -1135,13 +1309,6 @@
           <w:lang w:val="en-US"/>
         </w:rPr>
       </w:pPr>
-      <w:bookmarkStart w:id="1" w:name="_Toc92296434"/>
-      <w:r>
-        <w:rPr>
-          <w:lang w:val="en-US"/>
-        </w:rPr>
-        <w:br w:type="page"/>
-      </w:r>
     </w:p>
     <w:p>
       <w:pPr>
@@ -1151,14 +1318,14 @@
           <w:lang w:val="en-US"/>
         </w:rPr>
       </w:pPr>
-      <w:r>
-        <w:rPr>
-          <w:lang w:val="en-US"/>
-        </w:rPr>
-        <w:lastRenderedPageBreak/>
+      <w:bookmarkStart w:id="2" w:name="_Toc92718352"/>
+      <w:r>
+        <w:rPr>
+          <w:lang w:val="en-US"/>
+        </w:rPr>
         <w:t>Coordinate System</w:t>
       </w:r>
-      <w:bookmarkEnd w:id="1"/>
+      <w:bookmarkEnd w:id="2"/>
     </w:p>
     <w:p>
       <w:pPr>
@@ -1212,6 +1379,19 @@
         <w:tab/>
         <w:t>Front</w:t>
       </w:r>
+      <w:r>
+        <w:rPr>
+          <w:lang w:val="en-US"/>
+        </w:rPr>
+        <w:t xml:space="preserve"> </w:t>
+      </w:r>
+      <w:r>
+        <w:rPr>
+          <w:lang w:val="en-US"/>
+        </w:rPr>
+        <w:tab/>
+        <w:t>(Red)</w:t>
+      </w:r>
     </w:p>
     <w:p>
       <w:pPr>
@@ -1233,6 +1413,13 @@
         <w:tab/>
         <w:t>Up</w:t>
       </w:r>
+      <w:r>
+        <w:rPr>
+          <w:lang w:val="en-US"/>
+        </w:rPr>
+        <w:tab/>
+        <w:t>(Green)</w:t>
+      </w:r>
     </w:p>
     <w:p>
       <w:pPr>
@@ -1254,14 +1441,568 @@
         <w:tab/>
         <w:t>Right</w:t>
       </w:r>
-    </w:p>
-    <w:p>
-      <w:pPr>
-        <w:jc w:val="both"/>
-        <w:rPr>
-          <w:lang w:val="en-US"/>
-        </w:rPr>
-      </w:pPr>
+      <w:r>
+        <w:rPr>
+          <w:lang w:val="en-US"/>
+        </w:rPr>
+        <w:tab/>
+        <w:t>(Yellow)</w:t>
+      </w:r>
+    </w:p>
+    <w:p>
+      <w:pPr>
+        <w:jc w:val="both"/>
+        <w:rPr>
+          <w:lang w:val="en-US"/>
+        </w:rPr>
+      </w:pPr>
+    </w:p>
+    <w:p>
+      <w:pPr>
+        <w:jc w:val="both"/>
+        <w:rPr>
+          <w:lang w:val="en-US"/>
+        </w:rPr>
+      </w:pPr>
+      <w:r>
+        <w:rPr>
+          <w:noProof/>
+        </w:rPr>
+        <mc:AlternateContent>
+          <mc:Choice Requires="wps">
+            <w:drawing>
+              <wp:anchor distT="0" distB="0" distL="114300" distR="114300" simplePos="0" relativeHeight="251665408" behindDoc="0" locked="0" layoutInCell="1" allowOverlap="1" wp14:anchorId="525C4A0B" wp14:editId="32D91962">
+                <wp:simplePos x="0" y="0"/>
+                <wp:positionH relativeFrom="column">
+                  <wp:posOffset>3836504</wp:posOffset>
+                </wp:positionH>
+                <wp:positionV relativeFrom="paragraph">
+                  <wp:posOffset>3022766</wp:posOffset>
+                </wp:positionV>
+                <wp:extent cx="1828800" cy="1828800"/>
+                <wp:effectExtent l="0" t="0" r="0" b="55245"/>
+                <wp:wrapNone/>
+                <wp:docPr id="21" name="Text Box 21"/>
+                <wp:cNvGraphicFramePr/>
+                <a:graphic xmlns:a="http://schemas.openxmlformats.org/drawingml/2006/main">
+                  <a:graphicData uri="http://schemas.microsoft.com/office/word/2010/wordprocessingShape">
+                    <wps:wsp>
+                      <wps:cNvSpPr txBox="1"/>
+                      <wps:spPr>
+                        <a:xfrm>
+                          <a:off x="0" y="0"/>
+                          <a:ext cx="1828800" cy="1828800"/>
+                        </a:xfrm>
+                        <a:prstGeom prst="rect">
+                          <a:avLst/>
+                        </a:prstGeom>
+                        <a:noFill/>
+                        <a:ln>
+                          <a:noFill/>
+                        </a:ln>
+                        <a:effectLst>
+                          <a:outerShdw blurRad="50800" dist="38100" dir="2700000" algn="tl" rotWithShape="0">
+                            <a:prstClr val="black">
+                              <a:alpha val="40000"/>
+                            </a:prstClr>
+                          </a:outerShdw>
+                        </a:effectLst>
+                      </wps:spPr>
+                      <wps:txbx>
+                        <w:txbxContent>
+                          <w:p>
+                            <w:pPr>
+                              <w:jc w:val="center"/>
+                              <w:rPr>
+                                <w:b/>
+                                <w:color w:val="F7CAAC" w:themeColor="accent2" w:themeTint="66"/>
+                                <w:sz w:val="72"/>
+                                <w:szCs w:val="72"/>
+                                <w:lang w:val="en-US"/>
+                                <w14:textOutline w14:w="11112" w14:cap="flat" w14:cmpd="sng" w14:algn="ctr">
+                                  <w14:solidFill>
+                                    <w14:schemeClr w14:val="accent2"/>
+                                  </w14:solidFill>
+                                  <w14:prstDash w14:val="solid"/>
+                                  <w14:round/>
+                                </w14:textOutline>
+                              </w:rPr>
+                            </w:pPr>
+                            <w:r>
+                              <w:rPr>
+                                <w:b/>
+                                <w:color w:val="F7CAAC" w:themeColor="accent2" w:themeTint="66"/>
+                                <w:sz w:val="72"/>
+                                <w:szCs w:val="72"/>
+                                <w:lang w:val="en-US"/>
+                                <w14:textOutline w14:w="11112" w14:cap="flat" w14:cmpd="sng" w14:algn="ctr">
+                                  <w14:solidFill>
+                                    <w14:schemeClr w14:val="accent2"/>
+                                  </w14:solidFill>
+                                  <w14:prstDash w14:val="solid"/>
+                                  <w14:round/>
+                                </w14:textOutline>
+                              </w:rPr>
+                              <w:t>Z</w:t>
+                            </w:r>
+                          </w:p>
+                        </w:txbxContent>
+                      </wps:txbx>
+                      <wps:bodyPr rot="0" spcFirstLastPara="0" vertOverflow="overflow" horzOverflow="overflow" vert="horz" wrap="none" lIns="91440" tIns="45720" rIns="91440" bIns="45720" numCol="1" spcCol="0" rtlCol="0" fromWordArt="0" anchor="t" anchorCtr="0" forceAA="0" compatLnSpc="1">
+                        <a:prstTxWarp prst="textNoShape">
+                          <a:avLst/>
+                        </a:prstTxWarp>
+                        <a:spAutoFit/>
+                      </wps:bodyPr>
+                    </wps:wsp>
+                  </a:graphicData>
+                </a:graphic>
+              </wp:anchor>
+            </w:drawing>
+          </mc:Choice>
+          <mc:Fallback>
+            <w:pict>
+              <v:shapetype w14:anchorId="525C4A0B" id="_x0000_t202" coordsize="21600,21600" o:spt="202" path="m,l,21600r21600,l21600,xe">
+                <v:stroke joinstyle="miter"/>
+                <v:path gradientshapeok="t" o:connecttype="rect"/>
+              </v:shapetype>
+              <v:shape id="Text Box 21" o:spid="_x0000_s1026" type="#_x0000_t202" style="position:absolute;left:0;text-align:left;margin-left:302.1pt;margin-top:238pt;width:2in;height:2in;z-index:251665408;visibility:visible;mso-wrap-style:none;mso-wrap-distance-left:9pt;mso-wrap-distance-top:0;mso-wrap-distance-right:9pt;mso-wrap-distance-bottom:0;mso-position-horizontal:absolute;mso-position-horizontal-relative:text;mso-position-vertical:absolute;mso-position-vertical-relative:text;v-text-anchor:top" o:gfxdata="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" filled="f" stroked="f">
+                <v:fill o:detectmouseclick="t"/>
+                <v:shadow on="t" color="black" opacity="26214f" origin="-.5,-.5" offset=".74836mm,.74836mm"/>
+                <v:textbox style="mso-fit-shape-to-text:t">
+                  <w:txbxContent>
+                    <w:p>
+                      <w:pPr>
+                        <w:jc w:val="center"/>
+                        <w:rPr>
+                          <w:b/>
+                          <w:color w:val="F7CAAC" w:themeColor="accent2" w:themeTint="66"/>
+                          <w:sz w:val="72"/>
+                          <w:szCs w:val="72"/>
+                          <w:lang w:val="en-US"/>
+                          <w14:textOutline w14:w="11112" w14:cap="flat" w14:cmpd="sng" w14:algn="ctr">
+                            <w14:solidFill>
+                              <w14:schemeClr w14:val="accent2"/>
+                            </w14:solidFill>
+                            <w14:prstDash w14:val="solid"/>
+                            <w14:round/>
+                          </w14:textOutline>
+                        </w:rPr>
+                      </w:pPr>
+                      <w:r>
+                        <w:rPr>
+                          <w:b/>
+                          <w:color w:val="F7CAAC" w:themeColor="accent2" w:themeTint="66"/>
+                          <w:sz w:val="72"/>
+                          <w:szCs w:val="72"/>
+                          <w:lang w:val="en-US"/>
+                          <w14:textOutline w14:w="11112" w14:cap="flat" w14:cmpd="sng" w14:algn="ctr">
+                            <w14:solidFill>
+                              <w14:schemeClr w14:val="accent2"/>
+                            </w14:solidFill>
+                            <w14:prstDash w14:val="solid"/>
+                            <w14:round/>
+                          </w14:textOutline>
+                        </w:rPr>
+                        <w:t>Z</w:t>
+                      </w:r>
+                    </w:p>
+                  </w:txbxContent>
+                </v:textbox>
+              </v:shape>
+            </w:pict>
+          </mc:Fallback>
+        </mc:AlternateContent>
+      </w:r>
+      <w:r>
+        <w:rPr>
+          <w:noProof/>
+        </w:rPr>
+        <mc:AlternateContent>
+          <mc:Choice Requires="wps">
+            <w:drawing>
+              <wp:anchor distT="0" distB="0" distL="114300" distR="114300" simplePos="0" relativeHeight="251663360" behindDoc="0" locked="0" layoutInCell="1" allowOverlap="1" wp14:anchorId="67360494" wp14:editId="5C692E22">
+                <wp:simplePos x="0" y="0"/>
+                <wp:positionH relativeFrom="column">
+                  <wp:posOffset>1411357</wp:posOffset>
+                </wp:positionH>
+                <wp:positionV relativeFrom="paragraph">
+                  <wp:posOffset>11209</wp:posOffset>
+                </wp:positionV>
+                <wp:extent cx="1828800" cy="1828800"/>
+                <wp:effectExtent l="0" t="0" r="20955" b="55245"/>
+                <wp:wrapNone/>
+                <wp:docPr id="20" name="Text Box 20"/>
+                <wp:cNvGraphicFramePr/>
+                <a:graphic xmlns:a="http://schemas.openxmlformats.org/drawingml/2006/main">
+                  <a:graphicData uri="http://schemas.microsoft.com/office/word/2010/wordprocessingShape">
+                    <wps:wsp>
+                      <wps:cNvSpPr txBox="1"/>
+                      <wps:spPr>
+                        <a:xfrm>
+                          <a:off x="0" y="0"/>
+                          <a:ext cx="1828800" cy="1828800"/>
+                        </a:xfrm>
+                        <a:prstGeom prst="rect">
+                          <a:avLst/>
+                        </a:prstGeom>
+                        <a:noFill/>
+                        <a:ln>
+                          <a:noFill/>
+                        </a:ln>
+                        <a:effectLst>
+                          <a:outerShdw blurRad="50800" dist="38100" dir="2700000" algn="tl" rotWithShape="0">
+                            <a:prstClr val="black">
+                              <a:alpha val="40000"/>
+                            </a:prstClr>
+                          </a:outerShdw>
+                        </a:effectLst>
+                      </wps:spPr>
+                      <wps:txbx>
+                        <w:txbxContent>
+                          <w:p>
+                            <w:pPr>
+                              <w:jc w:val="center"/>
+                              <w:rPr>
+                                <w:b/>
+                                <w:color w:val="F7CAAC" w:themeColor="accent2" w:themeTint="66"/>
+                                <w:sz w:val="72"/>
+                                <w:szCs w:val="72"/>
+                                <w:lang w:val="en-US"/>
+                                <w14:textOutline w14:w="11112" w14:cap="flat" w14:cmpd="sng" w14:algn="ctr">
+                                  <w14:solidFill>
+                                    <w14:schemeClr w14:val="accent2"/>
+                                  </w14:solidFill>
+                                  <w14:prstDash w14:val="solid"/>
+                                  <w14:round/>
+                                </w14:textOutline>
+                              </w:rPr>
+                            </w:pPr>
+                            <w:r>
+                              <w:rPr>
+                                <w:b/>
+                                <w:color w:val="F7CAAC" w:themeColor="accent2" w:themeTint="66"/>
+                                <w:sz w:val="72"/>
+                                <w:szCs w:val="72"/>
+                                <w:lang w:val="en-US"/>
+                                <w14:textOutline w14:w="11112" w14:cap="flat" w14:cmpd="sng" w14:algn="ctr">
+                                  <w14:solidFill>
+                                    <w14:schemeClr w14:val="accent2"/>
+                                  </w14:solidFill>
+                                  <w14:prstDash w14:val="solid"/>
+                                  <w14:round/>
+                                </w14:textOutline>
+                              </w:rPr>
+                              <w:t>Y</w:t>
+                            </w:r>
+                          </w:p>
+                        </w:txbxContent>
+                      </wps:txbx>
+                      <wps:bodyPr rot="0" spcFirstLastPara="0" vertOverflow="overflow" horzOverflow="overflow" vert="horz" wrap="none" lIns="91440" tIns="45720" rIns="91440" bIns="45720" numCol="1" spcCol="0" rtlCol="0" fromWordArt="0" anchor="t" anchorCtr="0" forceAA="0" compatLnSpc="1">
+                        <a:prstTxWarp prst="textNoShape">
+                          <a:avLst/>
+                        </a:prstTxWarp>
+                        <a:spAutoFit/>
+                      </wps:bodyPr>
+                    </wps:wsp>
+                  </a:graphicData>
+                </a:graphic>
+              </wp:anchor>
+            </w:drawing>
+          </mc:Choice>
+          <mc:Fallback>
+            <w:pict>
+              <v:shape w14:anchorId="67360494" id="Text Box 20" o:spid="_x0000_s1027" type="#_x0000_t202" style="position:absolute;left:0;text-align:left;margin-left:111.15pt;margin-top:.9pt;width:2in;height:2in;z-index:251663360;visibility:visible;mso-wrap-style:none;mso-wrap-distance-left:9pt;mso-wrap-distance-top:0;mso-wrap-distance-right:9pt;mso-wrap-distance-bottom:0;mso-position-horizontal:absolute;mso-position-horizontal-relative:text;mso-position-vertical:absolute;mso-position-vertical-relative:text;v-text-anchor:top" o:gfxdata="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" filled="f" stroked="f">
+                <v:fill o:detectmouseclick="t"/>
+                <v:shadow on="t" color="black" opacity="26214f" origin="-.5,-.5" offset=".74836mm,.74836mm"/>
+                <v:textbox style="mso-fit-shape-to-text:t">
+                  <w:txbxContent>
+                    <w:p>
+                      <w:pPr>
+                        <w:jc w:val="center"/>
+                        <w:rPr>
+                          <w:b/>
+                          <w:color w:val="F7CAAC" w:themeColor="accent2" w:themeTint="66"/>
+                          <w:sz w:val="72"/>
+                          <w:szCs w:val="72"/>
+                          <w:lang w:val="en-US"/>
+                          <w14:textOutline w14:w="11112" w14:cap="flat" w14:cmpd="sng" w14:algn="ctr">
+                            <w14:solidFill>
+                              <w14:schemeClr w14:val="accent2"/>
+                            </w14:solidFill>
+                            <w14:prstDash w14:val="solid"/>
+                            <w14:round/>
+                          </w14:textOutline>
+                        </w:rPr>
+                      </w:pPr>
+                      <w:r>
+                        <w:rPr>
+                          <w:b/>
+                          <w:color w:val="F7CAAC" w:themeColor="accent2" w:themeTint="66"/>
+                          <w:sz w:val="72"/>
+                          <w:szCs w:val="72"/>
+                          <w:lang w:val="en-US"/>
+                          <w14:textOutline w14:w="11112" w14:cap="flat" w14:cmpd="sng" w14:algn="ctr">
+                            <w14:solidFill>
+                              <w14:schemeClr w14:val="accent2"/>
+                            </w14:solidFill>
+                            <w14:prstDash w14:val="solid"/>
+                            <w14:round/>
+                          </w14:textOutline>
+                        </w:rPr>
+                        <w:t>Y</w:t>
+                      </w:r>
+                    </w:p>
+                  </w:txbxContent>
+                </v:textbox>
+              </v:shape>
+            </w:pict>
+          </mc:Fallback>
+        </mc:AlternateContent>
+      </w:r>
+      <w:r>
+        <w:rPr>
+          <w:noProof/>
+        </w:rPr>
+        <mc:AlternateContent>
+          <mc:Choice Requires="wps">
+            <w:drawing>
+              <wp:anchor distT="0" distB="0" distL="114300" distR="114300" simplePos="0" relativeHeight="251661312" behindDoc="0" locked="0" layoutInCell="1" allowOverlap="1" wp14:anchorId="07256BEA" wp14:editId="6331FBC4">
+                <wp:simplePos x="0" y="0"/>
+                <wp:positionH relativeFrom="column">
+                  <wp:posOffset>3448436</wp:posOffset>
+                </wp:positionH>
+                <wp:positionV relativeFrom="paragraph">
+                  <wp:posOffset>1201088</wp:posOffset>
+                </wp:positionV>
+                <wp:extent cx="1828800" cy="1828800"/>
+                <wp:effectExtent l="0" t="0" r="0" b="55245"/>
+                <wp:wrapNone/>
+                <wp:docPr id="14" name="Text Box 14"/>
+                <wp:cNvGraphicFramePr/>
+                <a:graphic xmlns:a="http://schemas.openxmlformats.org/drawingml/2006/main">
+                  <a:graphicData uri="http://schemas.microsoft.com/office/word/2010/wordprocessingShape">
+                    <wps:wsp>
+                      <wps:cNvSpPr txBox="1"/>
+                      <wps:spPr>
+                        <a:xfrm>
+                          <a:off x="0" y="0"/>
+                          <a:ext cx="1828800" cy="1828800"/>
+                        </a:xfrm>
+                        <a:prstGeom prst="rect">
+                          <a:avLst/>
+                        </a:prstGeom>
+                        <a:noFill/>
+                        <a:ln>
+                          <a:noFill/>
+                        </a:ln>
+                        <a:effectLst>
+                          <a:outerShdw blurRad="50800" dist="38100" dir="2700000" algn="tl" rotWithShape="0">
+                            <a:prstClr val="black">
+                              <a:alpha val="40000"/>
+                            </a:prstClr>
+                          </a:outerShdw>
+                        </a:effectLst>
+                      </wps:spPr>
+                      <wps:txbx>
+                        <w:txbxContent>
+                          <w:p>
+                            <w:pPr>
+                              <w:jc w:val="center"/>
+                              <w:rPr>
+                                <w:b/>
+                                <w:bCs/>
+                                <w:color w:val="F7CAAC" w:themeColor="accent2" w:themeTint="66"/>
+                                <w:sz w:val="72"/>
+                                <w:szCs w:val="72"/>
+                                <w:lang w:val="en-US"/>
+                                <w14:textOutline w14:w="11112" w14:cap="flat" w14:cmpd="sng" w14:algn="ctr">
+                                  <w14:solidFill>
+                                    <w14:schemeClr w14:val="accent2"/>
+                                  </w14:solidFill>
+                                  <w14:prstDash w14:val="solid"/>
+                                  <w14:round/>
+                                </w14:textOutline>
+                              </w:rPr>
+                            </w:pPr>
+                            <w:r>
+                              <w:rPr>
+                                <w:b/>
+                                <w:bCs/>
+                                <w:color w:val="F7CAAC" w:themeColor="accent2" w:themeTint="66"/>
+                                <w:sz w:val="72"/>
+                                <w:szCs w:val="72"/>
+                                <w:lang w:val="en-US"/>
+                                <w14:textOutline w14:w="11112" w14:cap="flat" w14:cmpd="sng" w14:algn="ctr">
+                                  <w14:solidFill>
+                                    <w14:schemeClr w14:val="accent2"/>
+                                  </w14:solidFill>
+                                  <w14:prstDash w14:val="solid"/>
+                                  <w14:round/>
+                                </w14:textOutline>
+                              </w:rPr>
+                              <w:t>X</w:t>
+                            </w:r>
+                          </w:p>
+                        </w:txbxContent>
+                      </wps:txbx>
+                      <wps:bodyPr rot="0" spcFirstLastPara="0" vertOverflow="overflow" horzOverflow="overflow" vert="horz" wrap="none" lIns="91440" tIns="45720" rIns="91440" bIns="45720" numCol="1" spcCol="0" rtlCol="0" fromWordArt="0" anchor="t" anchorCtr="0" forceAA="0" compatLnSpc="1">
+                        <a:prstTxWarp prst="textNoShape">
+                          <a:avLst/>
+                        </a:prstTxWarp>
+                        <a:spAutoFit/>
+                      </wps:bodyPr>
+                    </wps:wsp>
+                  </a:graphicData>
+                </a:graphic>
+              </wp:anchor>
+            </w:drawing>
+          </mc:Choice>
+          <mc:Fallback>
+            <w:pict>
+              <v:shape w14:anchorId="07256BEA" id="Text Box 14" o:spid="_x0000_s1028" type="#_x0000_t202" style="position:absolute;left:0;text-align:left;margin-left:271.55pt;margin-top:94.55pt;width:2in;height:2in;z-index:251661312;visibility:visible;mso-wrap-style:none;mso-wrap-distance-left:9pt;mso-wrap-distance-top:0;mso-wrap-distance-right:9pt;mso-wrap-distance-bottom:0;mso-position-horizontal:absolute;mso-position-horizontal-relative:text;mso-position-vertical:absolute;mso-position-vertical-relative:text;v-text-anchor:top" o:gfxdata="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" filled="f" stroked="f">
+                <v:fill o:detectmouseclick="t"/>
+                <v:shadow on="t" color="black" opacity="26214f" origin="-.5,-.5" offset=".74836mm,.74836mm"/>
+                <v:textbox style="mso-fit-shape-to-text:t">
+                  <w:txbxContent>
+                    <w:p>
+                      <w:pPr>
+                        <w:jc w:val="center"/>
+                        <w:rPr>
+                          <w:b/>
+                          <w:bCs/>
+                          <w:color w:val="F7CAAC" w:themeColor="accent2" w:themeTint="66"/>
+                          <w:sz w:val="72"/>
+                          <w:szCs w:val="72"/>
+                          <w:lang w:val="en-US"/>
+                          <w14:textOutline w14:w="11112" w14:cap="flat" w14:cmpd="sng" w14:algn="ctr">
+                            <w14:solidFill>
+                              <w14:schemeClr w14:val="accent2"/>
+                            </w14:solidFill>
+                            <w14:prstDash w14:val="solid"/>
+                            <w14:round/>
+                          </w14:textOutline>
+                        </w:rPr>
+                      </w:pPr>
+                      <w:r>
+                        <w:rPr>
+                          <w:b/>
+                          <w:bCs/>
+                          <w:color w:val="F7CAAC" w:themeColor="accent2" w:themeTint="66"/>
+                          <w:sz w:val="72"/>
+                          <w:szCs w:val="72"/>
+                          <w:lang w:val="en-US"/>
+                          <w14:textOutline w14:w="11112" w14:cap="flat" w14:cmpd="sng" w14:algn="ctr">
+                            <w14:solidFill>
+                              <w14:schemeClr w14:val="accent2"/>
+                            </w14:solidFill>
+                            <w14:prstDash w14:val="solid"/>
+                            <w14:round/>
+                          </w14:textOutline>
+                        </w:rPr>
+                        <w:t>X</w:t>
+                      </w:r>
+                    </w:p>
+                  </w:txbxContent>
+                </v:textbox>
+              </v:shape>
+            </w:pict>
+          </mc:Fallback>
+        </mc:AlternateContent>
+      </w:r>
+      <w:r>
+        <w:rPr>
+          <w:rFonts w:ascii="Conthrax Sb" w:hAnsi="Conthrax Sb"/>
+          <w:noProof/>
+          <w:sz w:val="144"/>
+          <w:szCs w:val="144"/>
+          <w:lang w:val="en-US"/>
+          <w14:reflection w14:blurRad="6350" w14:stA="53000" w14:stPos="0" w14:endA="300" w14:endPos="35500" w14:dist="0" w14:dir="5400000" w14:fadeDir="5400000" w14:sx="100000" w14:sy="-90000" w14:kx="0" w14:ky="0" w14:algn="bl"/>
+          <w14:textOutline w14:w="0" w14:cap="flat" w14:cmpd="sng" w14:algn="ctr">
+            <w14:noFill/>
+            <w14:prstDash w14:val="solid"/>
+            <w14:round/>
+          </w14:textOutline>
+          <w14:textFill>
+            <w14:gradFill>
+              <w14:gsLst>
+                <w14:gs w14:pos="0">
+                  <w14:schemeClr w14:val="accent5">
+                    <w14:lumMod w14:val="50000"/>
+                  </w14:schemeClr>
+                </w14:gs>
+                <w14:gs w14:pos="50000">
+                  <w14:schemeClr w14:val="accent5"/>
+                </w14:gs>
+                <w14:gs w14:pos="100000">
+                  <w14:schemeClr w14:val="accent5">
+                    <w14:lumMod w14:val="60000"/>
+                    <w14:lumOff w14:val="40000"/>
+                  </w14:schemeClr>
+                </w14:gs>
+              </w14:gsLst>
+              <w14:lin w14:ang="5400000" w14:scaled="0"/>
+            </w14:gradFill>
+          </w14:textFill>
+        </w:rPr>
+        <w:drawing>
+          <wp:inline distT="0" distB="0" distL="0" distR="0" wp14:anchorId="3B2A4F0F" wp14:editId="348A8553">
+            <wp:extent cx="4539341" cy="3831075"/>
+            <wp:effectExtent l="19050" t="0" r="13970" b="1102995"/>
+            <wp:docPr id="13" name="Picture 13" descr="A picture containing transport, aircraft, airplane&#10;&#10;Description automatically generated"/>
+            <wp:cNvGraphicFramePr>
+              <a:graphicFrameLocks xmlns:a="http://schemas.openxmlformats.org/drawingml/2006/main" noChangeAspect="1"/>
+            </wp:cNvGraphicFramePr>
+            <a:graphic xmlns:a="http://schemas.openxmlformats.org/drawingml/2006/main">
+              <a:graphicData uri="http://schemas.openxmlformats.org/drawingml/2006/picture">
+                <pic:pic xmlns:pic="http://schemas.openxmlformats.org/drawingml/2006/picture">
+                  <pic:nvPicPr>
+                    <pic:cNvPr id="13" name="Picture 13" descr="A picture containing transport, aircraft, airplane&#10;&#10;Description automatically generated"/>
+                    <pic:cNvPicPr>
+                      <a:picLocks noChangeAspect="1" noChangeArrowheads="1"/>
+                    </pic:cNvPicPr>
+                  </pic:nvPicPr>
+                  <pic:blipFill>
+                    <a:blip r:embed="rId8" cstate="print">
+                      <a:extLst>
+                        <a:ext uri="{28A0092B-C50C-407E-A947-70E740481C1C}">
+                          <a14:useLocalDpi xmlns:a14="http://schemas.microsoft.com/office/drawing/2010/main" val="0"/>
+                        </a:ext>
+                      </a:extLst>
+                    </a:blip>
+                    <a:srcRect/>
+                    <a:stretch>
+                      <a:fillRect/>
+                    </a:stretch>
+                  </pic:blipFill>
+                  <pic:spPr bwMode="auto">
+                    <a:xfrm>
+                      <a:off x="0" y="0"/>
+                      <a:ext cx="4552050" cy="3841801"/>
+                    </a:xfrm>
+                    <a:prstGeom prst="roundRect">
+                      <a:avLst>
+                        <a:gd name="adj" fmla="val 8594"/>
+                      </a:avLst>
+                    </a:prstGeom>
+                    <a:solidFill>
+                      <a:srgbClr val="FFFFFF">
+                        <a:shade val="85000"/>
+                      </a:srgbClr>
+                    </a:solidFill>
+                    <a:ln>
+                      <a:noFill/>
+                    </a:ln>
+                    <a:effectLst>
+                      <a:reflection blurRad="12700" stA="38000" endPos="28000" dist="5000" dir="5400000" sy="-100000" algn="bl" rotWithShape="0"/>
+                    </a:effectLst>
+                  </pic:spPr>
+                </pic:pic>
+              </a:graphicData>
+            </a:graphic>
+          </wp:inline>
+        </w:drawing>
+      </w:r>
     </w:p>
     <w:p>
       <w:pPr>
@@ -1397,15 +2138,29 @@
     </w:p>
     <w:p>
       <w:pPr>
-        <w:jc w:val="both"/>
-        <w:rPr>
-          <w:lang w:val="en-US"/>
-        </w:rPr>
-      </w:pPr>
-      <w:r>
-        <w:rPr>
-          <w:lang w:val="en-US"/>
-        </w:rPr>
+        <w:rPr>
+          <w:lang w:val="en-US"/>
+        </w:rPr>
+      </w:pPr>
+      <w:r>
+        <w:rPr>
+          <w:lang w:val="en-US"/>
+        </w:rPr>
+        <w:br w:type="page"/>
+      </w:r>
+    </w:p>
+    <w:p>
+      <w:pPr>
+        <w:jc w:val="both"/>
+        <w:rPr>
+          <w:lang w:val="en-US"/>
+        </w:rPr>
+      </w:pPr>
+      <w:r>
+        <w:rPr>
+          <w:lang w:val="en-US"/>
+        </w:rPr>
+        <w:lastRenderedPageBreak/>
         <w:t>Positive accelerations are considered…</w:t>
       </w:r>
     </w:p>
@@ -1556,7 +2311,7 @@
                     <pic:cNvPicPr/>
                   </pic:nvPicPr>
                   <pic:blipFill>
-                    <a:blip r:embed="rId8" cstate="print">
+                    <a:blip r:embed="rId9" cstate="print">
                       <a:extLst>
                         <a:ext uri="{28A0092B-C50C-407E-A947-70E740481C1C}">
                           <a14:useLocalDpi xmlns:a14="http://schemas.microsoft.com/office/drawing/2010/main" val="0"/>
@@ -1801,13 +2556,15 @@
     </w:p>
     <w:p>
       <w:pPr>
-        <w:rPr>
-          <w:lang w:val="en-US"/>
-        </w:rPr>
-      </w:pPr>
-    </w:p>
-    <w:p>
-      <w:pPr>
+        <w:jc w:val="both"/>
+        <w:rPr>
+          <w:lang w:val="en-US"/>
+        </w:rPr>
+      </w:pPr>
+    </w:p>
+    <w:p>
+      <w:pPr>
+        <w:jc w:val="both"/>
         <w:rPr>
           <w:rFonts w:eastAsiaTheme="majorEastAsia" w:cstheme="majorBidi"/>
           <w:color w:val="2F5496" w:themeColor="accent1" w:themeShade="BF"/>
@@ -1826,11 +2583,12 @@
     <w:p>
       <w:pPr>
         <w:pStyle w:val="Heading1"/>
-        <w:rPr>
-          <w:lang w:val="en-US"/>
-        </w:rPr>
-      </w:pPr>
-      <w:bookmarkStart w:id="2" w:name="_Toc92296435"/>
+        <w:jc w:val="both"/>
+        <w:rPr>
+          <w:lang w:val="en-US"/>
+        </w:rPr>
+      </w:pPr>
+      <w:bookmarkStart w:id="3" w:name="_Toc92718353"/>
       <w:r>
         <w:rPr>
           <w:lang w:val="en-US"/>
@@ -1844,11 +2602,12 @@
         </w:rPr>
         <w:t>Windows</w:t>
       </w:r>
-      <w:bookmarkEnd w:id="2"/>
+      <w:bookmarkEnd w:id="3"/>
     </w:p>
     <w:p>
       <w:pPr>
         <w:pStyle w:val="Heading2"/>
+        <w:jc w:val="both"/>
         <w:rPr>
           <w:lang w:val="en-US"/>
         </w:rPr>
@@ -1857,21 +2616,23 @@
     <w:p>
       <w:pPr>
         <w:pStyle w:val="Heading2"/>
-        <w:rPr>
-          <w:lang w:val="en-US"/>
-        </w:rPr>
-      </w:pPr>
-      <w:bookmarkStart w:id="3" w:name="_Toc92296436"/>
+        <w:jc w:val="both"/>
+        <w:rPr>
+          <w:lang w:val="en-US"/>
+        </w:rPr>
+      </w:pPr>
+      <w:bookmarkStart w:id="4" w:name="_Toc92718354"/>
       <w:r>
         <w:rPr>
           <w:lang w:val="en-US"/>
         </w:rPr>
         <w:t>General</w:t>
       </w:r>
-      <w:bookmarkEnd w:id="3"/>
-    </w:p>
-    <w:p>
-      <w:pPr>
+      <w:bookmarkEnd w:id="4"/>
+    </w:p>
+    <w:p>
+      <w:pPr>
+        <w:jc w:val="both"/>
         <w:rPr>
           <w:lang w:val="en-US"/>
         </w:rPr>
@@ -1922,6 +2683,7 @@
     <w:p>
       <w:pPr>
         <w:pStyle w:val="Heading2"/>
+        <w:jc w:val="both"/>
         <w:rPr>
           <w:lang w:val="en-US"/>
         </w:rPr>
@@ -1930,21 +2692,23 @@
     <w:p>
       <w:pPr>
         <w:pStyle w:val="Heading2"/>
-        <w:rPr>
-          <w:lang w:val="en-US"/>
-        </w:rPr>
-      </w:pPr>
-      <w:bookmarkStart w:id="4" w:name="_Toc92296437"/>
+        <w:jc w:val="both"/>
+        <w:rPr>
+          <w:lang w:val="en-US"/>
+        </w:rPr>
+      </w:pPr>
+      <w:bookmarkStart w:id="5" w:name="_Toc92718355"/>
       <w:r>
         <w:rPr>
           <w:lang w:val="en-US"/>
         </w:rPr>
         <w:t>Raw Data Window</w:t>
       </w:r>
-      <w:bookmarkEnd w:id="4"/>
-    </w:p>
-    <w:p>
-      <w:pPr>
+      <w:bookmarkEnd w:id="5"/>
+    </w:p>
+    <w:p>
+      <w:pPr>
+        <w:jc w:val="both"/>
         <w:rPr>
           <w:lang w:val="en-US"/>
         </w:rPr>
@@ -2056,6 +2820,7 @@
     </w:p>
     <w:p>
       <w:pPr>
+        <w:jc w:val="both"/>
         <w:rPr>
           <w:lang w:val="en-US"/>
         </w:rPr>
@@ -2089,7 +2854,7 @@
                     <pic:cNvPicPr/>
                   </pic:nvPicPr>
                   <pic:blipFill>
-                    <a:blip r:embed="rId9">
+                    <a:blip r:embed="rId10">
                       <a:extLst>
                         <a:ext uri="{28A0092B-C50C-407E-A947-70E740481C1C}">
                           <a14:useLocalDpi xmlns:a14="http://schemas.microsoft.com/office/drawing/2010/main" val="0"/>
@@ -2131,6 +2896,7 @@
     </w:p>
     <w:p>
       <w:pPr>
+        <w:jc w:val="both"/>
         <w:rPr>
           <w:lang w:val="en-US"/>
         </w:rPr>
@@ -2188,13 +2954,15 @@
     </w:p>
     <w:p>
       <w:pPr>
-        <w:rPr>
-          <w:lang w:val="en-US"/>
-        </w:rPr>
-      </w:pPr>
-    </w:p>
-    <w:p>
-      <w:pPr>
+        <w:jc w:val="both"/>
+        <w:rPr>
+          <w:lang w:val="en-US"/>
+        </w:rPr>
+      </w:pPr>
+    </w:p>
+    <w:p>
+      <w:pPr>
+        <w:jc w:val="both"/>
         <w:rPr>
           <w:rFonts w:eastAsiaTheme="majorEastAsia" w:cstheme="majorBidi"/>
           <w:color w:val="2F5496" w:themeColor="accent1" w:themeShade="BF"/>
@@ -2203,7 +2971,6 @@
           <w:lang w:val="en-US"/>
         </w:rPr>
       </w:pPr>
-      <w:bookmarkStart w:id="5" w:name="_Toc92296438"/>
       <w:r>
         <w:rPr>
           <w:lang w:val="en-US"/>
@@ -2214,10 +2981,12 @@
     <w:p>
       <w:pPr>
         <w:pStyle w:val="Heading2"/>
-        <w:rPr>
-          <w:lang w:val="en-US"/>
-        </w:rPr>
-      </w:pPr>
+        <w:jc w:val="both"/>
+        <w:rPr>
+          <w:lang w:val="en-US"/>
+        </w:rPr>
+      </w:pPr>
+      <w:bookmarkStart w:id="6" w:name="_Toc92718356"/>
       <w:r>
         <w:rPr>
           <w:lang w:val="en-US"/>
@@ -2225,10 +2994,11 @@
         <w:lastRenderedPageBreak/>
         <w:t>Scene View Window</w:t>
       </w:r>
-      <w:bookmarkEnd w:id="5"/>
-    </w:p>
-    <w:p>
-      <w:pPr>
+      <w:bookmarkEnd w:id="6"/>
+    </w:p>
+    <w:p>
+      <w:pPr>
+        <w:jc w:val="both"/>
         <w:rPr>
           <w:lang w:val="en-US"/>
         </w:rPr>
@@ -2308,13 +3078,15 @@
     </w:p>
     <w:p>
       <w:pPr>
-        <w:rPr>
-          <w:lang w:val="en-US"/>
-        </w:rPr>
-      </w:pPr>
-    </w:p>
-    <w:p>
-      <w:pPr>
+        <w:jc w:val="both"/>
+        <w:rPr>
+          <w:lang w:val="en-US"/>
+        </w:rPr>
+      </w:pPr>
+    </w:p>
+    <w:p>
+      <w:pPr>
+        <w:jc w:val="center"/>
         <w:rPr>
           <w:lang w:val="en-US"/>
         </w:rPr>
@@ -2342,7 +3114,7 @@
                     <pic:cNvPicPr/>
                   </pic:nvPicPr>
                   <pic:blipFill>
-                    <a:blip r:embed="rId10">
+                    <a:blip r:embed="rId11">
                       <a:extLst>
                         <a:ext uri="{28A0092B-C50C-407E-A947-70E740481C1C}">
                           <a14:useLocalDpi xmlns:a14="http://schemas.microsoft.com/office/drawing/2010/main" val="0"/>
@@ -2384,6 +3156,7 @@
     </w:p>
     <w:p>
       <w:pPr>
+        <w:jc w:val="both"/>
         <w:rPr>
           <w:lang w:val="en-US"/>
         </w:rPr>
@@ -2398,6 +3171,7 @@
     <w:p>
       <w:pPr>
         <w:ind w:left="720"/>
+        <w:jc w:val="both"/>
         <w:rPr>
           <w:sz w:val="22"/>
           <w:szCs w:val="22"/>
@@ -2440,6 +3214,7 @@
     <w:p>
       <w:pPr>
         <w:ind w:left="720"/>
+        <w:jc w:val="both"/>
         <w:rPr>
           <w:sz w:val="22"/>
           <w:szCs w:val="22"/>
@@ -2467,6 +3242,7 @@
     <w:p>
       <w:pPr>
         <w:ind w:left="720"/>
+        <w:jc w:val="both"/>
         <w:rPr>
           <w:sz w:val="22"/>
           <w:szCs w:val="22"/>
@@ -2595,13 +3371,15 @@
     </w:p>
     <w:p>
       <w:pPr>
-        <w:rPr>
-          <w:lang w:val="en-US"/>
-        </w:rPr>
-      </w:pPr>
-    </w:p>
-    <w:p>
-      <w:pPr>
+        <w:jc w:val="both"/>
+        <w:rPr>
+          <w:lang w:val="en-US"/>
+        </w:rPr>
+      </w:pPr>
+    </w:p>
+    <w:p>
+      <w:pPr>
+        <w:jc w:val="both"/>
         <w:rPr>
           <w:rFonts w:eastAsiaTheme="majorEastAsia" w:cstheme="majorBidi"/>
           <w:color w:val="2F5496" w:themeColor="accent1" w:themeShade="BF"/>
@@ -2610,7 +3388,6 @@
           <w:lang w:val="en-US"/>
         </w:rPr>
       </w:pPr>
-      <w:bookmarkStart w:id="6" w:name="_Toc92296439"/>
       <w:r>
         <w:rPr>
           <w:lang w:val="en-US"/>
@@ -2621,10 +3398,12 @@
     <w:p>
       <w:pPr>
         <w:pStyle w:val="Heading2"/>
-        <w:rPr>
-          <w:lang w:val="en-US"/>
-        </w:rPr>
-      </w:pPr>
+        <w:jc w:val="both"/>
+        <w:rPr>
+          <w:lang w:val="en-US"/>
+        </w:rPr>
+      </w:pPr>
+      <w:bookmarkStart w:id="7" w:name="_Toc92718357"/>
       <w:r>
         <w:rPr>
           <w:lang w:val="en-US"/>
@@ -2632,10 +3411,11 @@
         <w:lastRenderedPageBreak/>
         <w:t>Serial Connection Window</w:t>
       </w:r>
-      <w:bookmarkEnd w:id="6"/>
-    </w:p>
-    <w:p>
-      <w:pPr>
+      <w:bookmarkEnd w:id="7"/>
+    </w:p>
+    <w:p>
+      <w:pPr>
+        <w:jc w:val="both"/>
         <w:rPr>
           <w:lang w:val="en-US"/>
         </w:rPr>
@@ -2649,6 +3429,7 @@
     </w:p>
     <w:p>
       <w:pPr>
+        <w:jc w:val="both"/>
         <w:rPr>
           <w:lang w:val="en-US"/>
         </w:rPr>
@@ -2682,7 +3463,7 @@
                     <pic:cNvPicPr/>
                   </pic:nvPicPr>
                   <pic:blipFill>
-                    <a:blip r:embed="rId11">
+                    <a:blip r:embed="rId12">
                       <a:extLst>
                         <a:ext uri="{28A0092B-C50C-407E-A947-70E740481C1C}">
                           <a14:useLocalDpi xmlns:a14="http://schemas.microsoft.com/office/drawing/2010/main" val="0"/>
@@ -2724,13 +3505,15 @@
     </w:p>
     <w:p>
       <w:pPr>
-        <w:rPr>
-          <w:lang w:val="en-US"/>
-        </w:rPr>
-      </w:pPr>
-    </w:p>
-    <w:p>
-      <w:pPr>
+        <w:jc w:val="both"/>
+        <w:rPr>
+          <w:lang w:val="en-US"/>
+        </w:rPr>
+      </w:pPr>
+    </w:p>
+    <w:p>
+      <w:pPr>
+        <w:jc w:val="both"/>
         <w:rPr>
           <w:lang w:val="en-US"/>
         </w:rPr>
@@ -2779,6 +3562,7 @@
           <w:ilvl w:val="0"/>
           <w:numId w:val="2"/>
         </w:numPr>
+        <w:jc w:val="both"/>
         <w:rPr>
           <w:lang w:val="en-US"/>
         </w:rPr>
@@ -2797,6 +3581,7 @@
           <w:ilvl w:val="0"/>
           <w:numId w:val="2"/>
         </w:numPr>
+        <w:jc w:val="both"/>
         <w:rPr>
           <w:lang w:val="en-US"/>
         </w:rPr>
@@ -2818,13 +3603,15 @@
     </w:p>
     <w:p>
       <w:pPr>
-        <w:rPr>
-          <w:lang w:val="en-US"/>
-        </w:rPr>
-      </w:pPr>
-    </w:p>
-    <w:p>
-      <w:pPr>
+        <w:jc w:val="both"/>
+        <w:rPr>
+          <w:lang w:val="en-US"/>
+        </w:rPr>
+      </w:pPr>
+    </w:p>
+    <w:p>
+      <w:pPr>
+        <w:jc w:val="both"/>
         <w:rPr>
           <w:lang w:val="en-US"/>
         </w:rPr>
@@ -2835,7 +3622,7 @@
         </w:rPr>
         <w:t xml:space="preserve">If you want other hardware controllers supported and you know their communication protocol, send us an email to </w:t>
       </w:r>
-      <w:hyperlink r:id="rId12" w:history="1">
+      <w:hyperlink r:id="rId13" w:history="1">
         <w:r>
           <w:rPr>
             <w:rStyle w:val="Hyperlink"/>
@@ -2853,13 +3640,15 @@
     </w:p>
     <w:p>
       <w:pPr>
-        <w:rPr>
-          <w:lang w:val="en-US"/>
-        </w:rPr>
-      </w:pPr>
-    </w:p>
-    <w:p>
-      <w:pPr>
+        <w:jc w:val="both"/>
+        <w:rPr>
+          <w:lang w:val="en-US"/>
+        </w:rPr>
+      </w:pPr>
+    </w:p>
+    <w:p>
+      <w:pPr>
+        <w:jc w:val="both"/>
         <w:rPr>
           <w:lang w:val="en-US"/>
         </w:rPr>
@@ -2891,13 +3680,15 @@
     </w:p>
     <w:p>
       <w:pPr>
-        <w:rPr>
-          <w:lang w:val="en-US"/>
-        </w:rPr>
-      </w:pPr>
-    </w:p>
-    <w:p>
-      <w:pPr>
+        <w:jc w:val="both"/>
+        <w:rPr>
+          <w:lang w:val="en-US"/>
+        </w:rPr>
+      </w:pPr>
+    </w:p>
+    <w:p>
+      <w:pPr>
+        <w:jc w:val="both"/>
         <w:rPr>
           <w:rFonts w:eastAsiaTheme="majorEastAsia" w:cstheme="majorBidi"/>
           <w:color w:val="2F5496" w:themeColor="accent1" w:themeShade="BF"/>
@@ -2906,7 +3697,6 @@
           <w:lang w:val="en-US"/>
         </w:rPr>
       </w:pPr>
-      <w:bookmarkStart w:id="7" w:name="_Toc92296440"/>
       <w:r>
         <w:rPr>
           <w:lang w:val="en-US"/>
@@ -2922,6 +3712,7 @@
           <w:lang w:val="en-US"/>
         </w:rPr>
       </w:pPr>
+      <w:bookmarkStart w:id="8" w:name="_Toc92718358"/>
       <w:r>
         <w:rPr>
           <w:lang w:val="en-US"/>
@@ -2929,7 +3720,7 @@
         <w:lastRenderedPageBreak/>
         <w:t>Crash Detection Window</w:t>
       </w:r>
-      <w:bookmarkEnd w:id="7"/>
+      <w:bookmarkEnd w:id="8"/>
     </w:p>
     <w:p>
       <w:pPr>
@@ -2981,7 +3772,7 @@
                     <pic:cNvPicPr/>
                   </pic:nvPicPr>
                   <pic:blipFill>
-                    <a:blip r:embed="rId13">
+                    <a:blip r:embed="rId14">
                       <a:extLst>
                         <a:ext uri="{28A0092B-C50C-407E-A947-70E740481C1C}">
                           <a14:useLocalDpi xmlns:a14="http://schemas.microsoft.com/office/drawing/2010/main" val="0"/>
@@ -3146,7 +3937,40 @@
         <w:rPr>
           <w:lang w:val="en-US"/>
         </w:rPr>
-        <w:t>If you apply thrust, the object wants to slip towards the rear. That was a positive (forward) acceleration.</w:t>
+        <w:t>If you apply thrust, the object wants to slip towards the rear. That was a forward</w:t>
+      </w:r>
+      <w:r>
+        <w:rPr>
+          <w:lang w:val="en-US"/>
+        </w:rPr>
+        <w:t xml:space="preserve"> (positive x</w:t>
+      </w:r>
+      <w:r>
+        <w:rPr>
+          <w:lang w:val="en-US"/>
+        </w:rPr>
+        <w:t>) acceleration.</w:t>
+      </w:r>
+      <w:r>
+        <w:rPr>
+          <w:noProof/>
+          <w:lang w:val="en-US"/>
+        </w:rPr>
+        <w:t xml:space="preserve"> </w:t>
+      </w:r>
+    </w:p>
+    <w:p>
+      <w:pPr>
+        <w:jc w:val="both"/>
+        <w:rPr>
+          <w:lang w:val="en-US"/>
+        </w:rPr>
+      </w:pPr>
+      <w:r>
+        <w:rPr>
+          <w:lang w:val="en-US"/>
+        </w:rPr>
+        <w:t>If you pull Gs, the object is being compressed downwards. That was an upwards (positive y) acceleration.</w:t>
       </w:r>
     </w:p>
     <w:p>
@@ -3196,7 +4020,135 @@
         <w:rPr>
           <w:lang w:val="en-US"/>
         </w:rPr>
-        <w:t>the object slips to the left, that indicates a rightward acceleration</w:t>
+        <w:t xml:space="preserve">the object slips to the left, that indicates a rightward </w:t>
+      </w:r>
+      <w:r>
+        <w:rPr>
+          <w:lang w:val="en-US"/>
+        </w:rPr>
+        <w:t xml:space="preserve">(positive z) </w:t>
+      </w:r>
+      <w:r>
+        <w:rPr>
+          <w:lang w:val="en-US"/>
+        </w:rPr>
+        <w:t>acceleration</w:t>
+      </w:r>
+      <w:r>
+        <w:rPr>
+          <w:lang w:val="en-US"/>
+        </w:rPr>
+        <w:t xml:space="preserve">. </w:t>
+      </w:r>
+    </w:p>
+    <w:p>
+      <w:pPr>
+        <w:ind w:left="709" w:hanging="709"/>
+        <w:jc w:val="both"/>
+        <w:rPr>
+          <w:lang w:val="en-US"/>
+        </w:rPr>
+      </w:pPr>
+    </w:p>
+    <w:p>
+      <w:pPr>
+        <w:ind w:left="709" w:hanging="709"/>
+        <w:jc w:val="both"/>
+        <w:rPr>
+          <w:lang w:val="en-US"/>
+        </w:rPr>
+      </w:pPr>
+    </w:p>
+    <w:p>
+      <w:pPr>
+        <w:jc w:val="both"/>
+        <w:rPr>
+          <w:rFonts w:eastAsiaTheme="majorEastAsia" w:cstheme="majorBidi"/>
+          <w:color w:val="1F3763" w:themeColor="accent1" w:themeShade="7F"/>
+          <w:lang w:val="en-US"/>
+        </w:rPr>
+      </w:pPr>
+      <w:r>
+        <w:rPr>
+          <w:lang w:val="en-US"/>
+        </w:rPr>
+        <w:br w:type="page"/>
+      </w:r>
+    </w:p>
+    <w:p>
+      <w:pPr>
+        <w:pStyle w:val="Heading3"/>
+        <w:rPr>
+          <w:lang w:val="en-US"/>
+        </w:rPr>
+      </w:pPr>
+      <w:bookmarkStart w:id="9" w:name="_Toc92718359"/>
+      <w:r>
+        <w:rPr>
+          <w:lang w:val="en-US"/>
+        </w:rPr>
+        <w:lastRenderedPageBreak/>
+        <w:t>When</w:t>
+      </w:r>
+      <w:r>
+        <w:rPr>
+          <w:lang w:val="en-US"/>
+        </w:rPr>
+        <w:t xml:space="preserve"> a crash is detected</w:t>
+      </w:r>
+      <w:bookmarkEnd w:id="9"/>
+    </w:p>
+    <w:p>
+      <w:pPr>
+        <w:jc w:val="both"/>
+        <w:rPr>
+          <w:lang w:val="en-US"/>
+        </w:rPr>
+      </w:pPr>
+      <w:r>
+        <w:rPr>
+          <w:lang w:val="en-US"/>
+        </w:rPr>
+        <w:t xml:space="preserve">As soon as </w:t>
+      </w:r>
+      <w:r>
+        <w:rPr>
+          <w:b/>
+          <w:bCs/>
+          <w:lang w:val="en-US"/>
+        </w:rPr>
+        <w:t>any</w:t>
+      </w:r>
+      <w:r>
+        <w:rPr>
+          <w:lang w:val="en-US"/>
+        </w:rPr>
+        <w:t xml:space="preserve"> of the limiting parameters is exceeded, the application enters the “Crash Detected” state</w:t>
+      </w:r>
+      <w:r>
+        <w:rPr>
+          <w:lang w:val="en-US"/>
+        </w:rPr>
+        <w:t xml:space="preserve"> and y</w:t>
+      </w:r>
+      <w:r>
+        <w:rPr>
+          <w:lang w:val="en-US"/>
+        </w:rPr>
+        <w:t xml:space="preserve">ou can see the red </w:t>
+      </w:r>
+      <w:r>
+        <w:rPr>
+          <w:bdr w:val="single" w:sz="4" w:space="0" w:color="auto"/>
+          <w:lang w:val="en-US"/>
+        </w:rPr>
+        <w:t>“CRASHED”</w:t>
+      </w:r>
+      <w:r>
+        <w:rPr>
+          <w:lang w:val="en-US"/>
+        </w:rPr>
+        <w:t xml:space="preserve"> light illuminate</w:t>
       </w:r>
       <w:r>
         <w:rPr>
@@ -3204,49 +4156,214 @@
         </w:rPr>
         <w:t>.</w:t>
       </w:r>
-    </w:p>
-    <w:p>
-      <w:pPr>
-        <w:jc w:val="both"/>
-        <w:rPr>
-          <w:lang w:val="en-US"/>
-        </w:rPr>
-      </w:pPr>
-      <w:r>
-        <w:rPr>
-          <w:lang w:val="en-US"/>
-        </w:rPr>
-        <w:t>I</w:t>
-      </w:r>
-      <w:r>
-        <w:rPr>
-          <w:lang w:val="en-US"/>
-        </w:rPr>
-        <w:t xml:space="preserve">f </w:t>
-      </w:r>
-      <w:r>
-        <w:rPr>
-          <w:lang w:val="en-US"/>
-        </w:rPr>
-        <w:t xml:space="preserve">you pull Gs, </w:t>
-      </w:r>
-      <w:r>
-        <w:rPr>
-          <w:lang w:val="en-US"/>
-        </w:rPr>
-        <w:t>the object is being compressed downwards</w:t>
-      </w:r>
-      <w:r>
-        <w:rPr>
-          <w:lang w:val="en-US"/>
-        </w:rPr>
-        <w:t>. That</w:t>
-      </w:r>
-      <w:r>
-        <w:rPr>
-          <w:lang w:val="en-US"/>
-        </w:rPr>
-        <w:t xml:space="preserve"> was a positive (upwards) acceleration</w:t>
+      <w:r>
+        <w:rPr>
+          <w:lang w:val="en-US"/>
+        </w:rPr>
+        <w:t xml:space="preserve"> </w:t>
+      </w:r>
+      <w:r>
+        <w:rPr>
+          <w:lang w:val="en-US"/>
+        </w:rPr>
+        <w:t>Y</w:t>
+      </w:r>
+      <w:r>
+        <w:rPr>
+          <w:lang w:val="en-US"/>
+        </w:rPr>
+        <w:t>ou get an indication of which value triggered the exceedance</w:t>
+      </w:r>
+      <w:r>
+        <w:rPr>
+          <w:lang w:val="en-US"/>
+        </w:rPr>
+        <w:t xml:space="preserve"> detection </w:t>
+      </w:r>
+      <w:r>
+        <w:rPr>
+          <w:lang w:val="en-US"/>
+        </w:rPr>
+        <w:t>and how large the exceeding value was.</w:t>
+      </w:r>
+    </w:p>
+    <w:p>
+      <w:pPr>
+        <w:rPr>
+          <w:lang w:val="en-US"/>
+        </w:rPr>
+      </w:pPr>
+    </w:p>
+    <w:p>
+      <w:pPr>
+        <w:jc w:val="center"/>
+        <w:rPr>
+          <w:lang w:val="en-US"/>
+        </w:rPr>
+      </w:pPr>
+      <w:r>
+        <w:rPr>
+          <w:noProof/>
+          <w:lang w:val="en-US"/>
+        </w:rPr>
+        <w:drawing>
+          <wp:inline distT="0" distB="0" distL="0" distR="0" wp14:anchorId="241E94FA" wp14:editId="4445F08B">
+            <wp:extent cx="1714500" cy="2152650"/>
+            <wp:effectExtent l="19050" t="0" r="19050" b="628650"/>
+            <wp:docPr id="16" name="Picture 16" descr="Text, calendar&#10;&#10;Description automatically generated"/>
+            <wp:cNvGraphicFramePr>
+              <a:graphicFrameLocks xmlns:a="http://schemas.openxmlformats.org/drawingml/2006/main" noChangeAspect="1"/>
+            </wp:cNvGraphicFramePr>
+            <a:graphic xmlns:a="http://schemas.openxmlformats.org/drawingml/2006/main">
+              <a:graphicData uri="http://schemas.openxmlformats.org/drawingml/2006/picture">
+                <pic:pic xmlns:pic="http://schemas.openxmlformats.org/drawingml/2006/picture">
+                  <pic:nvPicPr>
+                    <pic:cNvPr id="16" name="Picture 16" descr="Text, calendar&#10;&#10;Description automatically generated"/>
+                    <pic:cNvPicPr>
+                      <a:picLocks noChangeAspect="1" noChangeArrowheads="1"/>
+                    </pic:cNvPicPr>
+                  </pic:nvPicPr>
+                  <pic:blipFill>
+                    <a:blip r:embed="rId15">
+                      <a:extLst>
+                        <a:ext uri="{28A0092B-C50C-407E-A947-70E740481C1C}">
+                          <a14:useLocalDpi xmlns:a14="http://schemas.microsoft.com/office/drawing/2010/main" val="0"/>
+                        </a:ext>
+                      </a:extLst>
+                    </a:blip>
+                    <a:srcRect/>
+                    <a:stretch>
+                      <a:fillRect/>
+                    </a:stretch>
+                  </pic:blipFill>
+                  <pic:spPr bwMode="auto">
+                    <a:xfrm>
+                      <a:off x="0" y="0"/>
+                      <a:ext cx="1714500" cy="2152650"/>
+                    </a:xfrm>
+                    <a:prstGeom prst="roundRect">
+                      <a:avLst>
+                        <a:gd name="adj" fmla="val 8594"/>
+                      </a:avLst>
+                    </a:prstGeom>
+                    <a:solidFill>
+                      <a:srgbClr val="FFFFFF">
+                        <a:shade val="85000"/>
+                      </a:srgbClr>
+                    </a:solidFill>
+                    <a:ln>
+                      <a:noFill/>
+                    </a:ln>
+                    <a:effectLst>
+                      <a:reflection blurRad="12700" stA="38000" endPos="28000" dist="5000" dir="5400000" sy="-100000" algn="bl" rotWithShape="0"/>
+                    </a:effectLst>
+                  </pic:spPr>
+                </pic:pic>
+              </a:graphicData>
+            </a:graphic>
+          </wp:inline>
+        </w:drawing>
+      </w:r>
+    </w:p>
+    <w:p>
+      <w:pPr>
+        <w:rPr>
+          <w:lang w:val="en-US"/>
+        </w:rPr>
+      </w:pPr>
+      <w:r>
+        <w:rPr>
+          <w:lang w:val="en-US"/>
+        </w:rPr>
+        <w:t xml:space="preserve">If the motion controller (see Motion Control Window) was in </w:t>
+      </w:r>
+      <w:r>
+        <w:rPr>
+          <w:bdr w:val="single" w:sz="4" w:space="0" w:color="auto"/>
+          <w:lang w:val="en-US"/>
+        </w:rPr>
+        <w:t>“Motion”</w:t>
+      </w:r>
+      <w:r>
+        <w:rPr>
+          <w:lang w:val="en-US"/>
+        </w:rPr>
+        <w:t xml:space="preserve"> </w:t>
+      </w:r>
+      <w:r>
+        <w:rPr>
+          <w:lang w:val="en-US"/>
+        </w:rPr>
+        <w:t xml:space="preserve">at the time of detection, the platform is automatically commanded back to the </w:t>
+      </w:r>
+      <w:r>
+        <w:rPr>
+          <w:bdr w:val="single" w:sz="4" w:space="0" w:color="auto"/>
+          <w:lang w:val="en-US"/>
+        </w:rPr>
+        <w:t>“Park”</w:t>
+      </w:r>
+      <w:r>
+        <w:rPr>
+          <w:lang w:val="en-US"/>
+        </w:rPr>
+        <w:t xml:space="preserve"> position. </w:t>
+      </w:r>
+    </w:p>
+    <w:p>
+      <w:pPr>
+        <w:rPr>
+          <w:lang w:val="en-US"/>
+        </w:rPr>
+      </w:pPr>
+      <w:r>
+        <w:rPr>
+          <w:lang w:val="en-US"/>
+        </w:rPr>
+        <w:t>After 5 seconds</w:t>
+      </w:r>
+      <w:r>
+        <w:rPr>
+          <w:lang w:val="en-US"/>
+        </w:rPr>
+        <w:t xml:space="preserve"> the light turns yellow indicating that</w:t>
+      </w:r>
+      <w:r>
+        <w:rPr>
+          <w:lang w:val="en-US"/>
+        </w:rPr>
+        <w:t>…</w:t>
+      </w:r>
+    </w:p>
+    <w:p>
+      <w:pPr>
+        <w:pStyle w:val="ListParagraph"/>
+        <w:numPr>
+          <w:ilvl w:val="0"/>
+          <w:numId w:val="3"/>
+        </w:numPr>
+        <w:rPr>
+          <w:lang w:val="en-US"/>
+        </w:rPr>
+      </w:pPr>
+      <w:r>
+        <w:rPr>
+          <w:lang w:val="en-US"/>
+        </w:rPr>
+        <w:t xml:space="preserve">…the platform has reached the </w:t>
+      </w:r>
+      <w:r>
+        <w:rPr>
+          <w:bdr w:val="single" w:sz="4" w:space="0" w:color="auto"/>
+          <w:lang w:val="en-US"/>
+        </w:rPr>
+        <w:t>“Park”</w:t>
+      </w:r>
+      <w:r>
+        <w:rPr>
+          <w:lang w:val="en-US"/>
+        </w:rPr>
+        <w:t xml:space="preserve"> position</w:t>
       </w:r>
       <w:r>
         <w:rPr>
@@ -3257,15 +4374,183 @@
     </w:p>
     <w:p>
       <w:pPr>
-        <w:ind w:left="709" w:hanging="709"/>
-        <w:rPr>
-          <w:lang w:val="en-US"/>
-        </w:rPr>
-      </w:pPr>
-    </w:p>
-    <w:p>
-      <w:pPr>
-        <w:ind w:left="709" w:hanging="709"/>
+        <w:pStyle w:val="ListParagraph"/>
+        <w:numPr>
+          <w:ilvl w:val="0"/>
+          <w:numId w:val="3"/>
+        </w:numPr>
+        <w:rPr>
+          <w:lang w:val="en-US"/>
+        </w:rPr>
+      </w:pPr>
+      <w:r>
+        <w:rPr>
+          <w:lang w:val="en-US"/>
+        </w:rPr>
+        <w:t>…no exceedances are present anymore</w:t>
+      </w:r>
+    </w:p>
+    <w:p>
+      <w:pPr>
+        <w:pStyle w:val="ListParagraph"/>
+        <w:numPr>
+          <w:ilvl w:val="0"/>
+          <w:numId w:val="3"/>
+        </w:numPr>
+        <w:rPr>
+          <w:lang w:val="en-US"/>
+        </w:rPr>
+      </w:pPr>
+      <w:r>
+        <w:rPr>
+          <w:lang w:val="en-US"/>
+        </w:rPr>
+        <w:t>…i</w:t>
+      </w:r>
+      <w:r>
+        <w:rPr>
+          <w:lang w:val="en-US"/>
+        </w:rPr>
+        <w:t xml:space="preserve">t is now safe to bring </w:t>
+      </w:r>
+      <w:r>
+        <w:rPr>
+          <w:lang w:val="en-US"/>
+        </w:rPr>
+        <w:t xml:space="preserve">the platform back online. </w:t>
+      </w:r>
+    </w:p>
+    <w:p>
+      <w:pPr>
+        <w:pStyle w:val="ListParagraph"/>
+        <w:rPr>
+          <w:lang w:val="en-US"/>
+        </w:rPr>
+      </w:pPr>
+    </w:p>
+    <w:p>
+      <w:pPr>
+        <w:pStyle w:val="ListParagraph"/>
+        <w:rPr>
+          <w:lang w:val="en-US"/>
+        </w:rPr>
+      </w:pPr>
+    </w:p>
+    <w:p>
+      <w:pPr>
+        <w:pStyle w:val="ListParagraph"/>
+        <w:ind w:left="0"/>
+        <w:rPr>
+          <w:lang w:val="en-US"/>
+        </w:rPr>
+      </w:pPr>
+      <w:r>
+        <w:rPr>
+          <w:lang w:val="en-US"/>
+        </w:rPr>
+        <w:t>Click the yellow light, to confirm that the warning was notice</w:t>
+      </w:r>
+      <w:r>
+        <w:rPr>
+          <w:lang w:val="en-US"/>
+        </w:rPr>
+        <w:t>d.</w:t>
+      </w:r>
+    </w:p>
+    <w:p>
+      <w:pPr>
+        <w:rPr>
+          <w:lang w:val="en-US"/>
+        </w:rPr>
+      </w:pPr>
+    </w:p>
+    <w:p>
+      <w:pPr>
+        <w:jc w:val="center"/>
+        <w:rPr>
+          <w:lang w:val="en-US"/>
+        </w:rPr>
+      </w:pPr>
+      <w:r>
+        <w:rPr>
+          <w:noProof/>
+          <w:lang w:val="en-US"/>
+        </w:rPr>
+        <w:drawing>
+          <wp:inline distT="0" distB="0" distL="0" distR="0" wp14:anchorId="3844DAE3" wp14:editId="277A7E80">
+            <wp:extent cx="1714500" cy="2152650"/>
+            <wp:effectExtent l="19050" t="0" r="19050" b="628650"/>
+            <wp:docPr id="15" name="Picture 15" descr="Text, calendar&#10;&#10;Description automatically generated"/>
+            <wp:cNvGraphicFramePr>
+              <a:graphicFrameLocks xmlns:a="http://schemas.openxmlformats.org/drawingml/2006/main" noChangeAspect="1"/>
+            </wp:cNvGraphicFramePr>
+            <a:graphic xmlns:a="http://schemas.openxmlformats.org/drawingml/2006/main">
+              <a:graphicData uri="http://schemas.openxmlformats.org/drawingml/2006/picture">
+                <pic:pic xmlns:pic="http://schemas.openxmlformats.org/drawingml/2006/picture">
+                  <pic:nvPicPr>
+                    <pic:cNvPr id="15" name="Picture 15" descr="Text, calendar&#10;&#10;Description automatically generated"/>
+                    <pic:cNvPicPr>
+                      <a:picLocks noChangeAspect="1" noChangeArrowheads="1"/>
+                    </pic:cNvPicPr>
+                  </pic:nvPicPr>
+                  <pic:blipFill>
+                    <a:blip r:embed="rId16">
+                      <a:extLst>
+                        <a:ext uri="{28A0092B-C50C-407E-A947-70E740481C1C}">
+                          <a14:useLocalDpi xmlns:a14="http://schemas.microsoft.com/office/drawing/2010/main" val="0"/>
+                        </a:ext>
+                      </a:extLst>
+                    </a:blip>
+                    <a:srcRect/>
+                    <a:stretch>
+                      <a:fillRect/>
+                    </a:stretch>
+                  </pic:blipFill>
+                  <pic:spPr bwMode="auto">
+                    <a:xfrm>
+                      <a:off x="0" y="0"/>
+                      <a:ext cx="1714500" cy="2152650"/>
+                    </a:xfrm>
+                    <a:prstGeom prst="roundRect">
+                      <a:avLst>
+                        <a:gd name="adj" fmla="val 8594"/>
+                      </a:avLst>
+                    </a:prstGeom>
+                    <a:solidFill>
+                      <a:srgbClr val="FFFFFF">
+                        <a:shade val="85000"/>
+                      </a:srgbClr>
+                    </a:solidFill>
+                    <a:ln>
+                      <a:noFill/>
+                    </a:ln>
+                    <a:effectLst>
+                      <a:reflection blurRad="12700" stA="38000" endPos="28000" dist="5000" dir="5400000" sy="-100000" algn="bl" rotWithShape="0"/>
+                    </a:effectLst>
+                  </pic:spPr>
+                </pic:pic>
+              </a:graphicData>
+            </a:graphic>
+          </wp:inline>
+        </w:drawing>
+      </w:r>
+    </w:p>
+    <w:p>
+      <w:pPr>
+        <w:rPr>
+          <w:lang w:val="en-US"/>
+        </w:rPr>
+      </w:pPr>
+    </w:p>
+    <w:p>
+      <w:pPr>
+        <w:rPr>
+          <w:lang w:val="en-US"/>
+        </w:rPr>
+      </w:pPr>
+    </w:p>
+    <w:p>
+      <w:pPr>
         <w:rPr>
           <w:lang w:val="en-US"/>
         </w:rPr>
@@ -3326,7 +4611,6 @@
             </w14:gradFill>
           </w14:textFill>
         </w:rPr>
-        <w:lastRenderedPageBreak/>
         <w:drawing>
           <wp:inline distT="0" distB="0" distL="0" distR="0" wp14:anchorId="2AE77C2C" wp14:editId="03BEA0EA">
             <wp:extent cx="1908175" cy="2854325"/>
@@ -3345,7 +4629,7 @@
                     </pic:cNvPicPr>
                   </pic:nvPicPr>
                   <pic:blipFill>
-                    <a:blip r:embed="rId14">
+                    <a:blip r:embed="rId17">
                       <a:extLst>
                         <a:ext uri="{28A0092B-C50C-407E-A947-70E740481C1C}">
                           <a14:useLocalDpi xmlns:a14="http://schemas.microsoft.com/office/drawing/2010/main" val="0"/>
@@ -3424,259 +4708,6 @@
                 <pic:pic xmlns:pic="http://schemas.openxmlformats.org/drawingml/2006/picture">
                   <pic:nvPicPr>
                     <pic:cNvPr id="7" name="Picture 7" descr="Graphical user interface, text, application, chat or text message&#10;&#10;Description automatically generated"/>
-                    <pic:cNvPicPr>
-                      <a:picLocks noChangeAspect="1" noChangeArrowheads="1"/>
-                    </pic:cNvPicPr>
-                  </pic:nvPicPr>
-                  <pic:blipFill>
-                    <a:blip r:embed="rId15">
-                      <a:extLst>
-                        <a:ext uri="{28A0092B-C50C-407E-A947-70E740481C1C}">
-                          <a14:useLocalDpi xmlns:a14="http://schemas.microsoft.com/office/drawing/2010/main" val="0"/>
-                        </a:ext>
-                      </a:extLst>
-                    </a:blip>
-                    <a:srcRect/>
-                    <a:stretch>
-                      <a:fillRect/>
-                    </a:stretch>
-                  </pic:blipFill>
-                  <pic:spPr bwMode="auto">
-                    <a:xfrm>
-                      <a:off x="0" y="0"/>
-                      <a:ext cx="1526540" cy="1908175"/>
-                    </a:xfrm>
-                    <a:prstGeom prst="rect">
-                      <a:avLst/>
-                    </a:prstGeom>
-                    <a:noFill/>
-                    <a:ln>
-                      <a:noFill/>
-                    </a:ln>
-                  </pic:spPr>
-                </pic:pic>
-              </a:graphicData>
-            </a:graphic>
-          </wp:inline>
-        </w:drawing>
-      </w:r>
-      <w:r>
-        <w:rPr>
-          <w:rFonts w:ascii="Conthrax Sb" w:hAnsi="Conthrax Sb"/>
-          <w:noProof/>
-          <w:sz w:val="144"/>
-          <w:szCs w:val="144"/>
-          <w:lang w:val="en-US"/>
-          <w14:reflection w14:blurRad="6350" w14:stA="53000" w14:stPos="0" w14:endA="300" w14:endPos="35500" w14:dist="0" w14:dir="5400000" w14:fadeDir="5400000" w14:sx="100000" w14:sy="-90000" w14:kx="0" w14:ky="0" w14:algn="bl"/>
-          <w14:textOutline w14:w="0" w14:cap="flat" w14:cmpd="sng" w14:algn="ctr">
-            <w14:noFill/>
-            <w14:prstDash w14:val="solid"/>
-            <w14:round/>
-          </w14:textOutline>
-          <w14:textFill>
-            <w14:gradFill>
-              <w14:gsLst>
-                <w14:gs w14:pos="0">
-                  <w14:schemeClr w14:val="accent5">
-                    <w14:lumMod w14:val="50000"/>
-                  </w14:schemeClr>
-                </w14:gs>
-                <w14:gs w14:pos="50000">
-                  <w14:schemeClr w14:val="accent5"/>
-                </w14:gs>
-                <w14:gs w14:pos="100000">
-                  <w14:schemeClr w14:val="accent5">
-                    <w14:lumMod w14:val="60000"/>
-                    <w14:lumOff w14:val="40000"/>
-                  </w14:schemeClr>
-                </w14:gs>
-              </w14:gsLst>
-              <w14:lin w14:ang="5400000" w14:scaled="0"/>
-            </w14:gradFill>
-          </w14:textFill>
-        </w:rPr>
-        <w:drawing>
-          <wp:inline distT="0" distB="0" distL="0" distR="0" wp14:anchorId="1FDC8719" wp14:editId="7271D35F">
-            <wp:extent cx="5725160" cy="5224145"/>
-            <wp:effectExtent l="0" t="0" r="8890" b="0"/>
-            <wp:docPr id="8" name="Picture 8" descr="A screenshot of a computer&#10;&#10;Description automatically generated with low confidence"/>
-            <wp:cNvGraphicFramePr>
-              <a:graphicFrameLocks xmlns:a="http://schemas.openxmlformats.org/drawingml/2006/main" noChangeAspect="1"/>
-            </wp:cNvGraphicFramePr>
-            <a:graphic xmlns:a="http://schemas.openxmlformats.org/drawingml/2006/main">
-              <a:graphicData uri="http://schemas.openxmlformats.org/drawingml/2006/picture">
-                <pic:pic xmlns:pic="http://schemas.openxmlformats.org/drawingml/2006/picture">
-                  <pic:nvPicPr>
-                    <pic:cNvPr id="8" name="Picture 8" descr="A screenshot of a computer&#10;&#10;Description automatically generated with low confidence"/>
-                    <pic:cNvPicPr>
-                      <a:picLocks noChangeAspect="1" noChangeArrowheads="1"/>
-                    </pic:cNvPicPr>
-                  </pic:nvPicPr>
-                  <pic:blipFill>
-                    <a:blip r:embed="rId16">
-                      <a:extLst>
-                        <a:ext uri="{28A0092B-C50C-407E-A947-70E740481C1C}">
-                          <a14:useLocalDpi xmlns:a14="http://schemas.microsoft.com/office/drawing/2010/main" val="0"/>
-                        </a:ext>
-                      </a:extLst>
-                    </a:blip>
-                    <a:srcRect/>
-                    <a:stretch>
-                      <a:fillRect/>
-                    </a:stretch>
-                  </pic:blipFill>
-                  <pic:spPr bwMode="auto">
-                    <a:xfrm>
-                      <a:off x="0" y="0"/>
-                      <a:ext cx="5725160" cy="5224145"/>
-                    </a:xfrm>
-                    <a:prstGeom prst="rect">
-                      <a:avLst/>
-                    </a:prstGeom>
-                    <a:noFill/>
-                    <a:ln>
-                      <a:noFill/>
-                    </a:ln>
-                  </pic:spPr>
-                </pic:pic>
-              </a:graphicData>
-            </a:graphic>
-          </wp:inline>
-        </w:drawing>
-      </w:r>
-      <w:r>
-        <w:rPr>
-          <w:rFonts w:ascii="Conthrax Sb" w:hAnsi="Conthrax Sb"/>
-          <w:noProof/>
-          <w:sz w:val="144"/>
-          <w:szCs w:val="144"/>
-          <w:lang w:val="en-US"/>
-          <w14:reflection w14:blurRad="6350" w14:stA="53000" w14:stPos="0" w14:endA="300" w14:endPos="35500" w14:dist="0" w14:dir="5400000" w14:fadeDir="5400000" w14:sx="100000" w14:sy="-90000" w14:kx="0" w14:ky="0" w14:algn="bl"/>
-          <w14:textOutline w14:w="0" w14:cap="flat" w14:cmpd="sng" w14:algn="ctr">
-            <w14:noFill/>
-            <w14:prstDash w14:val="solid"/>
-            <w14:round/>
-          </w14:textOutline>
-          <w14:textFill>
-            <w14:gradFill>
-              <w14:gsLst>
-                <w14:gs w14:pos="0">
-                  <w14:schemeClr w14:val="accent5">
-                    <w14:lumMod w14:val="50000"/>
-                  </w14:schemeClr>
-                </w14:gs>
-                <w14:gs w14:pos="50000">
-                  <w14:schemeClr w14:val="accent5"/>
-                </w14:gs>
-                <w14:gs w14:pos="100000">
-                  <w14:schemeClr w14:val="accent5">
-                    <w14:lumMod w14:val="60000"/>
-                    <w14:lumOff w14:val="40000"/>
-                  </w14:schemeClr>
-                </w14:gs>
-              </w14:gsLst>
-              <w14:lin w14:ang="5400000" w14:scaled="0"/>
-            </w14:gradFill>
-          </w14:textFill>
-        </w:rPr>
-        <w:lastRenderedPageBreak/>
-        <w:drawing>
-          <wp:inline distT="0" distB="0" distL="0" distR="0" wp14:anchorId="68B5F3E6" wp14:editId="4CBAA93D">
-            <wp:extent cx="3283585" cy="2472690"/>
-            <wp:effectExtent l="0" t="0" r="0" b="3810"/>
-            <wp:docPr id="12" name="Picture 12" descr="A screenshot of a computer&#10;&#10;Description automatically generated with low confidence"/>
-            <wp:cNvGraphicFramePr>
-              <a:graphicFrameLocks xmlns:a="http://schemas.openxmlformats.org/drawingml/2006/main" noChangeAspect="1"/>
-            </wp:cNvGraphicFramePr>
-            <a:graphic xmlns:a="http://schemas.openxmlformats.org/drawingml/2006/main">
-              <a:graphicData uri="http://schemas.openxmlformats.org/drawingml/2006/picture">
-                <pic:pic xmlns:pic="http://schemas.openxmlformats.org/drawingml/2006/picture">
-                  <pic:nvPicPr>
-                    <pic:cNvPr id="12" name="Picture 12" descr="A screenshot of a computer&#10;&#10;Description automatically generated with low confidence"/>
-                    <pic:cNvPicPr>
-                      <a:picLocks noChangeAspect="1" noChangeArrowheads="1"/>
-                    </pic:cNvPicPr>
-                  </pic:nvPicPr>
-                  <pic:blipFill>
-                    <a:blip r:embed="rId17">
-                      <a:extLst>
-                        <a:ext uri="{28A0092B-C50C-407E-A947-70E740481C1C}">
-                          <a14:useLocalDpi xmlns:a14="http://schemas.microsoft.com/office/drawing/2010/main" val="0"/>
-                        </a:ext>
-                      </a:extLst>
-                    </a:blip>
-                    <a:srcRect/>
-                    <a:stretch>
-                      <a:fillRect/>
-                    </a:stretch>
-                  </pic:blipFill>
-                  <pic:spPr bwMode="auto">
-                    <a:xfrm>
-                      <a:off x="0" y="0"/>
-                      <a:ext cx="3283585" cy="2472690"/>
-                    </a:xfrm>
-                    <a:prstGeom prst="rect">
-                      <a:avLst/>
-                    </a:prstGeom>
-                    <a:noFill/>
-                    <a:ln>
-                      <a:noFill/>
-                    </a:ln>
-                  </pic:spPr>
-                </pic:pic>
-              </a:graphicData>
-            </a:graphic>
-          </wp:inline>
-        </w:drawing>
-      </w:r>
-      <w:r>
-        <w:rPr>
-          <w:rFonts w:ascii="Conthrax Sb" w:hAnsi="Conthrax Sb"/>
-          <w:noProof/>
-          <w:sz w:val="144"/>
-          <w:szCs w:val="144"/>
-          <w:lang w:val="en-US"/>
-          <w14:reflection w14:blurRad="6350" w14:stA="53000" w14:stPos="0" w14:endA="300" w14:endPos="35500" w14:dist="0" w14:dir="5400000" w14:fadeDir="5400000" w14:sx="100000" w14:sy="-90000" w14:kx="0" w14:ky="0" w14:algn="bl"/>
-          <w14:textOutline w14:w="0" w14:cap="flat" w14:cmpd="sng" w14:algn="ctr">
-            <w14:noFill/>
-            <w14:prstDash w14:val="solid"/>
-            <w14:round/>
-          </w14:textOutline>
-          <w14:textFill>
-            <w14:gradFill>
-              <w14:gsLst>
-                <w14:gs w14:pos="0">
-                  <w14:schemeClr w14:val="accent5">
-                    <w14:lumMod w14:val="50000"/>
-                  </w14:schemeClr>
-                </w14:gs>
-                <w14:gs w14:pos="50000">
-                  <w14:schemeClr w14:val="accent5"/>
-                </w14:gs>
-                <w14:gs w14:pos="100000">
-                  <w14:schemeClr w14:val="accent5">
-                    <w14:lumMod w14:val="60000"/>
-                    <w14:lumOff w14:val="40000"/>
-                  </w14:schemeClr>
-                </w14:gs>
-              </w14:gsLst>
-              <w14:lin w14:ang="5400000" w14:scaled="0"/>
-            </w14:gradFill>
-          </w14:textFill>
-        </w:rPr>
-        <w:drawing>
-          <wp:inline distT="0" distB="0" distL="0" distR="0" wp14:anchorId="6BBD7F10" wp14:editId="0B24C662">
-            <wp:extent cx="1526540" cy="1908175"/>
-            <wp:effectExtent l="0" t="0" r="0" b="0"/>
-            <wp:docPr id="11" name="Picture 11" descr="A screenshot of a phone&#10;&#10;Description automatically generated with low confidence"/>
-            <wp:cNvGraphicFramePr>
-              <a:graphicFrameLocks xmlns:a="http://schemas.openxmlformats.org/drawingml/2006/main" noChangeAspect="1"/>
-            </wp:cNvGraphicFramePr>
-            <a:graphic xmlns:a="http://schemas.openxmlformats.org/drawingml/2006/main">
-              <a:graphicData uri="http://schemas.openxmlformats.org/drawingml/2006/picture">
-                <pic:pic xmlns:pic="http://schemas.openxmlformats.org/drawingml/2006/picture">
-                  <pic:nvPicPr>
-                    <pic:cNvPr id="11" name="Picture 11" descr="A screenshot of a phone&#10;&#10;Description automatically generated with low confidence"/>
                     <pic:cNvPicPr>
                       <a:picLocks noChangeAspect="1" noChangeArrowheads="1"/>
                     </pic:cNvPicPr>
@@ -3715,6 +4746,259 @@
       </w:r>
       <w:r>
         <w:rPr>
+          <w:rFonts w:ascii="Conthrax Sb" w:hAnsi="Conthrax Sb"/>
+          <w:noProof/>
+          <w:sz w:val="144"/>
+          <w:szCs w:val="144"/>
+          <w:lang w:val="en-US"/>
+          <w14:reflection w14:blurRad="6350" w14:stA="53000" w14:stPos="0" w14:endA="300" w14:endPos="35500" w14:dist="0" w14:dir="5400000" w14:fadeDir="5400000" w14:sx="100000" w14:sy="-90000" w14:kx="0" w14:ky="0" w14:algn="bl"/>
+          <w14:textOutline w14:w="0" w14:cap="flat" w14:cmpd="sng" w14:algn="ctr">
+            <w14:noFill/>
+            <w14:prstDash w14:val="solid"/>
+            <w14:round/>
+          </w14:textOutline>
+          <w14:textFill>
+            <w14:gradFill>
+              <w14:gsLst>
+                <w14:gs w14:pos="0">
+                  <w14:schemeClr w14:val="accent5">
+                    <w14:lumMod w14:val="50000"/>
+                  </w14:schemeClr>
+                </w14:gs>
+                <w14:gs w14:pos="50000">
+                  <w14:schemeClr w14:val="accent5"/>
+                </w14:gs>
+                <w14:gs w14:pos="100000">
+                  <w14:schemeClr w14:val="accent5">
+                    <w14:lumMod w14:val="60000"/>
+                    <w14:lumOff w14:val="40000"/>
+                  </w14:schemeClr>
+                </w14:gs>
+              </w14:gsLst>
+              <w14:lin w14:ang="5400000" w14:scaled="0"/>
+            </w14:gradFill>
+          </w14:textFill>
+        </w:rPr>
+        <w:drawing>
+          <wp:inline distT="0" distB="0" distL="0" distR="0" wp14:anchorId="1FDC8719" wp14:editId="7271D35F">
+            <wp:extent cx="5725160" cy="5224145"/>
+            <wp:effectExtent l="0" t="0" r="8890" b="0"/>
+            <wp:docPr id="8" name="Picture 8" descr="A screenshot of a computer&#10;&#10;Description automatically generated with low confidence"/>
+            <wp:cNvGraphicFramePr>
+              <a:graphicFrameLocks xmlns:a="http://schemas.openxmlformats.org/drawingml/2006/main" noChangeAspect="1"/>
+            </wp:cNvGraphicFramePr>
+            <a:graphic xmlns:a="http://schemas.openxmlformats.org/drawingml/2006/main">
+              <a:graphicData uri="http://schemas.openxmlformats.org/drawingml/2006/picture">
+                <pic:pic xmlns:pic="http://schemas.openxmlformats.org/drawingml/2006/picture">
+                  <pic:nvPicPr>
+                    <pic:cNvPr id="8" name="Picture 8" descr="A screenshot of a computer&#10;&#10;Description automatically generated with low confidence"/>
+                    <pic:cNvPicPr>
+                      <a:picLocks noChangeAspect="1" noChangeArrowheads="1"/>
+                    </pic:cNvPicPr>
+                  </pic:nvPicPr>
+                  <pic:blipFill>
+                    <a:blip r:embed="rId19">
+                      <a:extLst>
+                        <a:ext uri="{28A0092B-C50C-407E-A947-70E740481C1C}">
+                          <a14:useLocalDpi xmlns:a14="http://schemas.microsoft.com/office/drawing/2010/main" val="0"/>
+                        </a:ext>
+                      </a:extLst>
+                    </a:blip>
+                    <a:srcRect/>
+                    <a:stretch>
+                      <a:fillRect/>
+                    </a:stretch>
+                  </pic:blipFill>
+                  <pic:spPr bwMode="auto">
+                    <a:xfrm>
+                      <a:off x="0" y="0"/>
+                      <a:ext cx="5725160" cy="5224145"/>
+                    </a:xfrm>
+                    <a:prstGeom prst="rect">
+                      <a:avLst/>
+                    </a:prstGeom>
+                    <a:noFill/>
+                    <a:ln>
+                      <a:noFill/>
+                    </a:ln>
+                  </pic:spPr>
+                </pic:pic>
+              </a:graphicData>
+            </a:graphic>
+          </wp:inline>
+        </w:drawing>
+      </w:r>
+      <w:r>
+        <w:rPr>
+          <w:rFonts w:ascii="Conthrax Sb" w:hAnsi="Conthrax Sb"/>
+          <w:noProof/>
+          <w:sz w:val="144"/>
+          <w:szCs w:val="144"/>
+          <w:lang w:val="en-US"/>
+          <w14:reflection w14:blurRad="6350" w14:stA="53000" w14:stPos="0" w14:endA="300" w14:endPos="35500" w14:dist="0" w14:dir="5400000" w14:fadeDir="5400000" w14:sx="100000" w14:sy="-90000" w14:kx="0" w14:ky="0" w14:algn="bl"/>
+          <w14:textOutline w14:w="0" w14:cap="flat" w14:cmpd="sng" w14:algn="ctr">
+            <w14:noFill/>
+            <w14:prstDash w14:val="solid"/>
+            <w14:round/>
+          </w14:textOutline>
+          <w14:textFill>
+            <w14:gradFill>
+              <w14:gsLst>
+                <w14:gs w14:pos="0">
+                  <w14:schemeClr w14:val="accent5">
+                    <w14:lumMod w14:val="50000"/>
+                  </w14:schemeClr>
+                </w14:gs>
+                <w14:gs w14:pos="50000">
+                  <w14:schemeClr w14:val="accent5"/>
+                </w14:gs>
+                <w14:gs w14:pos="100000">
+                  <w14:schemeClr w14:val="accent5">
+                    <w14:lumMod w14:val="60000"/>
+                    <w14:lumOff w14:val="40000"/>
+                  </w14:schemeClr>
+                </w14:gs>
+              </w14:gsLst>
+              <w14:lin w14:ang="5400000" w14:scaled="0"/>
+            </w14:gradFill>
+          </w14:textFill>
+        </w:rPr>
+        <w:lastRenderedPageBreak/>
+        <w:drawing>
+          <wp:inline distT="0" distB="0" distL="0" distR="0" wp14:anchorId="68B5F3E6" wp14:editId="4CBAA93D">
+            <wp:extent cx="3283585" cy="2472690"/>
+            <wp:effectExtent l="0" t="0" r="0" b="3810"/>
+            <wp:docPr id="12" name="Picture 12" descr="A screenshot of a computer&#10;&#10;Description automatically generated with low confidence"/>
+            <wp:cNvGraphicFramePr>
+              <a:graphicFrameLocks xmlns:a="http://schemas.openxmlformats.org/drawingml/2006/main" noChangeAspect="1"/>
+            </wp:cNvGraphicFramePr>
+            <a:graphic xmlns:a="http://schemas.openxmlformats.org/drawingml/2006/main">
+              <a:graphicData uri="http://schemas.openxmlformats.org/drawingml/2006/picture">
+                <pic:pic xmlns:pic="http://schemas.openxmlformats.org/drawingml/2006/picture">
+                  <pic:nvPicPr>
+                    <pic:cNvPr id="12" name="Picture 12" descr="A screenshot of a computer&#10;&#10;Description automatically generated with low confidence"/>
+                    <pic:cNvPicPr>
+                      <a:picLocks noChangeAspect="1" noChangeArrowheads="1"/>
+                    </pic:cNvPicPr>
+                  </pic:nvPicPr>
+                  <pic:blipFill>
+                    <a:blip r:embed="rId20">
+                      <a:extLst>
+                        <a:ext uri="{28A0092B-C50C-407E-A947-70E740481C1C}">
+                          <a14:useLocalDpi xmlns:a14="http://schemas.microsoft.com/office/drawing/2010/main" val="0"/>
+                        </a:ext>
+                      </a:extLst>
+                    </a:blip>
+                    <a:srcRect/>
+                    <a:stretch>
+                      <a:fillRect/>
+                    </a:stretch>
+                  </pic:blipFill>
+                  <pic:spPr bwMode="auto">
+                    <a:xfrm>
+                      <a:off x="0" y="0"/>
+                      <a:ext cx="3283585" cy="2472690"/>
+                    </a:xfrm>
+                    <a:prstGeom prst="rect">
+                      <a:avLst/>
+                    </a:prstGeom>
+                    <a:noFill/>
+                    <a:ln>
+                      <a:noFill/>
+                    </a:ln>
+                  </pic:spPr>
+                </pic:pic>
+              </a:graphicData>
+            </a:graphic>
+          </wp:inline>
+        </w:drawing>
+      </w:r>
+      <w:r>
+        <w:rPr>
+          <w:rFonts w:ascii="Conthrax Sb" w:hAnsi="Conthrax Sb"/>
+          <w:noProof/>
+          <w:sz w:val="144"/>
+          <w:szCs w:val="144"/>
+          <w:lang w:val="en-US"/>
+          <w14:reflection w14:blurRad="6350" w14:stA="53000" w14:stPos="0" w14:endA="300" w14:endPos="35500" w14:dist="0" w14:dir="5400000" w14:fadeDir="5400000" w14:sx="100000" w14:sy="-90000" w14:kx="0" w14:ky="0" w14:algn="bl"/>
+          <w14:textOutline w14:w="0" w14:cap="flat" w14:cmpd="sng" w14:algn="ctr">
+            <w14:noFill/>
+            <w14:prstDash w14:val="solid"/>
+            <w14:round/>
+          </w14:textOutline>
+          <w14:textFill>
+            <w14:gradFill>
+              <w14:gsLst>
+                <w14:gs w14:pos="0">
+                  <w14:schemeClr w14:val="accent5">
+                    <w14:lumMod w14:val="50000"/>
+                  </w14:schemeClr>
+                </w14:gs>
+                <w14:gs w14:pos="50000">
+                  <w14:schemeClr w14:val="accent5"/>
+                </w14:gs>
+                <w14:gs w14:pos="100000">
+                  <w14:schemeClr w14:val="accent5">
+                    <w14:lumMod w14:val="60000"/>
+                    <w14:lumOff w14:val="40000"/>
+                  </w14:schemeClr>
+                </w14:gs>
+              </w14:gsLst>
+              <w14:lin w14:ang="5400000" w14:scaled="0"/>
+            </w14:gradFill>
+          </w14:textFill>
+        </w:rPr>
+        <w:drawing>
+          <wp:inline distT="0" distB="0" distL="0" distR="0" wp14:anchorId="6BBD7F10" wp14:editId="0B24C662">
+            <wp:extent cx="1526540" cy="1908175"/>
+            <wp:effectExtent l="0" t="0" r="0" b="0"/>
+            <wp:docPr id="11" name="Picture 11" descr="A screenshot of a phone&#10;&#10;Description automatically generated with low confidence"/>
+            <wp:cNvGraphicFramePr>
+              <a:graphicFrameLocks xmlns:a="http://schemas.openxmlformats.org/drawingml/2006/main" noChangeAspect="1"/>
+            </wp:cNvGraphicFramePr>
+            <a:graphic xmlns:a="http://schemas.openxmlformats.org/drawingml/2006/main">
+              <a:graphicData uri="http://schemas.openxmlformats.org/drawingml/2006/picture">
+                <pic:pic xmlns:pic="http://schemas.openxmlformats.org/drawingml/2006/picture">
+                  <pic:nvPicPr>
+                    <pic:cNvPr id="11" name="Picture 11" descr="A screenshot of a phone&#10;&#10;Description automatically generated with low confidence"/>
+                    <pic:cNvPicPr>
+                      <a:picLocks noChangeAspect="1" noChangeArrowheads="1"/>
+                    </pic:cNvPicPr>
+                  </pic:nvPicPr>
+                  <pic:blipFill>
+                    <a:blip r:embed="rId21">
+                      <a:extLst>
+                        <a:ext uri="{28A0092B-C50C-407E-A947-70E740481C1C}">
+                          <a14:useLocalDpi xmlns:a14="http://schemas.microsoft.com/office/drawing/2010/main" val="0"/>
+                        </a:ext>
+                      </a:extLst>
+                    </a:blip>
+                    <a:srcRect/>
+                    <a:stretch>
+                      <a:fillRect/>
+                    </a:stretch>
+                  </pic:blipFill>
+                  <pic:spPr bwMode="auto">
+                    <a:xfrm>
+                      <a:off x="0" y="0"/>
+                      <a:ext cx="1526540" cy="1908175"/>
+                    </a:xfrm>
+                    <a:prstGeom prst="rect">
+                      <a:avLst/>
+                    </a:prstGeom>
+                    <a:noFill/>
+                    <a:ln>
+                      <a:noFill/>
+                    </a:ln>
+                  </pic:spPr>
+                </pic:pic>
+              </a:graphicData>
+            </a:graphic>
+          </wp:inline>
+        </w:drawing>
+      </w:r>
+      <w:r>
+        <w:rPr>
           <w:noProof/>
           <w:lang w:val="en-US"/>
         </w:rPr>
@@ -3736,7 +5020,7 @@
                     </pic:cNvPicPr>
                   </pic:nvPicPr>
                   <pic:blipFill>
-                    <a:blip r:embed="rId19" cstate="print">
+                    <a:blip r:embed="rId22" cstate="print">
                       <a:extLst>
                         <a:ext uri="{28A0092B-C50C-407E-A947-70E740481C1C}">
                           <a14:useLocalDpi xmlns:a14="http://schemas.microsoft.com/office/drawing/2010/main" val="0"/>
@@ -3781,6 +5065,119 @@
 <file path=word/numbering.xml><?xml version="1.0" encoding="utf-8"?>
 <w:numbering xmlns:wpc="http://schemas.microsoft.com/office/word/2010/wordprocessingCanvas" xmlns:cx="http://schemas.microsoft.com/office/drawing/2014/chartex" xmlns:cx1="http://schemas.microsoft.com/office/drawing/2015/9/8/chartex" xmlns:cx2="http://schemas.microsoft.com/office/drawing/2015/10/21/chartex" xmlns:cx3="http://schemas.microsoft.com/office/drawing/2016/5/9/chartex" xmlns:cx4="http://schemas.microsoft.com/office/drawing/2016/5/10/chartex" xmlns:cx5="http://schemas.microsoft.com/office/drawing/2016/5/11/chartex" xmlns:cx6="http://schemas.microsoft.com/office/drawing/2016/5/12/chartex" xmlns:cx7="http://schemas.microsoft.com/office/drawing/2016/5/13/chartex" xmlns:cx8="http://schemas.microsoft.com/office/drawing/2016/5/14/chartex" xmlns:mc="http://schemas.openxmlformats.org/markup-compatibility/2006" xmlns:aink="http://schemas.microsoft.com/office/drawing/2016/ink" xmlns:am3d="http://schemas.microsoft.com/office/drawing/2017/model3d" xmlns:o="urn:schemas-microsoft-com:office:office" xmlns:r="http://schemas.openxmlformats.org/officeDocument/2006/relationships" xmlns:m="http://schemas.openxmlformats.org/officeDocument/2006/math" xmlns:v="urn:schemas-microsoft-com:vml" xmlns:wp14="http://schemas.microsoft.com/office/word/2010/wordprocessingDrawing" xmlns:wp="http://schemas.openxmlformats.org/drawingml/2006/wordprocessingDrawing" xmlns:w10="urn:schemas-microsoft-com:office:word" xmlns:w="http://schemas.openxmlformats.org/wordprocessingml/2006/main" xmlns:w14="http://schemas.microsoft.com/office/word/2010/wordml" xmlns:w15="http://schemas.microsoft.com/office/word/2012/wordml" xmlns:w16cex="http://schemas.microsoft.com/office/word/2018/wordml/cex" xmlns:w16cid="http://schemas.microsoft.com/office/word/2016/wordml/cid" xmlns:w16="http://schemas.microsoft.com/office/word/2018/wordml" xmlns:w16sdtdh="http://schemas.microsoft.com/office/word/2020/wordml/sdtdatahash" xmlns:w16se="http://schemas.microsoft.com/office/word/2015/wordml/symex" xmlns:wpg="http://schemas.microsoft.com/office/word/2010/wordprocessingGroup" xmlns:wpi="http://schemas.microsoft.com/office/word/2010/wordprocessingInk" xmlns:wne="http://schemas.microsoft.com/office/word/2006/wordml" xmlns:wps="http://schemas.microsoft.com/office/word/2010/wordprocessingShape" mc:Ignorable="w14 w15 w16se w16cid w16 w16cex w16sdtdh wp14">
   <w:abstractNum w:abstractNumId="0" w15:restartNumberingAfterBreak="0">
+    <w:nsid w:val="260D7BDB"/>
+    <w:multiLevelType w:val="hybridMultilevel"/>
+    <w:tmpl w:val="84B0D854"/>
+    <w:lvl w:ilvl="0" w:tplc="04070001">
+      <w:start w:val="1"/>
+      <w:numFmt w:val="bullet"/>
+      <w:lvlText w:val=""/>
+      <w:lvlJc w:val="left"/>
+      <w:pPr>
+        <w:ind w:left="720" w:hanging="360"/>
+      </w:pPr>
+      <w:rPr>
+        <w:rFonts w:ascii="Symbol" w:hAnsi="Symbol" w:hint="default"/>
+      </w:rPr>
+    </w:lvl>
+    <w:lvl w:ilvl="1" w:tplc="04070003" w:tentative="1">
+      <w:start w:val="1"/>
+      <w:numFmt w:val="bullet"/>
+      <w:lvlText w:val="o"/>
+      <w:lvlJc w:val="left"/>
+      <w:pPr>
+        <w:ind w:left="1440" w:hanging="360"/>
+      </w:pPr>
+      <w:rPr>
+        <w:rFonts w:ascii="Courier New" w:hAnsi="Courier New" w:cs="Courier New" w:hint="default"/>
+      </w:rPr>
+    </w:lvl>
+    <w:lvl w:ilvl="2" w:tplc="04070005" w:tentative="1">
+      <w:start w:val="1"/>
+      <w:numFmt w:val="bullet"/>
+      <w:lvlText w:val=""/>
+      <w:lvlJc w:val="left"/>
+      <w:pPr>
+        <w:ind w:left="2160" w:hanging="360"/>
+      </w:pPr>
+      <w:rPr>
+        <w:rFonts w:ascii="Wingdings" w:hAnsi="Wingdings" w:hint="default"/>
+      </w:rPr>
+    </w:lvl>
+    <w:lvl w:ilvl="3" w:tplc="04070001" w:tentative="1">
+      <w:start w:val="1"/>
+      <w:numFmt w:val="bullet"/>
+      <w:lvlText w:val=""/>
+      <w:lvlJc w:val="left"/>
+      <w:pPr>
+        <w:ind w:left="2880" w:hanging="360"/>
+      </w:pPr>
+      <w:rPr>
+        <w:rFonts w:ascii="Symbol" w:hAnsi="Symbol" w:hint="default"/>
+      </w:rPr>
+    </w:lvl>
+    <w:lvl w:ilvl="4" w:tplc="04070003" w:tentative="1">
+      <w:start w:val="1"/>
+      <w:numFmt w:val="bullet"/>
+      <w:lvlText w:val="o"/>
+      <w:lvlJc w:val="left"/>
+      <w:pPr>
+        <w:ind w:left="3600" w:hanging="360"/>
+      </w:pPr>
+      <w:rPr>
+        <w:rFonts w:ascii="Courier New" w:hAnsi="Courier New" w:cs="Courier New" w:hint="default"/>
+      </w:rPr>
+    </w:lvl>
+    <w:lvl w:ilvl="5" w:tplc="04070005" w:tentative="1">
+      <w:start w:val="1"/>
+      <w:numFmt w:val="bullet"/>
+      <w:lvlText w:val=""/>
+      <w:lvlJc w:val="left"/>
+      <w:pPr>
+        <w:ind w:left="4320" w:hanging="360"/>
+      </w:pPr>
+      <w:rPr>
+        <w:rFonts w:ascii="Wingdings" w:hAnsi="Wingdings" w:hint="default"/>
+      </w:rPr>
+    </w:lvl>
+    <w:lvl w:ilvl="6" w:tplc="04070001" w:tentative="1">
+      <w:start w:val="1"/>
+      <w:numFmt w:val="bullet"/>
+      <w:lvlText w:val=""/>
+      <w:lvlJc w:val="left"/>
+      <w:pPr>
+        <w:ind w:left="5040" w:hanging="360"/>
+      </w:pPr>
+      <w:rPr>
+        <w:rFonts w:ascii="Symbol" w:hAnsi="Symbol" w:hint="default"/>
+      </w:rPr>
+    </w:lvl>
+    <w:lvl w:ilvl="7" w:tplc="04070003" w:tentative="1">
+      <w:start w:val="1"/>
+      <w:numFmt w:val="bullet"/>
+      <w:lvlText w:val="o"/>
+      <w:lvlJc w:val="left"/>
+      <w:pPr>
+        <w:ind w:left="5760" w:hanging="360"/>
+      </w:pPr>
+      <w:rPr>
+        <w:rFonts w:ascii="Courier New" w:hAnsi="Courier New" w:cs="Courier New" w:hint="default"/>
+      </w:rPr>
+    </w:lvl>
+    <w:lvl w:ilvl="8" w:tplc="04070005" w:tentative="1">
+      <w:start w:val="1"/>
+      <w:numFmt w:val="bullet"/>
+      <w:lvlText w:val=""/>
+      <w:lvlJc w:val="left"/>
+      <w:pPr>
+        <w:ind w:left="6480" w:hanging="360"/>
+      </w:pPr>
+      <w:rPr>
+        <w:rFonts w:ascii="Wingdings" w:hAnsi="Wingdings" w:hint="default"/>
+      </w:rPr>
+    </w:lvl>
+  </w:abstractNum>
+  <w:abstractNum w:abstractNumId="1" w15:restartNumberingAfterBreak="0">
     <w:nsid w:val="28AD35FB"/>
     <w:multiLevelType w:val="hybridMultilevel"/>
     <w:tmpl w:val="180E3088"/>
@@ -3893,7 +5290,7 @@
       </w:rPr>
     </w:lvl>
   </w:abstractNum>
-  <w:abstractNum w:abstractNumId="1" w15:restartNumberingAfterBreak="0">
+  <w:abstractNum w:abstractNumId="2" w15:restartNumberingAfterBreak="0">
     <w:nsid w:val="4DDA5FD1"/>
     <w:multiLevelType w:val="hybridMultilevel"/>
     <w:tmpl w:val="9828C8C4"/>
@@ -3983,9 +5380,12 @@
     </w:lvl>
   </w:abstractNum>
   <w:num w:numId="1">
+    <w:abstractNumId w:val="2"/>
+  </w:num>
+  <w:num w:numId="2">
     <w:abstractNumId w:val="1"/>
   </w:num>
-  <w:num w:numId="2">
+  <w:num w:numId="3">
     <w:abstractNumId w:val="0"/>
   </w:num>
 </w:numbering>
@@ -4433,6 +5833,26 @@
       <w:szCs w:val="26"/>
     </w:rPr>
   </w:style>
+  <w:style w:type="paragraph" w:styleId="Heading3">
+    <w:name w:val="heading 3"/>
+    <w:basedOn w:val="Normal"/>
+    <w:next w:val="Normal"/>
+    <w:link w:val="Heading3Char"/>
+    <w:uiPriority w:val="9"/>
+    <w:unhideWhenUsed/>
+    <w:qFormat/>
+    <w:rsid w:val="00661FB1"/>
+    <w:pPr>
+      <w:keepNext/>
+      <w:keepLines/>
+      <w:spacing w:before="40"/>
+      <w:outlineLvl w:val="2"/>
+    </w:pPr>
+    <w:rPr>
+      <w:rFonts w:eastAsiaTheme="majorEastAsia" w:cstheme="majorBidi"/>
+      <w:color w:val="1F3763" w:themeColor="accent1" w:themeShade="7F"/>
+    </w:rPr>
+  </w:style>
   <w:style w:type="character" w:default="1" w:styleId="DefaultParagraphFont">
     <w:name w:val="Default Paragraph Font"/>
     <w:uiPriority w:val="1"/>
@@ -4593,6 +6013,30 @@
       <w:color w:val="605E5C"/>
       <w:shd w:val="clear" w:color="auto" w:fill="E1DFDD"/>
     </w:rPr>
+  </w:style>
+  <w:style w:type="character" w:customStyle="1" w:styleId="Heading3Char">
+    <w:name w:val="Heading 3 Char"/>
+    <w:basedOn w:val="DefaultParagraphFont"/>
+    <w:link w:val="Heading3"/>
+    <w:uiPriority w:val="9"/>
+    <w:rsid w:val="00661FB1"/>
+    <w:rPr>
+      <w:rFonts w:asciiTheme="majorHAnsi" w:eastAsiaTheme="majorEastAsia" w:hAnsiTheme="majorHAnsi" w:cstheme="majorBidi"/>
+      <w:color w:val="1F3763" w:themeColor="accent1" w:themeShade="7F"/>
+    </w:rPr>
+  </w:style>
+  <w:style w:type="paragraph" w:styleId="TOC3">
+    <w:name w:val="toc 3"/>
+    <w:basedOn w:val="Normal"/>
+    <w:next w:val="Normal"/>
+    <w:autoRedefine/>
+    <w:uiPriority w:val="39"/>
+    <w:unhideWhenUsed/>
+    <w:rsid w:val="005361E0"/>
+    <w:pPr>
+      <w:spacing w:after="100"/>
+      <w:ind w:left="480"/>
+    </w:pPr>
   </w:style>
 </w:styles>
 </file>

</xml_diff>

<commit_message>
Added Convenience Patcher to Manual
</commit_message>
<xml_diff>
--- a/Manual/YAME Manual - draft.docx
+++ b/Manual/YAME Manual - draft.docx
@@ -1,10 +1,10 @@
 
 <file path=word/document.xml><?xml version="1.0" encoding="utf-8"?>
-<w:document xmlns:wpc="http://schemas.microsoft.com/office/word/2010/wordprocessingCanvas" xmlns:cx="http://schemas.microsoft.com/office/drawing/2014/chartex" xmlns:cx1="http://schemas.microsoft.com/office/drawing/2015/9/8/chartex" xmlns:cx2="http://schemas.microsoft.com/office/drawing/2015/10/21/chartex" xmlns:cx3="http://schemas.microsoft.com/office/drawing/2016/5/9/chartex" xmlns:cx4="http://schemas.microsoft.com/office/drawing/2016/5/10/chartex" xmlns:cx5="http://schemas.microsoft.com/office/drawing/2016/5/11/chartex" xmlns:cx6="http://schemas.microsoft.com/office/drawing/2016/5/12/chartex" xmlns:cx7="http://schemas.microsoft.com/office/drawing/2016/5/13/chartex" xmlns:cx8="http://schemas.microsoft.com/office/drawing/2016/5/14/chartex" xmlns:mc="http://schemas.openxmlformats.org/markup-compatibility/2006" xmlns:aink="http://schemas.microsoft.com/office/drawing/2016/ink" xmlns:am3d="http://schemas.microsoft.com/office/drawing/2017/model3d" xmlns:o="urn:schemas-microsoft-com:office:office" xmlns:r="http://schemas.openxmlformats.org/officeDocument/2006/relationships" xmlns:m="http://schemas.openxmlformats.org/officeDocument/2006/math" xmlns:v="urn:schemas-microsoft-com:vml" xmlns:wp14="http://schemas.microsoft.com/office/word/2010/wordprocessingDrawing" xmlns:wp="http://schemas.openxmlformats.org/drawingml/2006/wordprocessingDrawing" xmlns:w10="urn:schemas-microsoft-com:office:word" xmlns:w="http://schemas.openxmlformats.org/wordprocessingml/2006/main" xmlns:w14="http://schemas.microsoft.com/office/word/2010/wordml" xmlns:w15="http://schemas.microsoft.com/office/word/2012/wordml" xmlns:w16cex="http://schemas.microsoft.com/office/word/2018/wordml/cex" xmlns:w16cid="http://schemas.microsoft.com/office/word/2016/wordml/cid" xmlns:w16="http://schemas.microsoft.com/office/word/2018/wordml" xmlns:w16sdtdh="http://schemas.microsoft.com/office/word/2020/wordml/sdtdatahash" xmlns:w16se="http://schemas.microsoft.com/office/word/2015/wordml/symex" xmlns:wpg="http://schemas.microsoft.com/office/word/2010/wordprocessingGroup" xmlns:wpi="http://schemas.microsoft.com/office/word/2010/wordprocessingInk" xmlns:wne="http://schemas.microsoft.com/office/word/2006/wordml" xmlns:wps="http://schemas.microsoft.com/office/word/2010/wordprocessingShape" mc:Ignorable="w14 w15 w16se w16cid w16 w16cex w16sdtdh wp14">
+<w:document xmlns:wpc="http://schemas.microsoft.com/office/word/2010/wordprocessingCanvas" xmlns:cx="http://schemas.microsoft.com/office/drawing/2014/chartex" xmlns:cx1="http://schemas.microsoft.com/office/drawing/2015/9/8/chartex" xmlns:cx2="http://schemas.microsoft.com/office/drawing/2015/10/21/chartex" xmlns:cx3="http://schemas.microsoft.com/office/drawing/2016/5/9/chartex" xmlns:cx4="http://schemas.microsoft.com/office/drawing/2016/5/10/chartex" xmlns:cx5="http://schemas.microsoft.com/office/drawing/2016/5/11/chartex" xmlns:cx6="http://schemas.microsoft.com/office/drawing/2016/5/12/chartex" xmlns:cx7="http://schemas.microsoft.com/office/drawing/2016/5/13/chartex" xmlns:cx8="http://schemas.microsoft.com/office/drawing/2016/5/14/chartex" xmlns:mc="http://schemas.openxmlformats.org/markup-compatibility/2006" xmlns:aink="http://schemas.microsoft.com/office/drawing/2016/ink" xmlns:am3d="http://schemas.microsoft.com/office/drawing/2017/model3d" xmlns:o="urn:schemas-microsoft-com:office:office" xmlns:oel="http://schemas.microsoft.com/office/2019/extlst" xmlns:r="http://schemas.openxmlformats.org/officeDocument/2006/relationships" xmlns:m="http://schemas.openxmlformats.org/officeDocument/2006/math" xmlns:v="urn:schemas-microsoft-com:vml" xmlns:wp14="http://schemas.microsoft.com/office/word/2010/wordprocessingDrawing" xmlns:wp="http://schemas.openxmlformats.org/drawingml/2006/wordprocessingDrawing" xmlns:w10="urn:schemas-microsoft-com:office:word" xmlns:w="http://schemas.openxmlformats.org/wordprocessingml/2006/main" xmlns:w14="http://schemas.microsoft.com/office/word/2010/wordml" xmlns:w15="http://schemas.microsoft.com/office/word/2012/wordml" xmlns:w16cex="http://schemas.microsoft.com/office/word/2018/wordml/cex" xmlns:w16cid="http://schemas.microsoft.com/office/word/2016/wordml/cid" xmlns:w16="http://schemas.microsoft.com/office/word/2018/wordml" xmlns:w16sdtdh="http://schemas.microsoft.com/office/word/2020/wordml/sdtdatahash" xmlns:w16se="http://schemas.microsoft.com/office/word/2015/wordml/symex" xmlns:wpg="http://schemas.microsoft.com/office/word/2010/wordprocessingGroup" xmlns:wpi="http://schemas.microsoft.com/office/word/2010/wordprocessingInk" xmlns:wne="http://schemas.microsoft.com/office/word/2006/wordml" xmlns:wps="http://schemas.microsoft.com/office/word/2010/wordprocessingShape" mc:Ignorable="w14 w15 w16se w16cid w16 w16cex w16sdtdh wp14">
   <w:body>
     <w:p>
       <w:pPr>
-        <w:pStyle w:val="Title"/>
+        <w:pStyle w:val="Titel"/>
         <w:jc w:val="center"/>
         <w:rPr>
           <w:rFonts w:ascii="Conthrax Sb" w:hAnsi="Conthrax Sb"/>
@@ -81,7 +81,7 @@
     </w:p>
     <w:p>
       <w:pPr>
-        <w:pStyle w:val="Title"/>
+        <w:pStyle w:val="Titel"/>
         <w:jc w:val="center"/>
         <w:rPr>
           <w:rFonts w:ascii="Bahnschrift Light" w:hAnsi="Bahnschrift Light" w:cstheme="minorHAnsi"/>
@@ -159,7 +159,7 @@
           <w:color w:val="auto"/>
           <w:sz w:val="24"/>
           <w:szCs w:val="24"/>
-          <w:lang w:val="en-DE"/>
+          <w:lang/>
         </w:rPr>
         <w:id w:val="436645673"/>
         <w:docPartObj>
@@ -178,7 +178,7 @@
       <w:sdtContent>
         <w:p>
           <w:pPr>
-            <w:pStyle w:val="TOCHeading"/>
+            <w:pStyle w:val="Inhaltsverzeichnisberschrift"/>
           </w:pPr>
           <w:r>
             <w:rPr>
@@ -256,7 +256,7 @@
         </w:p>
         <w:p>
           <w:pPr>
-            <w:pStyle w:val="TOCHeading"/>
+            <w:pStyle w:val="Inhaltsverzeichnisberschrift"/>
           </w:pPr>
           <w:r>
             <w:lastRenderedPageBreak/>
@@ -265,7 +265,7 @@
         </w:p>
         <w:p>
           <w:pPr>
-            <w:pStyle w:val="TOC1"/>
+            <w:pStyle w:val="Verzeichnis1"/>
             <w:tabs>
               <w:tab w:val="right" w:leader="dot" w:pos="9016"/>
             </w:tabs>
@@ -347,7 +347,7 @@
         </w:p>
         <w:p>
           <w:pPr>
-            <w:pStyle w:val="TOC1"/>
+            <w:pStyle w:val="Verzeichnis1"/>
             <w:tabs>
               <w:tab w:val="right" w:leader="dot" w:pos="9016"/>
             </w:tabs>
@@ -420,7 +420,7 @@
         </w:p>
         <w:p>
           <w:pPr>
-            <w:pStyle w:val="TOC1"/>
+            <w:pStyle w:val="Verzeichnis1"/>
             <w:tabs>
               <w:tab w:val="right" w:leader="dot" w:pos="9016"/>
             </w:tabs>
@@ -493,7 +493,7 @@
         </w:p>
         <w:p>
           <w:pPr>
-            <w:pStyle w:val="TOC1"/>
+            <w:pStyle w:val="Verzeichnis1"/>
             <w:tabs>
               <w:tab w:val="right" w:leader="dot" w:pos="9016"/>
             </w:tabs>
@@ -566,7 +566,7 @@
         </w:p>
         <w:p>
           <w:pPr>
-            <w:pStyle w:val="TOC2"/>
+            <w:pStyle w:val="Verzeichnis2"/>
             <w:tabs>
               <w:tab w:val="right" w:leader="dot" w:pos="9016"/>
             </w:tabs>
@@ -639,7 +639,7 @@
         </w:p>
         <w:p>
           <w:pPr>
-            <w:pStyle w:val="TOC2"/>
+            <w:pStyle w:val="Verzeichnis2"/>
             <w:tabs>
               <w:tab w:val="right" w:leader="dot" w:pos="9016"/>
             </w:tabs>
@@ -712,7 +712,7 @@
         </w:p>
         <w:p>
           <w:pPr>
-            <w:pStyle w:val="TOC2"/>
+            <w:pStyle w:val="Verzeichnis2"/>
             <w:tabs>
               <w:tab w:val="right" w:leader="dot" w:pos="9016"/>
             </w:tabs>
@@ -785,7 +785,7 @@
         </w:p>
         <w:p>
           <w:pPr>
-            <w:pStyle w:val="TOC2"/>
+            <w:pStyle w:val="Verzeichnis2"/>
             <w:tabs>
               <w:tab w:val="right" w:leader="dot" w:pos="9016"/>
             </w:tabs>
@@ -858,7 +858,7 @@
         </w:p>
         <w:p>
           <w:pPr>
-            <w:pStyle w:val="TOC2"/>
+            <w:pStyle w:val="Verzeichnis2"/>
             <w:tabs>
               <w:tab w:val="right" w:leader="dot" w:pos="9016"/>
             </w:tabs>
@@ -931,7 +931,7 @@
         </w:p>
         <w:p>
           <w:pPr>
-            <w:pStyle w:val="TOC3"/>
+            <w:pStyle w:val="Verzeichnis3"/>
             <w:tabs>
               <w:tab w:val="right" w:leader="dot" w:pos="9016"/>
             </w:tabs>
@@ -1040,7 +1040,7 @@
     </w:p>
     <w:p>
       <w:pPr>
-        <w:pStyle w:val="Heading1"/>
+        <w:pStyle w:val="berschrift1"/>
         <w:jc w:val="both"/>
         <w:rPr>
           <w:lang w:val="en-US"/>
@@ -1167,7 +1167,7 @@
     </w:p>
     <w:p>
       <w:pPr>
-        <w:pStyle w:val="Heading1"/>
+        <w:pStyle w:val="berschrift1"/>
         <w:jc w:val="both"/>
         <w:rPr>
           <w:lang w:val="en-US"/>
@@ -1269,21 +1269,7 @@
         <w:rPr>
           <w:lang w:val="en-US"/>
         </w:rPr>
-        <w:t xml:space="preserve">. </w:t>
-      </w:r>
-      <w:proofErr w:type="spellStart"/>
-      <w:r>
-        <w:rPr>
-          <w:lang w:val="en-US"/>
-        </w:rPr>
-        <w:t>It</w:t>
-      </w:r>
-      <w:proofErr w:type="spellEnd"/>
-      <w:r>
-        <w:rPr>
-          <w:lang w:val="en-US"/>
-        </w:rPr>
-        <w:t xml:space="preserve"> </w:t>
+        <w:t xml:space="preserve">. It </w:t>
       </w:r>
       <w:r>
         <w:rPr>
@@ -1364,7 +1350,7 @@
     </w:p>
     <w:p>
       <w:pPr>
-        <w:pStyle w:val="Heading1"/>
+        <w:pStyle w:val="berschrift1"/>
         <w:jc w:val="both"/>
         <w:rPr>
           <w:lang w:val="en-US"/>
@@ -1619,7 +1605,6 @@
                 <v:path gradientshapeok="t" o:connecttype="rect"/>
               </v:shapetype>
               <v:shape id="Text Box 21" o:spid="_x0000_s1026" type="#_x0000_t202" style="position:absolute;left:0;text-align:left;margin-left:302.1pt;margin-top:238pt;width:2in;height:2in;z-index:251665408;visibility:visible;mso-wrap-style:none;mso-wrap-distance-left:9pt;mso-wrap-distance-top:0;mso-wrap-distance-right:9pt;mso-wrap-distance-bottom:0;mso-position-horizontal:absolute;mso-position-horizontal-relative:text;mso-position-vertical:absolute;mso-position-vertical-relative:text;v-text-anchor:top" o:gfxdata="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" filled="f" stroked="f">
-                <v:fill o:detectmouseclick="t"/>
                 <v:shadow on="t" color="black" opacity="26214f" origin="-.5,-.5" offset=".74836mm,.74836mm"/>
                 <v:textbox style="mso-fit-shape-to-text:t">
                   <w:txbxContent>
@@ -1765,7 +1750,6 @@
           <mc:Fallback>
             <w:pict>
               <v:shape w14:anchorId="67360494" id="Text Box 20" o:spid="_x0000_s1027" type="#_x0000_t202" style="position:absolute;left:0;text-align:left;margin-left:111.15pt;margin-top:.9pt;width:2in;height:2in;z-index:251663360;visibility:visible;mso-wrap-style:none;mso-wrap-distance-left:9pt;mso-wrap-distance-top:0;mso-wrap-distance-right:9pt;mso-wrap-distance-bottom:0;mso-position-horizontal:absolute;mso-position-horizontal-relative:text;mso-position-vertical:absolute;mso-position-vertical-relative:text;v-text-anchor:top" o:gfxdata="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" filled="f" stroked="f">
-                <v:fill o:detectmouseclick="t"/>
                 <v:shadow on="t" color="black" opacity="26214f" origin="-.5,-.5" offset=".74836mm,.74836mm"/>
                 <v:textbox style="mso-fit-shape-to-text:t">
                   <w:txbxContent>
@@ -1913,7 +1897,6 @@
           <mc:Fallback>
             <w:pict>
               <v:shape w14:anchorId="07256BEA" id="Text Box 14" o:spid="_x0000_s1028" type="#_x0000_t202" style="position:absolute;left:0;text-align:left;margin-left:271.55pt;margin-top:94.55pt;width:2in;height:2in;z-index:251661312;visibility:visible;mso-wrap-style:none;mso-wrap-distance-left:9pt;mso-wrap-distance-top:0;mso-wrap-distance-right:9pt;mso-wrap-distance-bottom:0;mso-position-horizontal:absolute;mso-position-horizontal-relative:text;mso-position-vertical:absolute;mso-position-vertical-relative:text;v-text-anchor:top" o:gfxdata="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" filled="f" stroked="f">
-                <v:fill o:detectmouseclick="t"/>
                 <v:shadow on="t" color="black" opacity="26214f" origin="-.5,-.5" offset=".74836mm,.74836mm"/>
                 <v:textbox style="mso-fit-shape-to-text:t">
                   <w:txbxContent>
@@ -2634,7 +2617,7 @@
     </w:p>
     <w:p>
       <w:pPr>
-        <w:pStyle w:val="Heading1"/>
+        <w:pStyle w:val="berschrift1"/>
         <w:jc w:val="both"/>
         <w:rPr>
           <w:lang w:val="en-US"/>
@@ -2683,7 +2666,7 @@
     </w:p>
     <w:p>
       <w:pPr>
-        <w:pStyle w:val="ListParagraph"/>
+        <w:pStyle w:val="Listenabsatz"/>
         <w:numPr>
           <w:ilvl w:val="0"/>
           <w:numId w:val="5"/>
@@ -2701,7 +2684,7 @@
     </w:p>
     <w:p>
       <w:pPr>
-        <w:pStyle w:val="ListParagraph"/>
+        <w:pStyle w:val="Listenabsatz"/>
         <w:numPr>
           <w:ilvl w:val="1"/>
           <w:numId w:val="5"/>
@@ -2719,7 +2702,7 @@
     </w:p>
     <w:p>
       <w:pPr>
-        <w:pStyle w:val="ListParagraph"/>
+        <w:pStyle w:val="Listenabsatz"/>
         <w:numPr>
           <w:ilvl w:val="1"/>
           <w:numId w:val="5"/>
@@ -2737,7 +2720,7 @@
     </w:p>
     <w:p>
       <w:pPr>
-        <w:pStyle w:val="ListParagraph"/>
+        <w:pStyle w:val="Listenabsatz"/>
         <w:numPr>
           <w:ilvl w:val="1"/>
           <w:numId w:val="5"/>
@@ -2755,7 +2738,7 @@
     </w:p>
     <w:p>
       <w:pPr>
-        <w:pStyle w:val="ListParagraph"/>
+        <w:pStyle w:val="Listenabsatz"/>
         <w:numPr>
           <w:ilvl w:val="0"/>
           <w:numId w:val="5"/>
@@ -2773,7 +2756,7 @@
     </w:p>
     <w:p>
       <w:pPr>
-        <w:pStyle w:val="ListParagraph"/>
+        <w:pStyle w:val="Listenabsatz"/>
         <w:numPr>
           <w:ilvl w:val="1"/>
           <w:numId w:val="5"/>
@@ -2791,7 +2774,7 @@
     </w:p>
     <w:p>
       <w:pPr>
-        <w:pStyle w:val="ListParagraph"/>
+        <w:pStyle w:val="Listenabsatz"/>
         <w:numPr>
           <w:ilvl w:val="1"/>
           <w:numId w:val="5"/>
@@ -2809,7 +2792,7 @@
     </w:p>
     <w:p>
       <w:pPr>
-        <w:pStyle w:val="ListParagraph"/>
+        <w:pStyle w:val="Listenabsatz"/>
         <w:numPr>
           <w:ilvl w:val="1"/>
           <w:numId w:val="5"/>
@@ -2827,7 +2810,7 @@
     </w:p>
     <w:p>
       <w:pPr>
-        <w:pStyle w:val="ListParagraph"/>
+        <w:pStyle w:val="Listenabsatz"/>
         <w:numPr>
           <w:ilvl w:val="1"/>
           <w:numId w:val="5"/>
@@ -2845,7 +2828,7 @@
     </w:p>
     <w:p>
       <w:pPr>
-        <w:pStyle w:val="ListParagraph"/>
+        <w:pStyle w:val="Listenabsatz"/>
         <w:numPr>
           <w:ilvl w:val="1"/>
           <w:numId w:val="5"/>
@@ -2863,7 +2846,7 @@
     </w:p>
     <w:p>
       <w:pPr>
-        <w:pStyle w:val="ListParagraph"/>
+        <w:pStyle w:val="Listenabsatz"/>
         <w:numPr>
           <w:ilvl w:val="1"/>
           <w:numId w:val="5"/>
@@ -2881,7 +2864,7 @@
     </w:p>
     <w:p>
       <w:pPr>
-        <w:pStyle w:val="ListParagraph"/>
+        <w:pStyle w:val="Listenabsatz"/>
         <w:numPr>
           <w:ilvl w:val="1"/>
           <w:numId w:val="5"/>
@@ -2899,7 +2882,7 @@
     </w:p>
     <w:p>
       <w:pPr>
-        <w:pStyle w:val="ListParagraph"/>
+        <w:pStyle w:val="Listenabsatz"/>
         <w:numPr>
           <w:ilvl w:val="1"/>
           <w:numId w:val="5"/>
@@ -2917,7 +2900,7 @@
     </w:p>
     <w:p>
       <w:pPr>
-        <w:pStyle w:val="ListParagraph"/>
+        <w:pStyle w:val="Listenabsatz"/>
         <w:numPr>
           <w:ilvl w:val="1"/>
           <w:numId w:val="5"/>
@@ -2968,7 +2951,7 @@
     </w:p>
     <w:p>
       <w:pPr>
-        <w:pStyle w:val="Heading1"/>
+        <w:pStyle w:val="berschrift1"/>
         <w:jc w:val="both"/>
         <w:rPr>
           <w:lang w:val="en-US"/>
@@ -2990,7 +2973,7 @@
     </w:p>
     <w:p>
       <w:pPr>
-        <w:pStyle w:val="Heading2"/>
+        <w:pStyle w:val="berschrift2"/>
         <w:jc w:val="both"/>
         <w:rPr>
           <w:lang w:val="en-US"/>
@@ -3057,16 +3040,16 @@
     </w:p>
     <w:p>
       <w:pPr>
-        <w:pStyle w:val="Heading2"/>
-        <w:jc w:val="both"/>
-        <w:rPr>
-          <w:lang w:val="en-US"/>
-        </w:rPr>
-      </w:pPr>
-    </w:p>
-    <w:p>
-      <w:pPr>
-        <w:pStyle w:val="Heading2"/>
+        <w:pStyle w:val="berschrift2"/>
+        <w:jc w:val="both"/>
+        <w:rPr>
+          <w:lang w:val="en-US"/>
+        </w:rPr>
+      </w:pPr>
+    </w:p>
+    <w:p>
+      <w:pPr>
+        <w:pStyle w:val="berschrift2"/>
         <w:jc w:val="both"/>
         <w:rPr>
           <w:lang w:val="en-US"/>
@@ -3176,21 +3159,7 @@
         <w:rPr>
           <w:lang w:val="en-US"/>
         </w:rPr>
-        <w:t xml:space="preserve">or </w:t>
-      </w:r>
-      <w:proofErr w:type="gramStart"/>
-      <w:r>
-        <w:rPr>
-          <w:lang w:val="en-US"/>
-        </w:rPr>
-        <w:t>you want</w:t>
-      </w:r>
-      <w:proofErr w:type="gramEnd"/>
-      <w:r>
-        <w:rPr>
-          <w:lang w:val="en-US"/>
-        </w:rPr>
-        <w:t xml:space="preserve"> to troubleshoot really anything on the software, the first step is normally to check if the raw data shows up in this window. </w:t>
+        <w:t xml:space="preserve">or you want to troubleshoot really anything on the software, the first step is normally to check if the raw data shows up in this window. </w:t>
       </w:r>
     </w:p>
     <w:p>
@@ -3356,7 +3325,7 @@
     </w:p>
     <w:p>
       <w:pPr>
-        <w:pStyle w:val="Heading2"/>
+        <w:pStyle w:val="berschrift2"/>
         <w:jc w:val="both"/>
         <w:rPr>
           <w:lang w:val="en-US"/>
@@ -3706,19 +3675,11 @@
         </w:rPr>
         <w:t xml:space="preserve">t might be advisable to configure the rig geometry in such a way that the actuators are a tiny little bit in under-extension (blue) when the rig is in the park position. This makes it easier to confirm </w:t>
       </w:r>
-      <w:proofErr w:type="gramStart"/>
-      <w:r>
-        <w:rPr>
-          <w:lang w:val="en-US"/>
-        </w:rPr>
-        <w:t>at a glance</w:t>
-      </w:r>
-      <w:proofErr w:type="gramEnd"/>
-      <w:r>
-        <w:rPr>
-          <w:lang w:val="en-US"/>
-        </w:rPr>
-        <w:t xml:space="preserve"> </w:t>
+      <w:r>
+        <w:rPr>
+          <w:lang w:val="en-US"/>
+        </w:rPr>
+        <w:t xml:space="preserve">at a glance </w:t>
       </w:r>
       <w:r>
         <w:rPr>
@@ -3773,7 +3734,7 @@
     </w:p>
     <w:p>
       <w:pPr>
-        <w:pStyle w:val="Heading2"/>
+        <w:pStyle w:val="berschrift2"/>
         <w:jc w:val="both"/>
         <w:rPr>
           <w:lang w:val="en-US"/>
@@ -3933,7 +3894,7 @@
     </w:p>
     <w:p>
       <w:pPr>
-        <w:pStyle w:val="ListParagraph"/>
+        <w:pStyle w:val="Listenabsatz"/>
         <w:numPr>
           <w:ilvl w:val="0"/>
           <w:numId w:val="2"/>
@@ -3952,7 +3913,7 @@
     </w:p>
     <w:p>
       <w:pPr>
-        <w:pStyle w:val="ListParagraph"/>
+        <w:pStyle w:val="Listenabsatz"/>
         <w:numPr>
           <w:ilvl w:val="0"/>
           <w:numId w:val="2"/>
@@ -3962,14 +3923,12 @@
           <w:lang w:val="en-US"/>
         </w:rPr>
       </w:pPr>
-      <w:proofErr w:type="spellStart"/>
       <w:r>
         <w:rPr>
           <w:lang w:val="en-US"/>
         </w:rPr>
         <w:t>Thanos</w:t>
       </w:r>
-      <w:proofErr w:type="spellEnd"/>
       <w:r>
         <w:rPr>
           <w:lang w:val="en-US"/>
@@ -4082,7 +4041,7 @@
     </w:p>
     <w:p>
       <w:pPr>
-        <w:pStyle w:val="Heading2"/>
+        <w:pStyle w:val="berschrift2"/>
         <w:jc w:val="both"/>
         <w:rPr>
           <w:lang w:val="en-US"/>
@@ -4453,7 +4412,7 @@
     </w:p>
     <w:p>
       <w:pPr>
-        <w:pStyle w:val="Heading3"/>
+        <w:pStyle w:val="berschrift3"/>
         <w:rPr>
           <w:lang w:val="en-US"/>
         </w:rPr>
@@ -4713,7 +4672,7 @@
     </w:p>
     <w:p>
       <w:pPr>
-        <w:pStyle w:val="ListParagraph"/>
+        <w:pStyle w:val="Listenabsatz"/>
         <w:numPr>
           <w:ilvl w:val="0"/>
           <w:numId w:val="3"/>
@@ -4762,7 +4721,7 @@
     </w:p>
     <w:p>
       <w:pPr>
-        <w:pStyle w:val="ListParagraph"/>
+        <w:pStyle w:val="Listenabsatz"/>
         <w:numPr>
           <w:ilvl w:val="0"/>
           <w:numId w:val="3"/>
@@ -4810,7 +4769,7 @@
     </w:p>
     <w:p>
       <w:pPr>
-        <w:pStyle w:val="ListParagraph"/>
+        <w:pStyle w:val="Listenabsatz"/>
         <w:numPr>
           <w:ilvl w:val="0"/>
           <w:numId w:val="3"/>
@@ -4840,15 +4799,15 @@
     </w:p>
     <w:p>
       <w:pPr>
-        <w:pStyle w:val="ListParagraph"/>
-        <w:rPr>
-          <w:lang w:val="en-US"/>
-        </w:rPr>
-      </w:pPr>
-    </w:p>
-    <w:p>
-      <w:pPr>
-        <w:pStyle w:val="ListParagraph"/>
+        <w:pStyle w:val="Listenabsatz"/>
+        <w:rPr>
+          <w:lang w:val="en-US"/>
+        </w:rPr>
+      </w:pPr>
+    </w:p>
+    <w:p>
+      <w:pPr>
+        <w:pStyle w:val="Listenabsatz"/>
         <w:jc w:val="center"/>
         <w:rPr>
           <w:lang w:val="en-US"/>
@@ -4920,7 +4879,7 @@
     </w:p>
     <w:p>
       <w:pPr>
-        <w:pStyle w:val="ListParagraph"/>
+        <w:pStyle w:val="Listenabsatz"/>
         <w:ind w:left="0"/>
         <w:rPr>
           <w:lang w:val="en-US"/>
@@ -4993,7 +4952,7 @@
     </w:p>
     <w:p>
       <w:pPr>
-        <w:pStyle w:val="Heading2"/>
+        <w:pStyle w:val="berschrift2"/>
         <w:rPr>
           <w:lang w:val="en-US"/>
         </w:rPr>
@@ -5045,7 +5004,6 @@
           <w:lang w:val="en-US"/>
         </w:rPr>
       </w:pPr>
-      <w:proofErr w:type="gramStart"/>
       <w:r>
         <w:rPr>
           <w:bdr w:val="single" w:sz="4" w:space="0" w:color="auto"/>
@@ -5058,15 +5016,7 @@
           <w:bdr w:val="single" w:sz="4" w:space="0" w:color="auto"/>
           <w:lang w:val="en-US"/>
         </w:rPr>
-        <w:t>ark</w:t>
-      </w:r>
-      <w:proofErr w:type="gramEnd"/>
-      <w:r>
-        <w:rPr>
-          <w:bdr w:val="single" w:sz="4" w:space="0" w:color="auto"/>
-          <w:lang w:val="en-US"/>
-        </w:rPr>
-        <w:t>”</w:t>
+        <w:t>ark”</w:t>
       </w:r>
       <w:r>
         <w:rPr>
@@ -5637,6 +5587,152 @@
         </w:drawing>
       </w:r>
     </w:p>
+    <w:p>
+      <w:pPr>
+        <w:rPr>
+          <w:lang w:val="en-US"/>
+        </w:rPr>
+      </w:pPr>
+      <w:r>
+        <w:rPr>
+          <w:lang w:val="en-US"/>
+        </w:rPr>
+        <w:br w:type="page"/>
+      </w:r>
+    </w:p>
+    <w:p>
+      <w:pPr>
+        <w:pStyle w:val="berschrift2"/>
+        <w:rPr>
+          <w:lang w:val="en-US"/>
+        </w:rPr>
+      </w:pPr>
+      <w:r>
+        <w:rPr>
+          <w:lang w:val="en-US"/>
+        </w:rPr>
+        <w:lastRenderedPageBreak/>
+        <w:t>Source &amp; Convenience Patcher</w:t>
+      </w:r>
+    </w:p>
+    <w:p>
+      <w:pPr>
+        <w:rPr>
+          <w:lang w:val="en-US"/>
+        </w:rPr>
+      </w:pPr>
+    </w:p>
+    <w:p>
+      <w:pPr>
+        <w:rPr>
+          <w:lang w:val="en-US"/>
+        </w:rPr>
+      </w:pPr>
+      <w:r>
+        <w:rPr>
+          <w:lang w:val="en-US"/>
+        </w:rPr>
+        <w:t>This window allows for you to patch your games, so they output Motion.</w:t>
+      </w:r>
+    </w:p>
+    <w:p>
+      <w:pPr>
+        <w:rPr>
+          <w:lang w:val="en-US"/>
+        </w:rPr>
+      </w:pPr>
+    </w:p>
+    <w:p>
+      <w:pPr>
+        <w:rPr>
+          <w:lang w:val="en-US"/>
+        </w:rPr>
+      </w:pPr>
+      <w:r>
+        <w:rPr>
+          <w:lang w:val="en-US"/>
+        </w:rPr>
+        <w:t>You can choose the Game you want to read Motion from at the Top</w:t>
+      </w:r>
+      <w:r>
+        <w:rPr>
+          <w:lang w:val="en-US"/>
+        </w:rPr>
+        <w:t>.</w:t>
+      </w:r>
+    </w:p>
+    <w:p>
+      <w:pPr>
+        <w:rPr>
+          <w:lang w:val="en-US"/>
+        </w:rPr>
+      </w:pPr>
+      <w:r>
+        <w:rPr>
+          <w:lang w:val="en-US"/>
+        </w:rPr>
+        <w:t xml:space="preserve">Below that, you can Patch </w:t>
+      </w:r>
+      <w:r>
+        <w:rPr>
+          <w:lang w:val="en-US"/>
+        </w:rPr>
+        <w:t>all</w:t>
+      </w:r>
+      <w:r>
+        <w:rPr>
+          <w:lang w:val="en-US"/>
+        </w:rPr>
+        <w:t xml:space="preserve"> our supported Games.</w:t>
+      </w:r>
+    </w:p>
+    <w:p>
+      <w:pPr>
+        <w:rPr>
+          <w:lang w:val="en-US"/>
+        </w:rPr>
+      </w:pPr>
+      <w:r>
+        <w:rPr>
+          <w:lang w:val="en-US"/>
+        </w:rPr>
+        <w:drawing>
+          <wp:inline distT="0" distB="0" distL="0" distR="0" wp14:anchorId="45F87D8C" wp14:editId="68F52F9C">
+            <wp:extent cx="2794144" cy="2806844"/>
+            <wp:effectExtent l="0" t="0" r="6350" b="0"/>
+            <wp:docPr id="17" name="Grafik 17"/>
+            <wp:cNvGraphicFramePr>
+              <a:graphicFrameLocks xmlns:a="http://schemas.openxmlformats.org/drawingml/2006/main" noChangeAspect="1"/>
+            </wp:cNvGraphicFramePr>
+            <a:graphic xmlns:a="http://schemas.openxmlformats.org/drawingml/2006/main">
+              <a:graphicData uri="http://schemas.openxmlformats.org/drawingml/2006/picture">
+                <pic:pic xmlns:pic="http://schemas.openxmlformats.org/drawingml/2006/picture">
+                  <pic:nvPicPr>
+                    <pic:cNvPr id="1" name=""/>
+                    <pic:cNvPicPr/>
+                  </pic:nvPicPr>
+                  <pic:blipFill>
+                    <a:blip r:embed="rId23"/>
+                    <a:stretch>
+                      <a:fillRect/>
+                    </a:stretch>
+                  </pic:blipFill>
+                  <pic:spPr>
+                    <a:xfrm>
+                      <a:off x="0" y="0"/>
+                      <a:ext cx="2794144" cy="2806844"/>
+                    </a:xfrm>
+                    <a:prstGeom prst="rect">
+                      <a:avLst/>
+                    </a:prstGeom>
+                  </pic:spPr>
+                </pic:pic>
+              </a:graphicData>
+            </a:graphic>
+          </wp:inline>
+        </w:drawing>
+      </w:r>
+    </w:p>
     <w:sectPr>
       <w:pgSz w:w="11906" w:h="16838"/>
       <w:pgMar w:top="1440" w:right="1440" w:bottom="1440" w:left="1440" w:header="708" w:footer="708" w:gutter="0"/>
@@ -5648,7 +5744,7 @@
 </file>
 
 <file path=word/numbering.xml><?xml version="1.0" encoding="utf-8"?>
-<w:numbering xmlns:wpc="http://schemas.microsoft.com/office/word/2010/wordprocessingCanvas" xmlns:cx="http://schemas.microsoft.com/office/drawing/2014/chartex" xmlns:cx1="http://schemas.microsoft.com/office/drawing/2015/9/8/chartex" xmlns:cx2="http://schemas.microsoft.com/office/drawing/2015/10/21/chartex" xmlns:cx3="http://schemas.microsoft.com/office/drawing/2016/5/9/chartex" xmlns:cx4="http://schemas.microsoft.com/office/drawing/2016/5/10/chartex" xmlns:cx5="http://schemas.microsoft.com/office/drawing/2016/5/11/chartex" xmlns:cx6="http://schemas.microsoft.com/office/drawing/2016/5/12/chartex" xmlns:cx7="http://schemas.microsoft.com/office/drawing/2016/5/13/chartex" xmlns:cx8="http://schemas.microsoft.com/office/drawing/2016/5/14/chartex" xmlns:mc="http://schemas.openxmlformats.org/markup-compatibility/2006" xmlns:aink="http://schemas.microsoft.com/office/drawing/2016/ink" xmlns:am3d="http://schemas.microsoft.com/office/drawing/2017/model3d" xmlns:o="urn:schemas-microsoft-com:office:office" xmlns:r="http://schemas.openxmlformats.org/officeDocument/2006/relationships" xmlns:m="http://schemas.openxmlformats.org/officeDocument/2006/math" xmlns:v="urn:schemas-microsoft-com:vml" xmlns:wp14="http://schemas.microsoft.com/office/word/2010/wordprocessingDrawing" xmlns:wp="http://schemas.openxmlformats.org/drawingml/2006/wordprocessingDrawing" xmlns:w10="urn:schemas-microsoft-com:office:word" xmlns:w="http://schemas.openxmlformats.org/wordprocessingml/2006/main" xmlns:w14="http://schemas.microsoft.com/office/word/2010/wordml" xmlns:w15="http://schemas.microsoft.com/office/word/2012/wordml" xmlns:w16cex="http://schemas.microsoft.com/office/word/2018/wordml/cex" xmlns:w16cid="http://schemas.microsoft.com/office/word/2016/wordml/cid" xmlns:w16="http://schemas.microsoft.com/office/word/2018/wordml" xmlns:w16sdtdh="http://schemas.microsoft.com/office/word/2020/wordml/sdtdatahash" xmlns:w16se="http://schemas.microsoft.com/office/word/2015/wordml/symex" xmlns:wpg="http://schemas.microsoft.com/office/word/2010/wordprocessingGroup" xmlns:wpi="http://schemas.microsoft.com/office/word/2010/wordprocessingInk" xmlns:wne="http://schemas.microsoft.com/office/word/2006/wordml" xmlns:wps="http://schemas.microsoft.com/office/word/2010/wordprocessingShape" mc:Ignorable="w14 w15 w16se w16cid w16 w16cex w16sdtdh wp14">
+<w:numbering xmlns:wpc="http://schemas.microsoft.com/office/word/2010/wordprocessingCanvas" xmlns:cx="http://schemas.microsoft.com/office/drawing/2014/chartex" xmlns:cx1="http://schemas.microsoft.com/office/drawing/2015/9/8/chartex" xmlns:cx2="http://schemas.microsoft.com/office/drawing/2015/10/21/chartex" xmlns:cx3="http://schemas.microsoft.com/office/drawing/2016/5/9/chartex" xmlns:cx4="http://schemas.microsoft.com/office/drawing/2016/5/10/chartex" xmlns:cx5="http://schemas.microsoft.com/office/drawing/2016/5/11/chartex" xmlns:cx6="http://schemas.microsoft.com/office/drawing/2016/5/12/chartex" xmlns:cx7="http://schemas.microsoft.com/office/drawing/2016/5/13/chartex" xmlns:cx8="http://schemas.microsoft.com/office/drawing/2016/5/14/chartex" xmlns:mc="http://schemas.openxmlformats.org/markup-compatibility/2006" xmlns:aink="http://schemas.microsoft.com/office/drawing/2016/ink" xmlns:am3d="http://schemas.microsoft.com/office/drawing/2017/model3d" xmlns:o="urn:schemas-microsoft-com:office:office" xmlns:oel="http://schemas.microsoft.com/office/2019/extlst" xmlns:r="http://schemas.openxmlformats.org/officeDocument/2006/relationships" xmlns:m="http://schemas.openxmlformats.org/officeDocument/2006/math" xmlns:v="urn:schemas-microsoft-com:vml" xmlns:wp14="http://schemas.microsoft.com/office/word/2010/wordprocessingDrawing" xmlns:wp="http://schemas.openxmlformats.org/drawingml/2006/wordprocessingDrawing" xmlns:w10="urn:schemas-microsoft-com:office:word" xmlns:w="http://schemas.openxmlformats.org/wordprocessingml/2006/main" xmlns:w14="http://schemas.microsoft.com/office/word/2010/wordml" xmlns:w15="http://schemas.microsoft.com/office/word/2012/wordml" xmlns:w16cex="http://schemas.microsoft.com/office/word/2018/wordml/cex" xmlns:w16cid="http://schemas.microsoft.com/office/word/2016/wordml/cid" xmlns:w16="http://schemas.microsoft.com/office/word/2018/wordml" xmlns:w16sdtdh="http://schemas.microsoft.com/office/word/2020/wordml/sdtdatahash" xmlns:w16se="http://schemas.microsoft.com/office/word/2015/wordml/symex" xmlns:wpg="http://schemas.microsoft.com/office/word/2010/wordprocessingGroup" xmlns:wpi="http://schemas.microsoft.com/office/word/2010/wordprocessingInk" xmlns:wne="http://schemas.microsoft.com/office/word/2006/wordml" xmlns:wps="http://schemas.microsoft.com/office/word/2010/wordprocessingShape" mc:Ignorable="w14 w15 w16se w16cid w16 w16cex w16sdtdh wp14">
   <w:abstractNum w:abstractNumId="0" w15:restartNumberingAfterBreak="0">
     <w:nsid w:val="061C0BF0"/>
     <w:multiLevelType w:val="multilevel"/>
@@ -6190,19 +6286,19 @@
       </w:rPr>
     </w:lvl>
   </w:abstractNum>
-  <w:num w:numId="1">
+  <w:num w:numId="1" w16cid:durableId="2027751973">
     <w:abstractNumId w:val="3"/>
   </w:num>
-  <w:num w:numId="2">
+  <w:num w:numId="2" w16cid:durableId="849837102">
     <w:abstractNumId w:val="2"/>
   </w:num>
-  <w:num w:numId="3">
+  <w:num w:numId="3" w16cid:durableId="1102189360">
     <w:abstractNumId w:val="1"/>
   </w:num>
-  <w:num w:numId="4">
+  <w:num w:numId="4" w16cid:durableId="2012944259">
     <w:abstractNumId w:val="4"/>
   </w:num>
-  <w:num w:numId="5">
+  <w:num w:numId="5" w16cid:durableId="1930695897">
     <w:abstractNumId w:val="0"/>
   </w:num>
 </w:numbering>
@@ -6216,7 +6312,7 @@
         <w:rFonts w:asciiTheme="minorHAnsi" w:eastAsiaTheme="minorHAnsi" w:hAnsiTheme="minorHAnsi" w:cstheme="minorBidi"/>
         <w:sz w:val="24"/>
         <w:szCs w:val="24"/>
-        <w:lang w:val="en-DE" w:eastAsia="en-US" w:bidi="ar-SA"/>
+        <w:lang w:eastAsia="en-US" w:bidi="ar-SA"/>
       </w:rPr>
     </w:rPrDefault>
     <w:pPrDefault/>
@@ -6599,7 +6695,7 @@
     <w:lsdException w:name="Unresolved Mention" w:semiHidden="1" w:unhideWhenUsed="1"/>
     <w:lsdException w:name="Smart Link" w:semiHidden="1" w:unhideWhenUsed="1"/>
   </w:latentStyles>
-  <w:style w:type="paragraph" w:default="1" w:styleId="Normal">
+  <w:style w:type="paragraph" w:default="1" w:styleId="Standard">
     <w:name w:val="Normal"/>
     <w:qFormat/>
     <w:rsid w:val="00E41798"/>
@@ -6607,11 +6703,11 @@
       <w:rFonts w:asciiTheme="majorHAnsi" w:hAnsiTheme="majorHAnsi"/>
     </w:rPr>
   </w:style>
-  <w:style w:type="paragraph" w:styleId="Heading1">
+  <w:style w:type="paragraph" w:styleId="berschrift1">
     <w:name w:val="heading 1"/>
-    <w:basedOn w:val="Normal"/>
-    <w:next w:val="Normal"/>
-    <w:link w:val="Heading1Char"/>
+    <w:basedOn w:val="Standard"/>
+    <w:next w:val="Standard"/>
+    <w:link w:val="berschrift1Zchn"/>
     <w:uiPriority w:val="9"/>
     <w:qFormat/>
     <w:rsid w:val="00EB0236"/>
@@ -6628,11 +6724,11 @@
       <w:szCs w:val="32"/>
     </w:rPr>
   </w:style>
-  <w:style w:type="paragraph" w:styleId="Heading2">
+  <w:style w:type="paragraph" w:styleId="berschrift2">
     <w:name w:val="heading 2"/>
-    <w:basedOn w:val="Normal"/>
-    <w:next w:val="Normal"/>
-    <w:link w:val="Heading2Char"/>
+    <w:basedOn w:val="Standard"/>
+    <w:next w:val="Standard"/>
+    <w:link w:val="berschrift2Zchn"/>
     <w:uiPriority w:val="9"/>
     <w:unhideWhenUsed/>
     <w:qFormat/>
@@ -6650,11 +6746,11 @@
       <w:szCs w:val="26"/>
     </w:rPr>
   </w:style>
-  <w:style w:type="paragraph" w:styleId="Heading3">
+  <w:style w:type="paragraph" w:styleId="berschrift3">
     <w:name w:val="heading 3"/>
-    <w:basedOn w:val="Normal"/>
-    <w:next w:val="Normal"/>
-    <w:link w:val="Heading3Char"/>
+    <w:basedOn w:val="Standard"/>
+    <w:next w:val="Standard"/>
+    <w:link w:val="berschrift3Zchn"/>
     <w:uiPriority w:val="9"/>
     <w:unhideWhenUsed/>
     <w:qFormat/>
@@ -6670,13 +6766,13 @@
       <w:color w:val="1F3763" w:themeColor="accent1" w:themeShade="7F"/>
     </w:rPr>
   </w:style>
-  <w:style w:type="character" w:default="1" w:styleId="DefaultParagraphFont">
+  <w:style w:type="character" w:default="1" w:styleId="Absatz-Standardschriftart">
     <w:name w:val="Default Paragraph Font"/>
     <w:uiPriority w:val="1"/>
     <w:semiHidden/>
     <w:unhideWhenUsed/>
   </w:style>
-  <w:style w:type="table" w:default="1" w:styleId="TableNormal">
+  <w:style w:type="table" w:default="1" w:styleId="NormaleTabelle">
     <w:name w:val="Normal Table"/>
     <w:uiPriority w:val="99"/>
     <w:semiHidden/>
@@ -6691,17 +6787,17 @@
       </w:tblCellMar>
     </w:tblPr>
   </w:style>
-  <w:style w:type="numbering" w:default="1" w:styleId="NoList">
+  <w:style w:type="numbering" w:default="1" w:styleId="KeineListe">
     <w:name w:val="No List"/>
     <w:uiPriority w:val="99"/>
     <w:semiHidden/>
     <w:unhideWhenUsed/>
   </w:style>
-  <w:style w:type="paragraph" w:styleId="Title">
+  <w:style w:type="paragraph" w:styleId="Titel">
     <w:name w:val="Title"/>
-    <w:basedOn w:val="Normal"/>
-    <w:next w:val="Normal"/>
-    <w:link w:val="TitleChar"/>
+    <w:basedOn w:val="Standard"/>
+    <w:next w:val="Standard"/>
+    <w:link w:val="TitelZchn"/>
     <w:uiPriority w:val="10"/>
     <w:qFormat/>
     <w:rsid w:val="00EB0236"/>
@@ -6716,10 +6812,10 @@
       <w:szCs w:val="56"/>
     </w:rPr>
   </w:style>
-  <w:style w:type="character" w:customStyle="1" w:styleId="TitleChar">
-    <w:name w:val="Title Char"/>
-    <w:basedOn w:val="DefaultParagraphFont"/>
-    <w:link w:val="Title"/>
+  <w:style w:type="character" w:customStyle="1" w:styleId="TitelZchn">
+    <w:name w:val="Titel Zchn"/>
+    <w:basedOn w:val="Absatz-Standardschriftart"/>
+    <w:link w:val="Titel"/>
     <w:uiPriority w:val="10"/>
     <w:rsid w:val="00EB0236"/>
     <w:rPr>
@@ -6730,9 +6826,9 @@
       <w:szCs w:val="56"/>
     </w:rPr>
   </w:style>
-  <w:style w:type="paragraph" w:styleId="ListParagraph">
+  <w:style w:type="paragraph" w:styleId="Listenabsatz">
     <w:name w:val="List Paragraph"/>
-    <w:basedOn w:val="Normal"/>
+    <w:basedOn w:val="Standard"/>
     <w:uiPriority w:val="34"/>
     <w:qFormat/>
     <w:rsid w:val="00EB0236"/>
@@ -6741,10 +6837,10 @@
       <w:contextualSpacing/>
     </w:pPr>
   </w:style>
-  <w:style w:type="character" w:customStyle="1" w:styleId="Heading1Char">
-    <w:name w:val="Heading 1 Char"/>
-    <w:basedOn w:val="DefaultParagraphFont"/>
-    <w:link w:val="Heading1"/>
+  <w:style w:type="character" w:customStyle="1" w:styleId="berschrift1Zchn">
+    <w:name w:val="Überschrift 1 Zchn"/>
+    <w:basedOn w:val="Absatz-Standardschriftart"/>
+    <w:link w:val="berschrift1"/>
     <w:uiPriority w:val="9"/>
     <w:rsid w:val="00EB0236"/>
     <w:rPr>
@@ -6754,10 +6850,10 @@
       <w:szCs w:val="32"/>
     </w:rPr>
   </w:style>
-  <w:style w:type="character" w:customStyle="1" w:styleId="Heading2Char">
-    <w:name w:val="Heading 2 Char"/>
-    <w:basedOn w:val="DefaultParagraphFont"/>
-    <w:link w:val="Heading2"/>
+  <w:style w:type="character" w:customStyle="1" w:styleId="berschrift2Zchn">
+    <w:name w:val="Überschrift 2 Zchn"/>
+    <w:basedOn w:val="Absatz-Standardschriftart"/>
+    <w:link w:val="berschrift2"/>
     <w:uiPriority w:val="9"/>
     <w:rsid w:val="008F62AB"/>
     <w:rPr>
@@ -6767,10 +6863,10 @@
       <w:szCs w:val="26"/>
     </w:rPr>
   </w:style>
-  <w:style w:type="paragraph" w:styleId="TOCHeading">
+  <w:style w:type="paragraph" w:styleId="Inhaltsverzeichnisberschrift">
     <w:name w:val="TOC Heading"/>
-    <w:basedOn w:val="Heading1"/>
-    <w:next w:val="Normal"/>
+    <w:basedOn w:val="berschrift1"/>
+    <w:next w:val="Standard"/>
     <w:uiPriority w:val="39"/>
     <w:unhideWhenUsed/>
     <w:qFormat/>
@@ -6783,10 +6879,10 @@
       <w:lang w:val="en-US"/>
     </w:rPr>
   </w:style>
-  <w:style w:type="paragraph" w:styleId="TOC1">
+  <w:style w:type="paragraph" w:styleId="Verzeichnis1">
     <w:name w:val="toc 1"/>
-    <w:basedOn w:val="Normal"/>
-    <w:next w:val="Normal"/>
+    <w:basedOn w:val="Standard"/>
+    <w:next w:val="Standard"/>
     <w:autoRedefine/>
     <w:uiPriority w:val="39"/>
     <w:unhideWhenUsed/>
@@ -6795,10 +6891,10 @@
       <w:spacing w:after="100"/>
     </w:pPr>
   </w:style>
-  <w:style w:type="paragraph" w:styleId="TOC2">
+  <w:style w:type="paragraph" w:styleId="Verzeichnis2">
     <w:name w:val="toc 2"/>
-    <w:basedOn w:val="Normal"/>
-    <w:next w:val="Normal"/>
+    <w:basedOn w:val="Standard"/>
+    <w:next w:val="Standard"/>
     <w:autoRedefine/>
     <w:uiPriority w:val="39"/>
     <w:unhideWhenUsed/>
@@ -6810,7 +6906,7 @@
   </w:style>
   <w:style w:type="character" w:styleId="Hyperlink">
     <w:name w:val="Hyperlink"/>
-    <w:basedOn w:val="DefaultParagraphFont"/>
+    <w:basedOn w:val="Absatz-Standardschriftart"/>
     <w:uiPriority w:val="99"/>
     <w:unhideWhenUsed/>
     <w:rsid w:val="003B08AE"/>
@@ -6819,9 +6915,9 @@
       <w:u w:val="single"/>
     </w:rPr>
   </w:style>
-  <w:style w:type="character" w:styleId="UnresolvedMention">
+  <w:style w:type="character" w:styleId="NichtaufgelsteErwhnung">
     <w:name w:val="Unresolved Mention"/>
-    <w:basedOn w:val="DefaultParagraphFont"/>
+    <w:basedOn w:val="Absatz-Standardschriftart"/>
     <w:uiPriority w:val="99"/>
     <w:semiHidden/>
     <w:unhideWhenUsed/>
@@ -6831,10 +6927,10 @@
       <w:shd w:val="clear" w:color="auto" w:fill="E1DFDD"/>
     </w:rPr>
   </w:style>
-  <w:style w:type="character" w:customStyle="1" w:styleId="Heading3Char">
-    <w:name w:val="Heading 3 Char"/>
-    <w:basedOn w:val="DefaultParagraphFont"/>
-    <w:link w:val="Heading3"/>
+  <w:style w:type="character" w:customStyle="1" w:styleId="berschrift3Zchn">
+    <w:name w:val="Überschrift 3 Zchn"/>
+    <w:basedOn w:val="Absatz-Standardschriftart"/>
+    <w:link w:val="berschrift3"/>
     <w:uiPriority w:val="9"/>
     <w:rsid w:val="00661FB1"/>
     <w:rPr>
@@ -6842,10 +6938,10 @@
       <w:color w:val="1F3763" w:themeColor="accent1" w:themeShade="7F"/>
     </w:rPr>
   </w:style>
-  <w:style w:type="paragraph" w:styleId="TOC3">
+  <w:style w:type="paragraph" w:styleId="Verzeichnis3">
     <w:name w:val="toc 3"/>
-    <w:basedOn w:val="Normal"/>
-    <w:next w:val="Normal"/>
+    <w:basedOn w:val="Standard"/>
+    <w:next w:val="Standard"/>
     <w:autoRedefine/>
     <w:uiPriority w:val="39"/>
     <w:unhideWhenUsed/>

</xml_diff>